<commit_message>
Update Bài báo cáo lập trình nhúng.docx
</commit_message>
<xml_diff>
--- a/Bài báo cáo lập trình nhúng.docx
+++ b/Bài báo cáo lập trình nhúng.docx
@@ -4,16 +4,24 @@
   <w:body>
     <w:p>
       <w:pPr>
-        <w:pStyle w:val="b1"/>
-        <w:rPr>
-          <w:lang w:val="vi-VN"/>
-        </w:rPr>
-      </w:pPr>
-      <w:r>
+        <w:pStyle w:val="Heading2"/>
+        <w:rPr>
+          <w:b/>
+          <w:bCs/>
+          <w:lang w:val="vi-VN"/>
+        </w:rPr>
+      </w:pPr>
+      <w:r>
+        <w:rPr>
+          <w:b/>
+          <w:bCs/>
+        </w:rPr>
         <w:t>Bài</w:t>
       </w:r>
       <w:r>
         <w:rPr>
+          <w:b/>
+          <w:bCs/>
           <w:lang w:val="vi-VN"/>
         </w:rPr>
         <w:t xml:space="preserve"> 1. Led nhấp nháy</w:t>
@@ -26,14 +34,8 @@
           <w:ilvl w:val="0"/>
           <w:numId w:val="13"/>
         </w:numPr>
-        <w:rPr>
-          <w:lang w:val="vi-VN"/>
-        </w:rPr>
-      </w:pPr>
-      <w:r>
-        <w:rPr>
-          <w:lang w:val="vi-VN"/>
-        </w:rPr>
+      </w:pPr>
+      <w:r>
         <w:t xml:space="preserve">Mô tả </w:t>
       </w:r>
     </w:p>
@@ -94,18 +96,12 @@
         </w:numPr>
       </w:pPr>
       <w:r>
-        <w:rPr>
-          <w:lang w:val="vi-VN"/>
-        </w:rPr>
         <w:t>Sơ đò mạch</w:t>
       </w:r>
     </w:p>
     <w:p>
       <w:pPr>
         <w:pStyle w:val="Heading2"/>
-        <w:rPr>
-          <w:color w:val="000000" w:themeColor="text1"/>
-        </w:rPr>
       </w:pPr>
       <w:r>
         <w:rPr>
@@ -158,27 +154,14 @@
     </w:p>
     <w:p>
       <w:pPr>
-        <w:pStyle w:val="Heading2"/>
+        <w:pStyle w:val="Caption"/>
         <w:rPr>
           <w:color w:val="000000" w:themeColor="text1"/>
         </w:rPr>
       </w:pPr>
-    </w:p>
-    <w:p>
-      <w:pPr>
-        <w:pStyle w:val="Heading2"/>
-        <w:rPr>
-          <w:color w:val="000000" w:themeColor="text1"/>
-        </w:rPr>
-      </w:pPr>
-    </w:p>
-    <w:p>
-      <w:pPr>
-        <w:pStyle w:val="Heading2"/>
-        <w:rPr>
-          <w:color w:val="000000" w:themeColor="text1"/>
-        </w:rPr>
-      </w:pPr>
+      <w:r>
+        <w:t xml:space="preserve">Hình1 </w:t>
+      </w:r>
     </w:p>
     <w:p>
       <w:pPr>
@@ -187,28 +170,12 @@
           <w:ilvl w:val="0"/>
           <w:numId w:val="9"/>
         </w:numPr>
-        <w:rPr>
-          <w:lang w:val="vi-VN"/>
-        </w:rPr>
-      </w:pPr>
-      <w:r>
-        <w:rPr>
-          <w:lang w:val="vi-VN"/>
-        </w:rPr>
-        <w:t>Li</w:t>
-      </w:r>
-      <w:bookmarkStart w:id="0" w:name="_GoBack"/>
-      <w:bookmarkEnd w:id="0"/>
-      <w:r>
-        <w:rPr>
-          <w:lang w:val="vi-VN"/>
-        </w:rPr>
-        <w:t>nh</w:t>
-      </w:r>
-      <w:r>
-        <w:rPr>
-          <w:lang w:val="vi-VN"/>
-        </w:rPr>
+      </w:pPr>
+      <w:r>
+        <w:lastRenderedPageBreak/>
+        <w:t>Linh</w:t>
+      </w:r>
+      <w:r>
         <w:t xml:space="preserve"> kiện</w:t>
       </w:r>
     </w:p>
@@ -306,14 +273,8 @@
     <w:p>
       <w:pPr>
         <w:pStyle w:val="b1"/>
-        <w:rPr>
-          <w:lang w:val="vi-VN"/>
-        </w:rPr>
-      </w:pPr>
-      <w:r>
-        <w:rPr>
-          <w:lang w:val="vi-VN"/>
-        </w:rPr>
+      </w:pPr>
+      <w:r>
         <w:t>Code: Chương trình</w:t>
       </w:r>
     </w:p>
@@ -349,7 +310,6 @@
               <w:rPr>
                 <w:color w:val="000000" w:themeColor="text1"/>
               </w:rPr>
-              <w:lastRenderedPageBreak/>
               <w:t>void setup() {</w:t>
             </w:r>
           </w:p>
@@ -504,13 +464,7 @@
           <w:p>
             <w:pPr>
               <w:pStyle w:val="b1"/>
-              <w:numPr>
-                <w:ilvl w:val="0"/>
-                <w:numId w:val="0"/>
-              </w:numPr>
-              <w:rPr>
-                <w:lang w:val="vi-VN"/>
-              </w:rPr>
+              <w:ind w:left="0" w:firstLine="0"/>
             </w:pPr>
           </w:p>
         </w:tc>
@@ -519,20 +473,1167 @@
     <w:p>
       <w:pPr>
         <w:pStyle w:val="b1"/>
+        <w:ind w:left="0" w:firstLine="0"/>
+      </w:pPr>
+    </w:p>
+    <w:p>
+      <w:pPr>
+        <w:pStyle w:val="b1"/>
+        <w:ind w:left="0" w:firstLine="0"/>
+      </w:pPr>
+    </w:p>
+    <w:p>
+      <w:pPr>
+        <w:pStyle w:val="b1"/>
+        <w:ind w:left="0" w:firstLine="0"/>
+      </w:pPr>
+    </w:p>
+    <w:p>
+      <w:pPr>
+        <w:pStyle w:val="b1"/>
+        <w:ind w:left="0" w:firstLine="0"/>
+      </w:pPr>
+    </w:p>
+    <w:p>
+      <w:pPr>
+        <w:pStyle w:val="b1"/>
+        <w:ind w:left="0" w:firstLine="0"/>
+      </w:pPr>
+    </w:p>
+    <w:p>
+      <w:pPr>
+        <w:pStyle w:val="b1"/>
+        <w:ind w:left="0" w:firstLine="0"/>
+      </w:pPr>
+    </w:p>
+    <w:p>
+      <w:pPr>
+        <w:pStyle w:val="Heading2"/>
+        <w:spacing w:line="276" w:lineRule="auto"/>
+        <w:rPr>
+          <w:b/>
+          <w:bCs/>
+        </w:rPr>
+      </w:pPr>
+      <w:r>
+        <w:rPr>
+          <w:b/>
+          <w:bCs/>
+        </w:rPr>
+        <w:t>Bài2. Nhúy Led có nút bấm</w:t>
+      </w:r>
+    </w:p>
+    <w:p>
+      <w:pPr>
+        <w:pStyle w:val="ListParagraph"/>
         <w:numPr>
           <w:ilvl w:val="0"/>
-          <w:numId w:val="0"/>
+          <w:numId w:val="16"/>
         </w:numPr>
-        <w:rPr>
-          <w:lang w:val="vi-VN"/>
-        </w:rPr>
-      </w:pPr>
-    </w:p>
+        <w:spacing w:line="276" w:lineRule="auto"/>
+        <w:jc w:val="both"/>
+        <w:rPr>
+          <w:rFonts w:ascii="Times New Roman" w:hAnsi="Times New Roman" w:cs="Times New Roman"/>
+          <w:sz w:val="26"/>
+          <w:szCs w:val="26"/>
+          <w:lang w:val="vi-VN"/>
+        </w:rPr>
+      </w:pPr>
+      <w:r>
+        <w:rPr>
+          <w:rFonts w:ascii="Times New Roman" w:hAnsi="Times New Roman" w:cs="Times New Roman"/>
+          <w:sz w:val="26"/>
+          <w:szCs w:val="26"/>
+          <w:lang w:val="vi-VN"/>
+        </w:rPr>
+        <w:t xml:space="preserve">Mô tả </w:t>
+      </w:r>
+    </w:p>
+    <w:p>
+      <w:pPr>
+        <w:pStyle w:val="ListParagraph"/>
+        <w:tabs>
+          <w:tab w:val="left" w:pos="1710"/>
+          <w:tab w:val="left" w:pos="1980"/>
+        </w:tabs>
+        <w:spacing w:line="276" w:lineRule="auto"/>
+        <w:ind w:left="1710"/>
+        <w:jc w:val="both"/>
+        <w:rPr>
+          <w:rFonts w:ascii="Times New Roman" w:hAnsi="Times New Roman" w:cs="Times New Roman"/>
+          <w:sz w:val="26"/>
+          <w:szCs w:val="26"/>
+          <w:lang w:val="vi-VN"/>
+        </w:rPr>
+      </w:pPr>
+      <w:r>
+        <w:rPr>
+          <w:rFonts w:ascii="Times New Roman" w:hAnsi="Times New Roman" w:cs="Times New Roman"/>
+          <w:sz w:val="26"/>
+          <w:szCs w:val="26"/>
+          <w:lang w:val="vi-VN"/>
+        </w:rPr>
+        <w:t>Bài này thực hiện việc lập trình làm bật / tất Led thông qua 1 nút bấm.</w:t>
+      </w:r>
+    </w:p>
+    <w:p>
+      <w:pPr>
+        <w:pStyle w:val="ListParagraph"/>
+        <w:tabs>
+          <w:tab w:val="left" w:pos="1710"/>
+          <w:tab w:val="left" w:pos="1800"/>
+        </w:tabs>
+        <w:spacing w:line="276" w:lineRule="auto"/>
+        <w:ind w:left="1710"/>
+        <w:jc w:val="both"/>
+        <w:rPr>
+          <w:rFonts w:ascii="Times New Roman" w:hAnsi="Times New Roman" w:cs="Times New Roman"/>
+          <w:sz w:val="26"/>
+          <w:szCs w:val="26"/>
+          <w:lang w:val="vi-VN"/>
+        </w:rPr>
+      </w:pPr>
+      <w:r>
+        <w:rPr>
+          <w:rFonts w:ascii="Times New Roman" w:hAnsi="Times New Roman" w:cs="Times New Roman"/>
+          <w:sz w:val="26"/>
+          <w:szCs w:val="26"/>
+          <w:lang w:val="vi-VN"/>
+        </w:rPr>
+        <w:t>Len được nối với công số 13 của boarch mạch thông qua 1 điểm trở.</w:t>
+      </w:r>
+    </w:p>
+    <w:p>
+      <w:pPr>
+        <w:pStyle w:val="ListParagraph"/>
+        <w:numPr>
+          <w:ilvl w:val="0"/>
+          <w:numId w:val="16"/>
+        </w:numPr>
+        <w:spacing w:line="276" w:lineRule="auto"/>
+        <w:jc w:val="both"/>
+        <w:rPr>
+          <w:rFonts w:ascii="Times New Roman" w:hAnsi="Times New Roman" w:cs="Times New Roman"/>
+          <w:sz w:val="26"/>
+          <w:szCs w:val="26"/>
+          <w:lang w:val="vi-VN"/>
+        </w:rPr>
+      </w:pPr>
+      <w:r>
+        <w:rPr>
+          <w:rFonts w:ascii="Times New Roman" w:hAnsi="Times New Roman" w:cs="Times New Roman"/>
+          <w:sz w:val="26"/>
+          <w:szCs w:val="26"/>
+          <w:lang w:val="vi-VN"/>
+        </w:rPr>
+        <w:t>Sơ đồ mạch</w:t>
+      </w:r>
+    </w:p>
+    <w:p>
+      <w:pPr>
+        <w:pStyle w:val="ListParagraph"/>
+        <w:spacing w:line="276" w:lineRule="auto"/>
+        <w:ind w:left="2160"/>
+        <w:jc w:val="both"/>
+        <w:rPr>
+          <w:rFonts w:ascii="Times New Roman" w:hAnsi="Times New Roman" w:cs="Times New Roman"/>
+          <w:sz w:val="26"/>
+          <w:szCs w:val="26"/>
+          <w:lang w:val="vi-VN"/>
+        </w:rPr>
+      </w:pPr>
+    </w:p>
+    <w:p>
+      <w:pPr>
+        <w:pStyle w:val="ListParagraph"/>
+        <w:keepNext/>
+        <w:ind w:left="2160"/>
+        <w:jc w:val="thaiDistribute"/>
+      </w:pPr>
+      <w:r>
+        <w:rPr>
+          <w:noProof/>
+          <w:lang w:bidi="th-TH"/>
+        </w:rPr>
+        <w:lastRenderedPageBreak/>
+        <w:drawing>
+          <wp:inline distT="0" distB="0" distL="0" distR="0">
+            <wp:extent cx="2286000" cy="1752600"/>
+            <wp:effectExtent l="0" t="0" r="0" b="0"/>
+            <wp:docPr id="2" name="Picture 2"/>
+            <wp:cNvGraphicFramePr>
+              <a:graphicFrameLocks xmlns:a="http://schemas.openxmlformats.org/drawingml/2006/main" noChangeAspect="1"/>
+            </wp:cNvGraphicFramePr>
+            <a:graphic xmlns:a="http://schemas.openxmlformats.org/drawingml/2006/main">
+              <a:graphicData uri="http://schemas.openxmlformats.org/drawingml/2006/picture">
+                <pic:pic xmlns:pic="http://schemas.openxmlformats.org/drawingml/2006/picture">
+                  <pic:nvPicPr>
+                    <pic:cNvPr id="2" name="hin2.PNG"/>
+                    <pic:cNvPicPr/>
+                  </pic:nvPicPr>
+                  <pic:blipFill>
+                    <a:blip r:embed="rId7" cstate="print">
+                      <a:extLst>
+                        <a:ext uri="{28A0092B-C50C-407E-A947-70E740481C1C}">
+                          <a14:useLocalDpi xmlns:a14="http://schemas.microsoft.com/office/drawing/2010/main" val="0"/>
+                        </a:ext>
+                      </a:extLst>
+                    </a:blip>
+                    <a:stretch>
+                      <a:fillRect/>
+                    </a:stretch>
+                  </pic:blipFill>
+                  <pic:spPr>
+                    <a:xfrm>
+                      <a:off x="0" y="0"/>
+                      <a:ext cx="2340098" cy="1794075"/>
+                    </a:xfrm>
+                    <a:prstGeom prst="rect">
+                      <a:avLst/>
+                    </a:prstGeom>
+                  </pic:spPr>
+                </pic:pic>
+              </a:graphicData>
+            </a:graphic>
+          </wp:inline>
+        </w:drawing>
+      </w:r>
+    </w:p>
+    <w:p>
+      <w:pPr>
+        <w:pStyle w:val="Caption"/>
+        <w:jc w:val="thaiDistribute"/>
+      </w:pPr>
+      <w:r>
+        <w:rPr>
+          <w:lang w:val="vi-VN"/>
+        </w:rPr>
+        <w:t xml:space="preserve">                                                                                    </w:t>
+      </w:r>
+      <w:r>
+        <w:t xml:space="preserve">Hình2 </w:t>
+      </w:r>
+    </w:p>
+    <w:p>
+      <w:pPr>
+        <w:rPr>
+          <w:lang w:val="vi-VN"/>
+        </w:rPr>
+      </w:pPr>
+    </w:p>
+    <w:p>
+      <w:pPr>
+        <w:pStyle w:val="Heading1"/>
+        <w:numPr>
+          <w:ilvl w:val="0"/>
+          <w:numId w:val="17"/>
+        </w:numPr>
+        <w:rPr>
+          <w:lang w:val="vi-VN"/>
+        </w:rPr>
+      </w:pPr>
+      <w:r>
+        <w:rPr>
+          <w:lang w:val="vi-VN"/>
+        </w:rPr>
+        <w:t xml:space="preserve">Linh </w:t>
+      </w:r>
+      <w:r>
+        <w:rPr>
+          <w:lang w:val="vi-VN"/>
+        </w:rPr>
+        <w:t>kiện:</w:t>
+      </w:r>
+    </w:p>
+    <w:p>
+      <w:pPr>
+        <w:pStyle w:val="ListParagraph"/>
+        <w:numPr>
+          <w:ilvl w:val="0"/>
+          <w:numId w:val="16"/>
+        </w:numPr>
+        <w:rPr>
+          <w:lang w:val="vi-VN"/>
+        </w:rPr>
+      </w:pPr>
+      <w:r>
+        <w:rPr>
+          <w:lang w:val="vi-VN"/>
+        </w:rPr>
+        <w:t>Led đò.</w:t>
+      </w:r>
+    </w:p>
+    <w:p>
+      <w:pPr>
+        <w:pStyle w:val="ListParagraph"/>
+        <w:numPr>
+          <w:ilvl w:val="0"/>
+          <w:numId w:val="16"/>
+        </w:numPr>
+        <w:rPr>
+          <w:lang w:val="vi-VN"/>
+        </w:rPr>
+      </w:pPr>
+      <w:r>
+        <w:rPr>
+          <w:lang w:val="vi-VN"/>
+        </w:rPr>
+        <w:t>Nút ( button).</w:t>
+      </w:r>
+    </w:p>
+    <w:p>
+      <w:pPr>
+        <w:pStyle w:val="ListParagraph"/>
+        <w:numPr>
+          <w:ilvl w:val="0"/>
+          <w:numId w:val="16"/>
+        </w:numPr>
+        <w:rPr>
+          <w:lang w:val="vi-VN"/>
+        </w:rPr>
+      </w:pPr>
+      <w:r>
+        <w:rPr>
+          <w:lang w:val="vi-VN"/>
+        </w:rPr>
+        <w:t>Điện trở R1,R2, 100</w:t>
+      </w:r>
+      <w:r>
+        <w:rPr>
+          <w:rFonts w:cstheme="minorHAnsi"/>
+          <w:lang w:val="vi-VN"/>
+        </w:rPr>
+        <w:t>Ω</w:t>
+      </w:r>
+    </w:p>
+    <w:p>
+      <w:pPr>
+        <w:pStyle w:val="Heading1"/>
+        <w:numPr>
+          <w:ilvl w:val="0"/>
+          <w:numId w:val="18"/>
+        </w:numPr>
+        <w:jc w:val="both"/>
+        <w:rPr>
+          <w:sz w:val="26"/>
+          <w:szCs w:val="26"/>
+        </w:rPr>
+      </w:pPr>
+      <w:r>
+        <w:rPr>
+          <w:sz w:val="26"/>
+          <w:szCs w:val="26"/>
+        </w:rPr>
+        <w:t>Code: Chương trình</w:t>
+      </w:r>
+    </w:p>
+    <w:p/>
     <w:p>
       <w:pPr>
         <w:pStyle w:val="Heading2"/>
+        <w:spacing w:line="480" w:lineRule="auto"/>
+        <w:jc w:val="thaiDistribute"/>
+        <w:rPr>
+          <w:lang w:val="vi-VN"/>
+        </w:rPr>
+      </w:pPr>
+      <w:r>
+        <w:lastRenderedPageBreak/>
+        <w:t>Bài</w:t>
+      </w:r>
+      <w:r>
+        <w:rPr>
+          <w:lang w:val="vi-VN"/>
+        </w:rPr>
+        <w:t xml:space="preserve"> 3. Nháy Led với cảm biến nhiệt độ</w:t>
+      </w:r>
+    </w:p>
+    <w:p>
+      <w:pPr>
+        <w:pStyle w:val="Heading2"/>
+        <w:numPr>
+          <w:ilvl w:val="0"/>
+          <w:numId w:val="18"/>
+        </w:numPr>
+        <w:spacing w:line="480" w:lineRule="auto"/>
+        <w:jc w:val="thaiDistribute"/>
+        <w:rPr>
+          <w:lang w:val="vi-VN"/>
+        </w:rPr>
+      </w:pPr>
+      <w:r>
+        <w:rPr>
+          <w:lang w:val="vi-VN"/>
+        </w:rPr>
+        <w:t>Mô tả</w:t>
+      </w:r>
+    </w:p>
+    <w:p>
+      <w:pPr>
+        <w:pStyle w:val="Heading2"/>
+        <w:spacing w:line="276" w:lineRule="auto"/>
+        <w:ind w:left="720"/>
+        <w:jc w:val="thaiDistribute"/>
+        <w:rPr>
+          <w:lang w:val="vi-VN"/>
+        </w:rPr>
+      </w:pPr>
+      <w:r>
         <w:rPr>
           <w:color w:val="000000" w:themeColor="text1"/>
+          <w:lang w:val="vi-VN"/>
+        </w:rPr>
+        <w:t xml:space="preserve">Bài thực hiên việc lập trình điều khiến Led sáng tắt với cảm biến nhiệt đô.Đèn Led sẽ nối với công số 11 của boarch mạch 1 cảm biến nhiệt độ được nối với </w:t>
+      </w:r>
+      <w:r>
+        <w:rPr>
+          <w:color w:val="000000" w:themeColor="text1"/>
+          <w:lang w:val="vi-VN"/>
+        </w:rPr>
+        <w:t>cổng A0 của boarch mạch</w:t>
+      </w:r>
+      <w:r>
+        <w:rPr>
+          <w:lang w:val="vi-VN"/>
+        </w:rPr>
+        <w:t>.</w:t>
+      </w:r>
+    </w:p>
+    <w:p>
+      <w:pPr>
+        <w:pStyle w:val="Heading2"/>
+        <w:numPr>
+          <w:ilvl w:val="0"/>
+          <w:numId w:val="18"/>
+        </w:numPr>
+        <w:rPr>
+          <w:lang w:val="vi-VN"/>
+        </w:rPr>
+      </w:pPr>
+      <w:r>
+        <w:rPr>
+          <w:lang w:val="vi-VN"/>
+        </w:rPr>
+        <w:t>Linh kiện</w:t>
+      </w:r>
+    </w:p>
+    <w:p>
+      <w:pPr>
+        <w:pStyle w:val="Heading2"/>
+        <w:numPr>
+          <w:ilvl w:val="1"/>
+          <w:numId w:val="21"/>
+        </w:numPr>
+        <w:spacing w:line="360" w:lineRule="auto"/>
+        <w:jc w:val="both"/>
+        <w:rPr>
+          <w:color w:val="000000" w:themeColor="text1"/>
+          <w:lang w:val="vi-VN"/>
+        </w:rPr>
+      </w:pPr>
+      <w:bookmarkStart w:id="0" w:name="_GoBack"/>
+      <w:bookmarkEnd w:id="0"/>
+      <w:r>
+        <w:rPr>
+          <w:color w:val="000000" w:themeColor="text1"/>
+          <w:lang w:val="vi-VN"/>
+        </w:rPr>
+        <w:t>1 mạch Arduino Uno</w:t>
+      </w:r>
+    </w:p>
+    <w:p>
+      <w:pPr>
+        <w:pStyle w:val="Heading2"/>
+        <w:numPr>
+          <w:ilvl w:val="1"/>
+          <w:numId w:val="21"/>
+        </w:numPr>
+        <w:spacing w:line="360" w:lineRule="auto"/>
+        <w:jc w:val="both"/>
+        <w:rPr>
+          <w:color w:val="000000" w:themeColor="text1"/>
+          <w:lang w:val="vi-VN"/>
+        </w:rPr>
+      </w:pPr>
+      <w:r>
+        <w:rPr>
+          <w:color w:val="000000" w:themeColor="text1"/>
+          <w:lang w:val="vi-VN"/>
+        </w:rPr>
+        <w:t xml:space="preserve">1 </w:t>
+      </w:r>
+      <w:r>
+        <w:rPr>
+          <w:color w:val="000000" w:themeColor="text1"/>
+          <w:lang w:val="vi-VN"/>
+        </w:rPr>
+        <w:t>đèn</w:t>
+      </w:r>
+      <w:r>
+        <w:rPr>
+          <w:color w:val="000000" w:themeColor="text1"/>
+          <w:lang w:val="vi-VN"/>
+        </w:rPr>
+        <w:t xml:space="preserve"> Led</w:t>
+      </w:r>
+    </w:p>
+    <w:p>
+      <w:pPr>
+        <w:pStyle w:val="Heading2"/>
+        <w:numPr>
+          <w:ilvl w:val="1"/>
+          <w:numId w:val="21"/>
+        </w:numPr>
+        <w:spacing w:line="360" w:lineRule="auto"/>
+        <w:jc w:val="both"/>
+        <w:rPr>
+          <w:rFonts w:cstheme="minorHAnsi"/>
+          <w:color w:val="000000" w:themeColor="text1"/>
+          <w:lang w:val="vi-VN"/>
+        </w:rPr>
+      </w:pPr>
+      <w:r>
+        <w:rPr>
+          <w:color w:val="000000" w:themeColor="text1"/>
+          <w:lang w:val="vi-VN"/>
+        </w:rPr>
+        <w:t>1 điện</w:t>
+      </w:r>
+      <w:r>
+        <w:rPr>
+          <w:color w:val="000000" w:themeColor="text1"/>
+          <w:lang w:val="vi-VN"/>
+        </w:rPr>
+        <w:t xml:space="preserve"> trở 100k</w:t>
+      </w:r>
+      <w:r>
+        <w:rPr>
+          <w:rFonts w:cstheme="minorHAnsi"/>
+          <w:color w:val="000000" w:themeColor="text1"/>
+          <w:lang w:val="vi-VN"/>
+        </w:rPr>
+        <w:t>Ω</w:t>
+      </w:r>
+    </w:p>
+    <w:p>
+      <w:pPr>
+        <w:pStyle w:val="Heading2"/>
+        <w:numPr>
+          <w:ilvl w:val="1"/>
+          <w:numId w:val="21"/>
+        </w:numPr>
+        <w:spacing w:line="360" w:lineRule="auto"/>
+        <w:jc w:val="both"/>
+        <w:rPr>
+          <w:color w:val="000000" w:themeColor="text1"/>
+          <w:lang w:val="vi-VN"/>
+        </w:rPr>
+      </w:pPr>
+      <w:r>
+        <w:rPr>
+          <w:rFonts w:cstheme="minorHAnsi"/>
+          <w:color w:val="000000" w:themeColor="text1"/>
+          <w:lang w:val="vi-VN"/>
+        </w:rPr>
+        <w:t>1 cảm biến nhiệt độ</w:t>
+      </w:r>
+    </w:p>
+    <w:p>
+      <w:pPr>
+        <w:pStyle w:val="Heading2"/>
+        <w:numPr>
+          <w:ilvl w:val="0"/>
+          <w:numId w:val="18"/>
+        </w:numPr>
+        <w:spacing w:line="480" w:lineRule="auto"/>
+        <w:jc w:val="thaiDistribute"/>
+        <w:rPr>
+          <w:lang w:val="vi-VN"/>
+        </w:rPr>
+      </w:pPr>
+      <w:r>
+        <w:rPr>
+          <w:lang w:val="vi-VN"/>
+        </w:rPr>
+        <w:t>Sơ đồ mạch điện</w:t>
+      </w:r>
+    </w:p>
+    <w:p>
+      <w:pPr>
+        <w:keepNext/>
+      </w:pPr>
+      <w:r>
+        <w:rPr>
+          <w:noProof/>
+          <w:lang w:bidi="th-TH"/>
+        </w:rPr>
+        <w:drawing>
+          <wp:inline distT="0" distB="0" distL="0" distR="0">
+            <wp:extent cx="3680460" cy="2796540"/>
+            <wp:effectExtent l="0" t="0" r="0" b="3810"/>
+            <wp:docPr id="3" name="Picture 3"/>
+            <wp:cNvGraphicFramePr>
+              <a:graphicFrameLocks xmlns:a="http://schemas.openxmlformats.org/drawingml/2006/main" noChangeAspect="1"/>
+            </wp:cNvGraphicFramePr>
+            <a:graphic xmlns:a="http://schemas.openxmlformats.org/drawingml/2006/main">
+              <a:graphicData uri="http://schemas.openxmlformats.org/drawingml/2006/picture">
+                <pic:pic xmlns:pic="http://schemas.openxmlformats.org/drawingml/2006/picture">
+                  <pic:nvPicPr>
+                    <pic:cNvPr id="3" name="ltn1.PNG"/>
+                    <pic:cNvPicPr/>
+                  </pic:nvPicPr>
+                  <pic:blipFill>
+                    <a:blip r:embed="rId8">
+                      <a:extLst>
+                        <a:ext uri="{28A0092B-C50C-407E-A947-70E740481C1C}">
+                          <a14:useLocalDpi xmlns:a14="http://schemas.microsoft.com/office/drawing/2010/main" val="0"/>
+                        </a:ext>
+                      </a:extLst>
+                    </a:blip>
+                    <a:stretch>
+                      <a:fillRect/>
+                    </a:stretch>
+                  </pic:blipFill>
+                  <pic:spPr>
+                    <a:xfrm>
+                      <a:off x="0" y="0"/>
+                      <a:ext cx="3680794" cy="2796794"/>
+                    </a:xfrm>
+                    <a:prstGeom prst="rect">
+                      <a:avLst/>
+                    </a:prstGeom>
+                  </pic:spPr>
+                </pic:pic>
+              </a:graphicData>
+            </a:graphic>
+          </wp:inline>
+        </w:drawing>
+      </w:r>
+    </w:p>
+    <w:p>
+      <w:pPr>
+        <w:pStyle w:val="Caption"/>
+      </w:pPr>
+      <w:r>
+        <w:rPr>
+          <w:lang w:val="vi-VN"/>
+        </w:rPr>
+        <w:t xml:space="preserve">                             </w:t>
+      </w:r>
+      <w:r>
+        <w:t xml:space="preserve">Hình3 </w:t>
+      </w:r>
+    </w:p>
+    <w:p>
+      <w:pPr>
+        <w:rPr>
+          <w:lang w:val="vi-VN"/>
+        </w:rPr>
+      </w:pPr>
+    </w:p>
+    <w:p>
+      <w:pPr>
+        <w:pStyle w:val="Heading1"/>
+        <w:ind w:left="720"/>
+        <w:jc w:val="both"/>
+        <w:rPr>
+          <w:sz w:val="26"/>
+          <w:szCs w:val="26"/>
+        </w:rPr>
+      </w:pPr>
+    </w:p>
+    <w:p/>
+    <w:p>
+      <w:pPr>
+        <w:pStyle w:val="Heading1"/>
+        <w:numPr>
+          <w:ilvl w:val="0"/>
+          <w:numId w:val="18"/>
+        </w:numPr>
+        <w:jc w:val="both"/>
+        <w:rPr>
+          <w:sz w:val="26"/>
+          <w:szCs w:val="26"/>
+        </w:rPr>
+      </w:pPr>
+      <w:r>
+        <w:rPr>
+          <w:sz w:val="26"/>
+          <w:szCs w:val="26"/>
+        </w:rPr>
+        <w:t>Code: Chương trình</w:t>
+      </w:r>
+    </w:p>
+    <w:p/>
+    <w:p>
+      <w:pPr>
+        <w:spacing w:line="480" w:lineRule="auto"/>
+        <w:jc w:val="both"/>
+        <w:rPr>
+          <w:rFonts w:ascii="Arial" w:hAnsi="Arial" w:cs="Arial"/>
+          <w:i/>
+          <w:iCs/>
+          <w:lang w:val="vi-VN"/>
+        </w:rPr>
+      </w:pPr>
+    </w:p>
+    <w:tbl>
+      <w:tblPr>
+        <w:tblStyle w:val="TableGrid"/>
+        <w:tblW w:w="0" w:type="auto"/>
+        <w:tblInd w:w="-95" w:type="dxa"/>
+        <w:tblLook w:val="04A0" w:firstRow="1" w:lastRow="0" w:firstColumn="1" w:lastColumn="0" w:noHBand="0" w:noVBand="1"/>
+      </w:tblPr>
+      <w:tblGrid>
+        <w:gridCol w:w="9445"/>
+      </w:tblGrid>
+      <w:tr>
+        <w:trPr>
+          <w:trHeight w:val="6020"/>
+        </w:trPr>
+        <w:tc>
+          <w:tcPr>
+            <w:tcW w:w="9445" w:type="dxa"/>
+          </w:tcPr>
+          <w:p>
+            <w:pPr>
+              <w:tabs>
+                <w:tab w:val="left" w:pos="1597"/>
+              </w:tabs>
+              <w:spacing w:line="600" w:lineRule="auto"/>
+              <w:ind w:left="337" w:firstLine="990"/>
+              <w:jc w:val="thaiDistribute"/>
+              <w:rPr>
+                <w:rFonts w:ascii="Arial" w:hAnsi="Arial" w:cs="Arial"/>
+                <w:i/>
+                <w:iCs/>
+                <w:lang w:val="vi-VN"/>
+              </w:rPr>
+            </w:pPr>
+            <w:r>
+              <w:rPr>
+                <w:rFonts w:ascii="Arial" w:hAnsi="Arial" w:cs="Arial"/>
+                <w:i/>
+                <w:iCs/>
+                <w:lang w:val="vi-VN"/>
+              </w:rPr>
+              <w:t>Void setup ()</w:t>
+            </w:r>
+          </w:p>
+          <w:p>
+            <w:pPr>
+              <w:spacing w:line="600" w:lineRule="auto"/>
+              <w:ind w:left="337" w:firstLine="1350"/>
+              <w:jc w:val="thaiDistribute"/>
+              <w:rPr>
+                <w:rFonts w:ascii="Arial" w:hAnsi="Arial" w:cs="Arial"/>
+                <w:i/>
+                <w:iCs/>
+                <w:lang w:val="vi-VN"/>
+              </w:rPr>
+            </w:pPr>
+            <w:r>
+              <w:rPr>
+                <w:rFonts w:ascii="Arial" w:hAnsi="Arial" w:cs="Arial"/>
+                <w:i/>
+                <w:iCs/>
+                <w:lang w:val="vi-VN"/>
+              </w:rPr>
+              <w:t>{</w:t>
+            </w:r>
+          </w:p>
+          <w:p>
+            <w:pPr>
+              <w:spacing w:line="600" w:lineRule="auto"/>
+              <w:ind w:left="337" w:firstLine="1800"/>
+              <w:jc w:val="thaiDistribute"/>
+              <w:rPr>
+                <w:rFonts w:ascii="Arial" w:hAnsi="Arial" w:cs="Arial"/>
+                <w:i/>
+                <w:iCs/>
+                <w:lang w:val="vi-VN"/>
+              </w:rPr>
+            </w:pPr>
+            <w:r>
+              <w:rPr>
+                <w:rFonts w:ascii="Arial" w:hAnsi="Arial" w:cs="Arial"/>
+                <w:i/>
+                <w:iCs/>
+                <w:lang w:val="vi-VN"/>
+              </w:rPr>
+              <w:t>pinMode (12, OUTPUT);</w:t>
+            </w:r>
+          </w:p>
+          <w:p>
+            <w:pPr>
+              <w:spacing w:line="600" w:lineRule="auto"/>
+              <w:ind w:left="337" w:firstLine="1800"/>
+              <w:jc w:val="thaiDistribute"/>
+              <w:rPr>
+                <w:rFonts w:ascii="Arial" w:hAnsi="Arial" w:cs="Arial"/>
+                <w:i/>
+                <w:iCs/>
+                <w:lang w:val="vi-VN"/>
+              </w:rPr>
+            </w:pPr>
+            <w:r>
+              <w:rPr>
+                <w:rFonts w:ascii="Arial" w:hAnsi="Arial" w:cs="Arial"/>
+                <w:i/>
+                <w:iCs/>
+                <w:lang w:val="vi-VN"/>
+              </w:rPr>
+              <w:t>Serial.begin (9600);</w:t>
+            </w:r>
+          </w:p>
+          <w:p>
+            <w:pPr>
+              <w:spacing w:line="600" w:lineRule="auto"/>
+              <w:ind w:left="337" w:firstLine="1350"/>
+              <w:jc w:val="thaiDistribute"/>
+              <w:rPr>
+                <w:rFonts w:ascii="Arial" w:hAnsi="Arial" w:cs="Arial"/>
+                <w:i/>
+                <w:iCs/>
+                <w:lang w:val="vi-VN"/>
+              </w:rPr>
+            </w:pPr>
+            <w:r>
+              <w:rPr>
+                <w:rFonts w:ascii="Arial" w:hAnsi="Arial" w:cs="Arial"/>
+                <w:i/>
+                <w:iCs/>
+                <w:lang w:val="vi-VN"/>
+              </w:rPr>
+              <w:t>}</w:t>
+            </w:r>
+          </w:p>
+          <w:p>
+            <w:pPr>
+              <w:spacing w:line="600" w:lineRule="auto"/>
+              <w:ind w:left="337" w:firstLine="1350"/>
+              <w:jc w:val="thaiDistribute"/>
+              <w:rPr>
+                <w:rFonts w:ascii="Arial" w:hAnsi="Arial" w:cs="Arial"/>
+                <w:i/>
+                <w:iCs/>
+                <w:lang w:val="vi-VN"/>
+              </w:rPr>
+            </w:pPr>
+            <w:r>
+              <w:rPr>
+                <w:rFonts w:ascii="Arial" w:hAnsi="Arial" w:cs="Arial"/>
+                <w:i/>
+                <w:iCs/>
+                <w:lang w:val="vi-VN"/>
+              </w:rPr>
+              <w:t>Void loop ()</w:t>
+            </w:r>
+          </w:p>
+          <w:p>
+            <w:pPr>
+              <w:spacing w:line="600" w:lineRule="auto"/>
+              <w:ind w:left="337" w:firstLine="1350"/>
+              <w:jc w:val="thaiDistribute"/>
+              <w:rPr>
+                <w:rFonts w:ascii="Arial" w:hAnsi="Arial" w:cs="Arial"/>
+                <w:i/>
+                <w:iCs/>
+                <w:lang w:val="vi-VN"/>
+              </w:rPr>
+            </w:pPr>
+            <w:r>
+              <w:rPr>
+                <w:rFonts w:ascii="Arial" w:hAnsi="Arial" w:cs="Arial"/>
+                <w:i/>
+                <w:iCs/>
+                <w:lang w:val="vi-VN"/>
+              </w:rPr>
+              <w:t xml:space="preserve">{    </w:t>
+            </w:r>
+          </w:p>
+          <w:p>
+            <w:pPr>
+              <w:spacing w:line="600" w:lineRule="auto"/>
+              <w:ind w:left="337" w:firstLine="1350"/>
+              <w:jc w:val="thaiDistribute"/>
+              <w:rPr>
+                <w:rFonts w:ascii="Arial" w:hAnsi="Arial" w:cs="Arial"/>
+                <w:i/>
+                <w:iCs/>
+                <w:lang w:val="vi-VN"/>
+              </w:rPr>
+            </w:pPr>
+            <w:r>
+              <w:rPr>
+                <w:rFonts w:ascii="Arial" w:hAnsi="Arial" w:cs="Arial"/>
+                <w:i/>
+                <w:iCs/>
+                <w:lang w:val="vi-VN"/>
+              </w:rPr>
+              <w:t xml:space="preserve">        Int reading = analogRead (A0);</w:t>
+            </w:r>
+          </w:p>
+          <w:p>
+            <w:pPr>
+              <w:spacing w:line="600" w:lineRule="auto"/>
+              <w:ind w:left="337" w:firstLine="1800"/>
+              <w:jc w:val="thaiDistribute"/>
+              <w:rPr>
+                <w:rFonts w:ascii="Arial" w:hAnsi="Arial" w:cs="Arial"/>
+                <w:i/>
+                <w:iCs/>
+                <w:lang w:val="vi-VN"/>
+              </w:rPr>
+            </w:pPr>
+            <w:r>
+              <w:rPr>
+                <w:rFonts w:ascii="Arial" w:hAnsi="Arial" w:cs="Arial"/>
+                <w:i/>
+                <w:iCs/>
+                <w:lang w:val="vi-VN"/>
+              </w:rPr>
+              <w:t>Float voltage = reading * 5.0 ;</w:t>
+            </w:r>
+          </w:p>
+          <w:p>
+            <w:pPr>
+              <w:spacing w:line="600" w:lineRule="auto"/>
+              <w:ind w:left="337" w:firstLine="1800"/>
+              <w:jc w:val="thaiDistribute"/>
+              <w:rPr>
+                <w:rFonts w:ascii="Arial" w:hAnsi="Arial" w:cs="Arial"/>
+                <w:i/>
+                <w:iCs/>
+                <w:lang w:val="vi-VN"/>
+              </w:rPr>
+            </w:pPr>
+            <w:r>
+              <w:rPr>
+                <w:rFonts w:ascii="Arial" w:hAnsi="Arial" w:cs="Arial"/>
+                <w:i/>
+                <w:iCs/>
+                <w:lang w:val="vi-VN"/>
+              </w:rPr>
+              <w:t>Voltage /= 1024.0;</w:t>
+            </w:r>
+          </w:p>
+          <w:p>
+            <w:pPr>
+              <w:spacing w:line="600" w:lineRule="auto"/>
+              <w:ind w:left="337" w:firstLine="1800"/>
+              <w:jc w:val="thaiDistribute"/>
+              <w:rPr>
+                <w:rFonts w:ascii="Arial" w:hAnsi="Arial" w:cs="Arial"/>
+                <w:i/>
+                <w:iCs/>
+                <w:lang w:val="vi-VN"/>
+              </w:rPr>
+            </w:pPr>
+            <w:r>
+              <w:rPr>
+                <w:rFonts w:ascii="Arial" w:hAnsi="Arial" w:cs="Arial"/>
+                <w:i/>
+                <w:iCs/>
+                <w:lang w:val="vi-VN"/>
+              </w:rPr>
+              <w:t>Float temperaturec = (Voltage – 0.5 ) * 100 ;</w:t>
+            </w:r>
+          </w:p>
+          <w:p>
+            <w:pPr>
+              <w:spacing w:line="600" w:lineRule="auto"/>
+              <w:ind w:left="337" w:firstLine="1800"/>
+              <w:jc w:val="thaiDistribute"/>
+              <w:rPr>
+                <w:rFonts w:ascii="Arial" w:hAnsi="Arial" w:cs="Arial"/>
+                <w:i/>
+                <w:iCs/>
+                <w:lang w:val="vi-VN"/>
+              </w:rPr>
+            </w:pPr>
+            <w:r>
+              <w:rPr>
+                <w:rFonts w:ascii="Arial" w:hAnsi="Arial" w:cs="Arial"/>
+                <w:i/>
+                <w:iCs/>
+                <w:lang w:val="vi-VN"/>
+              </w:rPr>
+              <w:t>If ( temperaturec &gt;37 )</w:t>
+            </w:r>
+          </w:p>
+          <w:p>
+            <w:pPr>
+              <w:spacing w:line="600" w:lineRule="auto"/>
+              <w:ind w:left="337" w:firstLine="1800"/>
+              <w:jc w:val="thaiDistribute"/>
+              <w:rPr>
+                <w:rFonts w:ascii="Arial" w:hAnsi="Arial" w:cs="Arial"/>
+                <w:i/>
+                <w:iCs/>
+                <w:lang w:val="vi-VN"/>
+              </w:rPr>
+            </w:pPr>
+            <w:r>
+              <w:rPr>
+                <w:rFonts w:ascii="Arial" w:hAnsi="Arial" w:cs="Arial"/>
+                <w:i/>
+                <w:iCs/>
+                <w:lang w:val="vi-VN"/>
+              </w:rPr>
+              <w:t>digitalWrite (12, HIGH ) ;</w:t>
+            </w:r>
+          </w:p>
+          <w:p>
+            <w:pPr>
+              <w:spacing w:line="600" w:lineRule="auto"/>
+              <w:ind w:left="337" w:firstLine="1350"/>
+              <w:jc w:val="thaiDistribute"/>
+              <w:rPr>
+                <w:rFonts w:ascii="Arial" w:hAnsi="Arial" w:cs="Arial"/>
+                <w:i/>
+                <w:iCs/>
+                <w:lang w:val="vi-VN"/>
+              </w:rPr>
+            </w:pPr>
+            <w:r>
+              <w:rPr>
+                <w:rFonts w:ascii="Arial" w:hAnsi="Arial" w:cs="Arial"/>
+                <w:i/>
+                <w:iCs/>
+                <w:lang w:val="vi-VN"/>
+              </w:rPr>
+              <w:t>else</w:t>
+            </w:r>
+          </w:p>
+          <w:p>
+            <w:pPr>
+              <w:spacing w:line="600" w:lineRule="auto"/>
+              <w:ind w:left="337" w:firstLine="1710"/>
+              <w:jc w:val="thaiDistribute"/>
+              <w:rPr>
+                <w:rFonts w:ascii="Arial" w:hAnsi="Arial" w:cs="Arial"/>
+                <w:i/>
+                <w:iCs/>
+                <w:lang w:val="vi-VN"/>
+              </w:rPr>
+            </w:pPr>
+            <w:r>
+              <w:rPr>
+                <w:rFonts w:ascii="Arial" w:hAnsi="Arial" w:cs="Arial"/>
+                <w:i/>
+                <w:iCs/>
+                <w:lang w:val="vi-VN"/>
+              </w:rPr>
+              <w:t>digitalWrite (12, LOW) ;</w:t>
+            </w:r>
+          </w:p>
+          <w:p>
+            <w:pPr>
+              <w:spacing w:line="600" w:lineRule="auto"/>
+              <w:ind w:left="337" w:firstLine="1350"/>
+              <w:jc w:val="thaiDistribute"/>
+              <w:rPr>
+                <w:rFonts w:ascii="Arial" w:hAnsi="Arial" w:cs="Arial"/>
+                <w:i/>
+                <w:iCs/>
+                <w:lang w:val="vi-VN"/>
+              </w:rPr>
+            </w:pPr>
+            <w:r>
+              <w:rPr>
+                <w:rFonts w:ascii="Arial" w:hAnsi="Arial" w:cs="Arial"/>
+                <w:i/>
+                <w:iCs/>
+                <w:lang w:val="vi-VN"/>
+              </w:rPr>
+              <w:t>delay ( 100 );</w:t>
+            </w:r>
+          </w:p>
+          <w:p>
+            <w:pPr>
+              <w:spacing w:line="600" w:lineRule="auto"/>
+              <w:ind w:left="337" w:firstLine="1350"/>
+              <w:jc w:val="thaiDistribute"/>
+              <w:rPr>
+                <w:rFonts w:ascii="Arial" w:hAnsi="Arial" w:cs="Arial"/>
+                <w:i/>
+                <w:iCs/>
+                <w:lang w:val="vi-VN"/>
+              </w:rPr>
+            </w:pPr>
+            <w:r>
+              <w:rPr>
+                <w:rFonts w:ascii="Arial" w:hAnsi="Arial" w:cs="Arial"/>
+                <w:i/>
+                <w:iCs/>
+                <w:lang w:val="vi-VN"/>
+              </w:rPr>
+              <w:t>}</w:t>
+            </w:r>
+          </w:p>
+          <w:p>
+            <w:pPr>
+              <w:ind w:left="337" w:firstLine="1350"/>
+              <w:rPr>
+                <w:lang w:val="vi-VN"/>
+              </w:rPr>
+            </w:pPr>
+          </w:p>
+          <w:p>
+            <w:pPr>
+              <w:ind w:left="337" w:firstLine="1350"/>
+              <w:rPr>
+                <w:lang w:val="vi-VN"/>
+              </w:rPr>
+            </w:pPr>
+          </w:p>
+          <w:p>
+            <w:pPr>
+              <w:ind w:left="337" w:firstLine="1350"/>
+              <w:rPr>
+                <w:lang w:val="vi-VN"/>
+              </w:rPr>
+            </w:pPr>
+          </w:p>
+          <w:p>
+            <w:pPr>
+              <w:spacing w:line="480" w:lineRule="auto"/>
+              <w:ind w:left="337" w:firstLine="1350"/>
+              <w:jc w:val="both"/>
+              <w:rPr>
+                <w:rFonts w:ascii="Arial" w:hAnsi="Arial" w:cs="Arial"/>
+                <w:i/>
+                <w:iCs/>
+                <w:lang w:val="vi-VN"/>
+              </w:rPr>
+            </w:pPr>
+          </w:p>
+        </w:tc>
+      </w:tr>
+    </w:tbl>
+    <w:p>
+      <w:pPr>
+        <w:rPr>
+          <w:lang w:val="vi-VN"/>
+        </w:rPr>
+      </w:pPr>
+    </w:p>
+    <w:p>
+      <w:pPr>
+        <w:rPr>
+          <w:lang w:val="vi-VN"/>
+        </w:rPr>
+      </w:pPr>
+    </w:p>
+    <w:p>
+      <w:pPr>
+        <w:ind w:left="1170"/>
+        <w:jc w:val="both"/>
+        <w:rPr>
+          <w:sz w:val="26"/>
+          <w:szCs w:val="26"/>
+          <w:lang w:val="vi-VN"/>
         </w:rPr>
       </w:pPr>
     </w:p>
@@ -888,6 +1989,119 @@
     </w:lvl>
   </w:abstractNum>
   <w:abstractNum w:abstractNumId="3" w15:restartNumberingAfterBreak="0">
+    <w:nsid w:val="045847BC"/>
+    <w:multiLevelType w:val="hybridMultilevel"/>
+    <w:tmpl w:val="3F9A6AB4"/>
+    <w:lvl w:ilvl="0" w:tplc="04090009">
+      <w:start w:val="1"/>
+      <w:numFmt w:val="bullet"/>
+      <w:lvlText w:val=""/>
+      <w:lvlJc w:val="left"/>
+      <w:pPr>
+        <w:ind w:left="720" w:hanging="360"/>
+      </w:pPr>
+      <w:rPr>
+        <w:rFonts w:ascii="Wingdings" w:hAnsi="Wingdings" w:hint="default"/>
+      </w:rPr>
+    </w:lvl>
+    <w:lvl w:ilvl="1" w:tplc="04090003" w:tentative="1">
+      <w:start w:val="1"/>
+      <w:numFmt w:val="bullet"/>
+      <w:lvlText w:val="o"/>
+      <w:lvlJc w:val="left"/>
+      <w:pPr>
+        <w:ind w:left="1440" w:hanging="360"/>
+      </w:pPr>
+      <w:rPr>
+        <w:rFonts w:ascii="Courier New" w:hAnsi="Courier New" w:cs="Courier New" w:hint="default"/>
+      </w:rPr>
+    </w:lvl>
+    <w:lvl w:ilvl="2" w:tplc="04090005" w:tentative="1">
+      <w:start w:val="1"/>
+      <w:numFmt w:val="bullet"/>
+      <w:lvlText w:val=""/>
+      <w:lvlJc w:val="left"/>
+      <w:pPr>
+        <w:ind w:left="2160" w:hanging="360"/>
+      </w:pPr>
+      <w:rPr>
+        <w:rFonts w:ascii="Wingdings" w:hAnsi="Wingdings" w:hint="default"/>
+      </w:rPr>
+    </w:lvl>
+    <w:lvl w:ilvl="3" w:tplc="04090001" w:tentative="1">
+      <w:start w:val="1"/>
+      <w:numFmt w:val="bullet"/>
+      <w:lvlText w:val=""/>
+      <w:lvlJc w:val="left"/>
+      <w:pPr>
+        <w:ind w:left="2880" w:hanging="360"/>
+      </w:pPr>
+      <w:rPr>
+        <w:rFonts w:ascii="Symbol" w:hAnsi="Symbol" w:hint="default"/>
+      </w:rPr>
+    </w:lvl>
+    <w:lvl w:ilvl="4" w:tplc="04090003" w:tentative="1">
+      <w:start w:val="1"/>
+      <w:numFmt w:val="bullet"/>
+      <w:lvlText w:val="o"/>
+      <w:lvlJc w:val="left"/>
+      <w:pPr>
+        <w:ind w:left="3600" w:hanging="360"/>
+      </w:pPr>
+      <w:rPr>
+        <w:rFonts w:ascii="Courier New" w:hAnsi="Courier New" w:cs="Courier New" w:hint="default"/>
+      </w:rPr>
+    </w:lvl>
+    <w:lvl w:ilvl="5" w:tplc="04090005" w:tentative="1">
+      <w:start w:val="1"/>
+      <w:numFmt w:val="bullet"/>
+      <w:lvlText w:val=""/>
+      <w:lvlJc w:val="left"/>
+      <w:pPr>
+        <w:ind w:left="4320" w:hanging="360"/>
+      </w:pPr>
+      <w:rPr>
+        <w:rFonts w:ascii="Wingdings" w:hAnsi="Wingdings" w:hint="default"/>
+      </w:rPr>
+    </w:lvl>
+    <w:lvl w:ilvl="6" w:tplc="04090001" w:tentative="1">
+      <w:start w:val="1"/>
+      <w:numFmt w:val="bullet"/>
+      <w:lvlText w:val=""/>
+      <w:lvlJc w:val="left"/>
+      <w:pPr>
+        <w:ind w:left="5040" w:hanging="360"/>
+      </w:pPr>
+      <w:rPr>
+        <w:rFonts w:ascii="Symbol" w:hAnsi="Symbol" w:hint="default"/>
+      </w:rPr>
+    </w:lvl>
+    <w:lvl w:ilvl="7" w:tplc="04090003" w:tentative="1">
+      <w:start w:val="1"/>
+      <w:numFmt w:val="bullet"/>
+      <w:lvlText w:val="o"/>
+      <w:lvlJc w:val="left"/>
+      <w:pPr>
+        <w:ind w:left="5760" w:hanging="360"/>
+      </w:pPr>
+      <w:rPr>
+        <w:rFonts w:ascii="Courier New" w:hAnsi="Courier New" w:cs="Courier New" w:hint="default"/>
+      </w:rPr>
+    </w:lvl>
+    <w:lvl w:ilvl="8" w:tplc="04090005" w:tentative="1">
+      <w:start w:val="1"/>
+      <w:numFmt w:val="bullet"/>
+      <w:lvlText w:val=""/>
+      <w:lvlJc w:val="left"/>
+      <w:pPr>
+        <w:ind w:left="6480" w:hanging="360"/>
+      </w:pPr>
+      <w:rPr>
+        <w:rFonts w:ascii="Wingdings" w:hAnsi="Wingdings" w:hint="default"/>
+      </w:rPr>
+    </w:lvl>
+  </w:abstractNum>
+  <w:abstractNum w:abstractNumId="4" w15:restartNumberingAfterBreak="0">
     <w:nsid w:val="04D80375"/>
     <w:multiLevelType w:val="hybridMultilevel"/>
     <w:tmpl w:val="8216F61A"/>
@@ -1000,7 +2214,7 @@
       </w:rPr>
     </w:lvl>
   </w:abstractNum>
-  <w:abstractNum w:abstractNumId="4" w15:restartNumberingAfterBreak="0">
+  <w:abstractNum w:abstractNumId="5" w15:restartNumberingAfterBreak="0">
     <w:nsid w:val="06C328C7"/>
     <w:multiLevelType w:val="hybridMultilevel"/>
     <w:tmpl w:val="AFEC825C"/>
@@ -1112,7 +2326,7 @@
       </w:rPr>
     </w:lvl>
   </w:abstractNum>
-  <w:abstractNum w:abstractNumId="5" w15:restartNumberingAfterBreak="0">
+  <w:abstractNum w:abstractNumId="6" w15:restartNumberingAfterBreak="0">
     <w:nsid w:val="09761946"/>
     <w:multiLevelType w:val="hybridMultilevel"/>
     <w:tmpl w:val="B074D5FE"/>
@@ -1225,7 +2439,7 @@
       </w:rPr>
     </w:lvl>
   </w:abstractNum>
-  <w:abstractNum w:abstractNumId="6" w15:restartNumberingAfterBreak="0">
+  <w:abstractNum w:abstractNumId="7" w15:restartNumberingAfterBreak="0">
     <w:nsid w:val="0D215BBE"/>
     <w:multiLevelType w:val="hybridMultilevel"/>
     <w:tmpl w:val="20F23F3A"/>
@@ -1338,7 +2552,233 @@
       </w:rPr>
     </w:lvl>
   </w:abstractNum>
-  <w:abstractNum w:abstractNumId="7" w15:restartNumberingAfterBreak="0">
+  <w:abstractNum w:abstractNumId="8" w15:restartNumberingAfterBreak="0">
+    <w:nsid w:val="10DF7F20"/>
+    <w:multiLevelType w:val="hybridMultilevel"/>
+    <w:tmpl w:val="91D289CE"/>
+    <w:lvl w:ilvl="0" w:tplc="04090001">
+      <w:start w:val="1"/>
+      <w:numFmt w:val="bullet"/>
+      <w:lvlText w:val=""/>
+      <w:lvlJc w:val="left"/>
+      <w:pPr>
+        <w:ind w:left="1440" w:hanging="360"/>
+      </w:pPr>
+      <w:rPr>
+        <w:rFonts w:ascii="Symbol" w:hAnsi="Symbol" w:hint="default"/>
+      </w:rPr>
+    </w:lvl>
+    <w:lvl w:ilvl="1" w:tplc="04090003" w:tentative="1">
+      <w:start w:val="1"/>
+      <w:numFmt w:val="bullet"/>
+      <w:lvlText w:val="o"/>
+      <w:lvlJc w:val="left"/>
+      <w:pPr>
+        <w:ind w:left="2160" w:hanging="360"/>
+      </w:pPr>
+      <w:rPr>
+        <w:rFonts w:ascii="Courier New" w:hAnsi="Courier New" w:cs="Courier New" w:hint="default"/>
+      </w:rPr>
+    </w:lvl>
+    <w:lvl w:ilvl="2" w:tplc="04090005" w:tentative="1">
+      <w:start w:val="1"/>
+      <w:numFmt w:val="bullet"/>
+      <w:lvlText w:val=""/>
+      <w:lvlJc w:val="left"/>
+      <w:pPr>
+        <w:ind w:left="2880" w:hanging="360"/>
+      </w:pPr>
+      <w:rPr>
+        <w:rFonts w:ascii="Wingdings" w:hAnsi="Wingdings" w:hint="default"/>
+      </w:rPr>
+    </w:lvl>
+    <w:lvl w:ilvl="3" w:tplc="04090001" w:tentative="1">
+      <w:start w:val="1"/>
+      <w:numFmt w:val="bullet"/>
+      <w:lvlText w:val=""/>
+      <w:lvlJc w:val="left"/>
+      <w:pPr>
+        <w:ind w:left="3600" w:hanging="360"/>
+      </w:pPr>
+      <w:rPr>
+        <w:rFonts w:ascii="Symbol" w:hAnsi="Symbol" w:hint="default"/>
+      </w:rPr>
+    </w:lvl>
+    <w:lvl w:ilvl="4" w:tplc="04090003" w:tentative="1">
+      <w:start w:val="1"/>
+      <w:numFmt w:val="bullet"/>
+      <w:lvlText w:val="o"/>
+      <w:lvlJc w:val="left"/>
+      <w:pPr>
+        <w:ind w:left="4320" w:hanging="360"/>
+      </w:pPr>
+      <w:rPr>
+        <w:rFonts w:ascii="Courier New" w:hAnsi="Courier New" w:cs="Courier New" w:hint="default"/>
+      </w:rPr>
+    </w:lvl>
+    <w:lvl w:ilvl="5" w:tplc="04090005" w:tentative="1">
+      <w:start w:val="1"/>
+      <w:numFmt w:val="bullet"/>
+      <w:lvlText w:val=""/>
+      <w:lvlJc w:val="left"/>
+      <w:pPr>
+        <w:ind w:left="5040" w:hanging="360"/>
+      </w:pPr>
+      <w:rPr>
+        <w:rFonts w:ascii="Wingdings" w:hAnsi="Wingdings" w:hint="default"/>
+      </w:rPr>
+    </w:lvl>
+    <w:lvl w:ilvl="6" w:tplc="04090001" w:tentative="1">
+      <w:start w:val="1"/>
+      <w:numFmt w:val="bullet"/>
+      <w:lvlText w:val=""/>
+      <w:lvlJc w:val="left"/>
+      <w:pPr>
+        <w:ind w:left="5760" w:hanging="360"/>
+      </w:pPr>
+      <w:rPr>
+        <w:rFonts w:ascii="Symbol" w:hAnsi="Symbol" w:hint="default"/>
+      </w:rPr>
+    </w:lvl>
+    <w:lvl w:ilvl="7" w:tplc="04090003" w:tentative="1">
+      <w:start w:val="1"/>
+      <w:numFmt w:val="bullet"/>
+      <w:lvlText w:val="o"/>
+      <w:lvlJc w:val="left"/>
+      <w:pPr>
+        <w:ind w:left="6480" w:hanging="360"/>
+      </w:pPr>
+      <w:rPr>
+        <w:rFonts w:ascii="Courier New" w:hAnsi="Courier New" w:cs="Courier New" w:hint="default"/>
+      </w:rPr>
+    </w:lvl>
+    <w:lvl w:ilvl="8" w:tplc="04090005" w:tentative="1">
+      <w:start w:val="1"/>
+      <w:numFmt w:val="bullet"/>
+      <w:lvlText w:val=""/>
+      <w:lvlJc w:val="left"/>
+      <w:pPr>
+        <w:ind w:left="7200" w:hanging="360"/>
+      </w:pPr>
+      <w:rPr>
+        <w:rFonts w:ascii="Wingdings" w:hAnsi="Wingdings" w:hint="default"/>
+      </w:rPr>
+    </w:lvl>
+  </w:abstractNum>
+  <w:abstractNum w:abstractNumId="9" w15:restartNumberingAfterBreak="0">
+    <w:nsid w:val="1122056A"/>
+    <w:multiLevelType w:val="hybridMultilevel"/>
+    <w:tmpl w:val="D56C4F0C"/>
+    <w:lvl w:ilvl="0" w:tplc="04090009">
+      <w:start w:val="1"/>
+      <w:numFmt w:val="bullet"/>
+      <w:lvlText w:val=""/>
+      <w:lvlJc w:val="left"/>
+      <w:pPr>
+        <w:ind w:left="720" w:hanging="360"/>
+      </w:pPr>
+      <w:rPr>
+        <w:rFonts w:ascii="Wingdings" w:hAnsi="Wingdings" w:hint="default"/>
+      </w:rPr>
+    </w:lvl>
+    <w:lvl w:ilvl="1" w:tplc="04090003" w:tentative="1">
+      <w:start w:val="1"/>
+      <w:numFmt w:val="bullet"/>
+      <w:lvlText w:val="o"/>
+      <w:lvlJc w:val="left"/>
+      <w:pPr>
+        <w:ind w:left="1440" w:hanging="360"/>
+      </w:pPr>
+      <w:rPr>
+        <w:rFonts w:ascii="Courier New" w:hAnsi="Courier New" w:cs="Courier New" w:hint="default"/>
+      </w:rPr>
+    </w:lvl>
+    <w:lvl w:ilvl="2" w:tplc="04090005" w:tentative="1">
+      <w:start w:val="1"/>
+      <w:numFmt w:val="bullet"/>
+      <w:lvlText w:val=""/>
+      <w:lvlJc w:val="left"/>
+      <w:pPr>
+        <w:ind w:left="2160" w:hanging="360"/>
+      </w:pPr>
+      <w:rPr>
+        <w:rFonts w:ascii="Wingdings" w:hAnsi="Wingdings" w:hint="default"/>
+      </w:rPr>
+    </w:lvl>
+    <w:lvl w:ilvl="3" w:tplc="04090001" w:tentative="1">
+      <w:start w:val="1"/>
+      <w:numFmt w:val="bullet"/>
+      <w:lvlText w:val=""/>
+      <w:lvlJc w:val="left"/>
+      <w:pPr>
+        <w:ind w:left="2880" w:hanging="360"/>
+      </w:pPr>
+      <w:rPr>
+        <w:rFonts w:ascii="Symbol" w:hAnsi="Symbol" w:hint="default"/>
+      </w:rPr>
+    </w:lvl>
+    <w:lvl w:ilvl="4" w:tplc="04090003" w:tentative="1">
+      <w:start w:val="1"/>
+      <w:numFmt w:val="bullet"/>
+      <w:lvlText w:val="o"/>
+      <w:lvlJc w:val="left"/>
+      <w:pPr>
+        <w:ind w:left="3600" w:hanging="360"/>
+      </w:pPr>
+      <w:rPr>
+        <w:rFonts w:ascii="Courier New" w:hAnsi="Courier New" w:cs="Courier New" w:hint="default"/>
+      </w:rPr>
+    </w:lvl>
+    <w:lvl w:ilvl="5" w:tplc="04090005" w:tentative="1">
+      <w:start w:val="1"/>
+      <w:numFmt w:val="bullet"/>
+      <w:lvlText w:val=""/>
+      <w:lvlJc w:val="left"/>
+      <w:pPr>
+        <w:ind w:left="4320" w:hanging="360"/>
+      </w:pPr>
+      <w:rPr>
+        <w:rFonts w:ascii="Wingdings" w:hAnsi="Wingdings" w:hint="default"/>
+      </w:rPr>
+    </w:lvl>
+    <w:lvl w:ilvl="6" w:tplc="04090001" w:tentative="1">
+      <w:start w:val="1"/>
+      <w:numFmt w:val="bullet"/>
+      <w:lvlText w:val=""/>
+      <w:lvlJc w:val="left"/>
+      <w:pPr>
+        <w:ind w:left="5040" w:hanging="360"/>
+      </w:pPr>
+      <w:rPr>
+        <w:rFonts w:ascii="Symbol" w:hAnsi="Symbol" w:hint="default"/>
+      </w:rPr>
+    </w:lvl>
+    <w:lvl w:ilvl="7" w:tplc="04090003" w:tentative="1">
+      <w:start w:val="1"/>
+      <w:numFmt w:val="bullet"/>
+      <w:lvlText w:val="o"/>
+      <w:lvlJc w:val="left"/>
+      <w:pPr>
+        <w:ind w:left="5760" w:hanging="360"/>
+      </w:pPr>
+      <w:rPr>
+        <w:rFonts w:ascii="Courier New" w:hAnsi="Courier New" w:cs="Courier New" w:hint="default"/>
+      </w:rPr>
+    </w:lvl>
+    <w:lvl w:ilvl="8" w:tplc="04090005" w:tentative="1">
+      <w:start w:val="1"/>
+      <w:numFmt w:val="bullet"/>
+      <w:lvlText w:val=""/>
+      <w:lvlJc w:val="left"/>
+      <w:pPr>
+        <w:ind w:left="6480" w:hanging="360"/>
+      </w:pPr>
+      <w:rPr>
+        <w:rFonts w:ascii="Wingdings" w:hAnsi="Wingdings" w:hint="default"/>
+      </w:rPr>
+    </w:lvl>
+  </w:abstractNum>
+  <w:abstractNum w:abstractNumId="10" w15:restartNumberingAfterBreak="0">
     <w:nsid w:val="12FF7FF7"/>
     <w:multiLevelType w:val="hybridMultilevel"/>
     <w:tmpl w:val="12FA45BE"/>
@@ -1451,7 +2891,206 @@
       </w:rPr>
     </w:lvl>
   </w:abstractNum>
-  <w:abstractNum w:abstractNumId="8" w15:restartNumberingAfterBreak="0">
+  <w:abstractNum w:abstractNumId="11" w15:restartNumberingAfterBreak="0">
+    <w:nsid w:val="1E263CE8"/>
+    <w:multiLevelType w:val="hybridMultilevel"/>
+    <w:tmpl w:val="FF424138"/>
+    <w:lvl w:ilvl="0" w:tplc="04090001">
+      <w:start w:val="1"/>
+      <w:numFmt w:val="bullet"/>
+      <w:lvlText w:val=""/>
+      <w:lvlJc w:val="left"/>
+      <w:pPr>
+        <w:ind w:left="1530" w:hanging="360"/>
+      </w:pPr>
+      <w:rPr>
+        <w:rFonts w:ascii="Symbol" w:hAnsi="Symbol" w:hint="default"/>
+      </w:rPr>
+    </w:lvl>
+    <w:lvl w:ilvl="1" w:tplc="04090003" w:tentative="1">
+      <w:start w:val="1"/>
+      <w:numFmt w:val="bullet"/>
+      <w:lvlText w:val="o"/>
+      <w:lvlJc w:val="left"/>
+      <w:pPr>
+        <w:ind w:left="2250" w:hanging="360"/>
+      </w:pPr>
+      <w:rPr>
+        <w:rFonts w:ascii="Courier New" w:hAnsi="Courier New" w:cs="Courier New" w:hint="default"/>
+      </w:rPr>
+    </w:lvl>
+    <w:lvl w:ilvl="2" w:tplc="04090005" w:tentative="1">
+      <w:start w:val="1"/>
+      <w:numFmt w:val="bullet"/>
+      <w:lvlText w:val=""/>
+      <w:lvlJc w:val="left"/>
+      <w:pPr>
+        <w:ind w:left="2970" w:hanging="360"/>
+      </w:pPr>
+      <w:rPr>
+        <w:rFonts w:ascii="Wingdings" w:hAnsi="Wingdings" w:hint="default"/>
+      </w:rPr>
+    </w:lvl>
+    <w:lvl w:ilvl="3" w:tplc="04090001" w:tentative="1">
+      <w:start w:val="1"/>
+      <w:numFmt w:val="bullet"/>
+      <w:lvlText w:val=""/>
+      <w:lvlJc w:val="left"/>
+      <w:pPr>
+        <w:ind w:left="3690" w:hanging="360"/>
+      </w:pPr>
+      <w:rPr>
+        <w:rFonts w:ascii="Symbol" w:hAnsi="Symbol" w:hint="default"/>
+      </w:rPr>
+    </w:lvl>
+    <w:lvl w:ilvl="4" w:tplc="04090003" w:tentative="1">
+      <w:start w:val="1"/>
+      <w:numFmt w:val="bullet"/>
+      <w:lvlText w:val="o"/>
+      <w:lvlJc w:val="left"/>
+      <w:pPr>
+        <w:ind w:left="4410" w:hanging="360"/>
+      </w:pPr>
+      <w:rPr>
+        <w:rFonts w:ascii="Courier New" w:hAnsi="Courier New" w:cs="Courier New" w:hint="default"/>
+      </w:rPr>
+    </w:lvl>
+    <w:lvl w:ilvl="5" w:tplc="04090005" w:tentative="1">
+      <w:start w:val="1"/>
+      <w:numFmt w:val="bullet"/>
+      <w:lvlText w:val=""/>
+      <w:lvlJc w:val="left"/>
+      <w:pPr>
+        <w:ind w:left="5130" w:hanging="360"/>
+      </w:pPr>
+      <w:rPr>
+        <w:rFonts w:ascii="Wingdings" w:hAnsi="Wingdings" w:hint="default"/>
+      </w:rPr>
+    </w:lvl>
+    <w:lvl w:ilvl="6" w:tplc="04090001" w:tentative="1">
+      <w:start w:val="1"/>
+      <w:numFmt w:val="bullet"/>
+      <w:lvlText w:val=""/>
+      <w:lvlJc w:val="left"/>
+      <w:pPr>
+        <w:ind w:left="5850" w:hanging="360"/>
+      </w:pPr>
+      <w:rPr>
+        <w:rFonts w:ascii="Symbol" w:hAnsi="Symbol" w:hint="default"/>
+      </w:rPr>
+    </w:lvl>
+    <w:lvl w:ilvl="7" w:tplc="04090003" w:tentative="1">
+      <w:start w:val="1"/>
+      <w:numFmt w:val="bullet"/>
+      <w:lvlText w:val="o"/>
+      <w:lvlJc w:val="left"/>
+      <w:pPr>
+        <w:ind w:left="6570" w:hanging="360"/>
+      </w:pPr>
+      <w:rPr>
+        <w:rFonts w:ascii="Courier New" w:hAnsi="Courier New" w:cs="Courier New" w:hint="default"/>
+      </w:rPr>
+    </w:lvl>
+    <w:lvl w:ilvl="8" w:tplc="04090005" w:tentative="1">
+      <w:start w:val="1"/>
+      <w:numFmt w:val="bullet"/>
+      <w:lvlText w:val=""/>
+      <w:lvlJc w:val="left"/>
+      <w:pPr>
+        <w:ind w:left="7290" w:hanging="360"/>
+      </w:pPr>
+      <w:rPr>
+        <w:rFonts w:ascii="Wingdings" w:hAnsi="Wingdings" w:hint="default"/>
+      </w:rPr>
+    </w:lvl>
+  </w:abstractNum>
+  <w:abstractNum w:abstractNumId="12" w15:restartNumberingAfterBreak="0">
+    <w:nsid w:val="31386034"/>
+    <w:multiLevelType w:val="hybridMultilevel"/>
+    <w:tmpl w:val="DC924838"/>
+    <w:lvl w:ilvl="0" w:tplc="0409000F">
+      <w:start w:val="1"/>
+      <w:numFmt w:val="decimal"/>
+      <w:lvlText w:val="%1."/>
+      <w:lvlJc w:val="left"/>
+      <w:pPr>
+        <w:ind w:left="1440" w:hanging="360"/>
+      </w:pPr>
+    </w:lvl>
+    <w:lvl w:ilvl="1" w:tplc="04090019" w:tentative="1">
+      <w:start w:val="1"/>
+      <w:numFmt w:val="lowerLetter"/>
+      <w:lvlText w:val="%2."/>
+      <w:lvlJc w:val="left"/>
+      <w:pPr>
+        <w:ind w:left="2160" w:hanging="360"/>
+      </w:pPr>
+    </w:lvl>
+    <w:lvl w:ilvl="2" w:tplc="0409001B" w:tentative="1">
+      <w:start w:val="1"/>
+      <w:numFmt w:val="lowerRoman"/>
+      <w:lvlText w:val="%3."/>
+      <w:lvlJc w:val="right"/>
+      <w:pPr>
+        <w:ind w:left="2880" w:hanging="180"/>
+      </w:pPr>
+    </w:lvl>
+    <w:lvl w:ilvl="3" w:tplc="0409000F" w:tentative="1">
+      <w:start w:val="1"/>
+      <w:numFmt w:val="decimal"/>
+      <w:lvlText w:val="%4."/>
+      <w:lvlJc w:val="left"/>
+      <w:pPr>
+        <w:ind w:left="3600" w:hanging="360"/>
+      </w:pPr>
+    </w:lvl>
+    <w:lvl w:ilvl="4" w:tplc="04090019" w:tentative="1">
+      <w:start w:val="1"/>
+      <w:numFmt w:val="lowerLetter"/>
+      <w:lvlText w:val="%5."/>
+      <w:lvlJc w:val="left"/>
+      <w:pPr>
+        <w:ind w:left="4320" w:hanging="360"/>
+      </w:pPr>
+    </w:lvl>
+    <w:lvl w:ilvl="5" w:tplc="0409001B" w:tentative="1">
+      <w:start w:val="1"/>
+      <w:numFmt w:val="lowerRoman"/>
+      <w:lvlText w:val="%6."/>
+      <w:lvlJc w:val="right"/>
+      <w:pPr>
+        <w:ind w:left="5040" w:hanging="180"/>
+      </w:pPr>
+    </w:lvl>
+    <w:lvl w:ilvl="6" w:tplc="0409000F" w:tentative="1">
+      <w:start w:val="1"/>
+      <w:numFmt w:val="decimal"/>
+      <w:lvlText w:val="%7."/>
+      <w:lvlJc w:val="left"/>
+      <w:pPr>
+        <w:ind w:left="5760" w:hanging="360"/>
+      </w:pPr>
+    </w:lvl>
+    <w:lvl w:ilvl="7" w:tplc="04090019" w:tentative="1">
+      <w:start w:val="1"/>
+      <w:numFmt w:val="lowerLetter"/>
+      <w:lvlText w:val="%8."/>
+      <w:lvlJc w:val="left"/>
+      <w:pPr>
+        <w:ind w:left="6480" w:hanging="360"/>
+      </w:pPr>
+    </w:lvl>
+    <w:lvl w:ilvl="8" w:tplc="0409001B" w:tentative="1">
+      <w:start w:val="1"/>
+      <w:numFmt w:val="lowerRoman"/>
+      <w:lvlText w:val="%9."/>
+      <w:lvlJc w:val="right"/>
+      <w:pPr>
+        <w:ind w:left="7200" w:hanging="180"/>
+      </w:pPr>
+    </w:lvl>
+  </w:abstractNum>
+  <w:abstractNum w:abstractNumId="13" w15:restartNumberingAfterBreak="0">
     <w:nsid w:val="3B404A88"/>
     <w:multiLevelType w:val="hybridMultilevel"/>
     <w:tmpl w:val="3536C0AA"/>
@@ -1564,14 +3203,13 @@
       </w:rPr>
     </w:lvl>
   </w:abstractNum>
-  <w:abstractNum w:abstractNumId="9" w15:restartNumberingAfterBreak="0">
+  <w:abstractNum w:abstractNumId="14" w15:restartNumberingAfterBreak="0">
     <w:nsid w:val="4F5C51F8"/>
     <w:multiLevelType w:val="hybridMultilevel"/>
     <w:tmpl w:val="6CD0EC5E"/>
     <w:lvl w:ilvl="0" w:tplc="9698B39E">
       <w:start w:val="1"/>
       <w:numFmt w:val="bullet"/>
-      <w:pStyle w:val="b1"/>
       <w:lvlText w:val=""/>
       <w:lvlJc w:val="left"/>
       <w:pPr>
@@ -1678,7 +3316,7 @@
       </w:rPr>
     </w:lvl>
   </w:abstractNum>
-  <w:abstractNum w:abstractNumId="10" w15:restartNumberingAfterBreak="0">
+  <w:abstractNum w:abstractNumId="15" w15:restartNumberingAfterBreak="0">
     <w:nsid w:val="4F814157"/>
     <w:multiLevelType w:val="hybridMultilevel"/>
     <w:tmpl w:val="AFD4CE16"/>
@@ -1791,7 +3429,7 @@
       </w:rPr>
     </w:lvl>
   </w:abstractNum>
-  <w:abstractNum w:abstractNumId="11" w15:restartNumberingAfterBreak="0">
+  <w:abstractNum w:abstractNumId="16" w15:restartNumberingAfterBreak="0">
     <w:nsid w:val="574E057F"/>
     <w:multiLevelType w:val="hybridMultilevel"/>
     <w:tmpl w:val="56DC95E4"/>
@@ -1904,7 +3542,120 @@
       </w:rPr>
     </w:lvl>
   </w:abstractNum>
-  <w:abstractNum w:abstractNumId="12" w15:restartNumberingAfterBreak="0">
+  <w:abstractNum w:abstractNumId="17" w15:restartNumberingAfterBreak="0">
+    <w:nsid w:val="5B5E7468"/>
+    <w:multiLevelType w:val="hybridMultilevel"/>
+    <w:tmpl w:val="206AD674"/>
+    <w:lvl w:ilvl="0" w:tplc="E71E1AF2">
+      <w:start w:val="1"/>
+      <w:numFmt w:val="bullet"/>
+      <w:lvlText w:val=""/>
+      <w:lvlJc w:val="left"/>
+      <w:pPr>
+        <w:ind w:left="720" w:hanging="360"/>
+      </w:pPr>
+      <w:rPr>
+        <w:rFonts w:ascii="Wingdings" w:hAnsi="Wingdings" w:hint="default"/>
+      </w:rPr>
+    </w:lvl>
+    <w:lvl w:ilvl="1" w:tplc="04090001">
+      <w:start w:val="1"/>
+      <w:numFmt w:val="bullet"/>
+      <w:lvlText w:val=""/>
+      <w:lvlJc w:val="left"/>
+      <w:pPr>
+        <w:ind w:left="1440" w:hanging="360"/>
+      </w:pPr>
+      <w:rPr>
+        <w:rFonts w:ascii="Symbol" w:hAnsi="Symbol" w:hint="default"/>
+      </w:rPr>
+    </w:lvl>
+    <w:lvl w:ilvl="2" w:tplc="04090005" w:tentative="1">
+      <w:start w:val="1"/>
+      <w:numFmt w:val="bullet"/>
+      <w:lvlText w:val=""/>
+      <w:lvlJc w:val="left"/>
+      <w:pPr>
+        <w:ind w:left="2160" w:hanging="360"/>
+      </w:pPr>
+      <w:rPr>
+        <w:rFonts w:ascii="Wingdings" w:hAnsi="Wingdings" w:hint="default"/>
+      </w:rPr>
+    </w:lvl>
+    <w:lvl w:ilvl="3" w:tplc="04090001" w:tentative="1">
+      <w:start w:val="1"/>
+      <w:numFmt w:val="bullet"/>
+      <w:lvlText w:val=""/>
+      <w:lvlJc w:val="left"/>
+      <w:pPr>
+        <w:ind w:left="2880" w:hanging="360"/>
+      </w:pPr>
+      <w:rPr>
+        <w:rFonts w:ascii="Symbol" w:hAnsi="Symbol" w:hint="default"/>
+      </w:rPr>
+    </w:lvl>
+    <w:lvl w:ilvl="4" w:tplc="04090003" w:tentative="1">
+      <w:start w:val="1"/>
+      <w:numFmt w:val="bullet"/>
+      <w:lvlText w:val="o"/>
+      <w:lvlJc w:val="left"/>
+      <w:pPr>
+        <w:ind w:left="3600" w:hanging="360"/>
+      </w:pPr>
+      <w:rPr>
+        <w:rFonts w:ascii="Courier New" w:hAnsi="Courier New" w:cs="Courier New" w:hint="default"/>
+      </w:rPr>
+    </w:lvl>
+    <w:lvl w:ilvl="5" w:tplc="04090005" w:tentative="1">
+      <w:start w:val="1"/>
+      <w:numFmt w:val="bullet"/>
+      <w:lvlText w:val=""/>
+      <w:lvlJc w:val="left"/>
+      <w:pPr>
+        <w:ind w:left="4320" w:hanging="360"/>
+      </w:pPr>
+      <w:rPr>
+        <w:rFonts w:ascii="Wingdings" w:hAnsi="Wingdings" w:hint="default"/>
+      </w:rPr>
+    </w:lvl>
+    <w:lvl w:ilvl="6" w:tplc="04090001" w:tentative="1">
+      <w:start w:val="1"/>
+      <w:numFmt w:val="bullet"/>
+      <w:lvlText w:val=""/>
+      <w:lvlJc w:val="left"/>
+      <w:pPr>
+        <w:ind w:left="5040" w:hanging="360"/>
+      </w:pPr>
+      <w:rPr>
+        <w:rFonts w:ascii="Symbol" w:hAnsi="Symbol" w:hint="default"/>
+      </w:rPr>
+    </w:lvl>
+    <w:lvl w:ilvl="7" w:tplc="04090003" w:tentative="1">
+      <w:start w:val="1"/>
+      <w:numFmt w:val="bullet"/>
+      <w:lvlText w:val="o"/>
+      <w:lvlJc w:val="left"/>
+      <w:pPr>
+        <w:ind w:left="5760" w:hanging="360"/>
+      </w:pPr>
+      <w:rPr>
+        <w:rFonts w:ascii="Courier New" w:hAnsi="Courier New" w:cs="Courier New" w:hint="default"/>
+      </w:rPr>
+    </w:lvl>
+    <w:lvl w:ilvl="8" w:tplc="04090005" w:tentative="1">
+      <w:start w:val="1"/>
+      <w:numFmt w:val="bullet"/>
+      <w:lvlText w:val=""/>
+      <w:lvlJc w:val="left"/>
+      <w:pPr>
+        <w:ind w:left="6480" w:hanging="360"/>
+      </w:pPr>
+      <w:rPr>
+        <w:rFonts w:ascii="Wingdings" w:hAnsi="Wingdings" w:hint="default"/>
+      </w:rPr>
+    </w:lvl>
+  </w:abstractNum>
+  <w:abstractNum w:abstractNumId="18" w15:restartNumberingAfterBreak="0">
     <w:nsid w:val="651D516F"/>
     <w:multiLevelType w:val="hybridMultilevel"/>
     <w:tmpl w:val="6C64B1B8"/>
@@ -2016,44 +3767,294 @@
       </w:rPr>
     </w:lvl>
   </w:abstractNum>
+  <w:abstractNum w:abstractNumId="19" w15:restartNumberingAfterBreak="0">
+    <w:nsid w:val="6F41680B"/>
+    <w:multiLevelType w:val="hybridMultilevel"/>
+    <w:tmpl w:val="56A6A9A8"/>
+    <w:lvl w:ilvl="0" w:tplc="E71E1AF2">
+      <w:start w:val="1"/>
+      <w:numFmt w:val="bullet"/>
+      <w:lvlText w:val=""/>
+      <w:lvlJc w:val="left"/>
+      <w:pPr>
+        <w:ind w:left="720" w:hanging="360"/>
+      </w:pPr>
+      <w:rPr>
+        <w:rFonts w:ascii="Wingdings" w:hAnsi="Wingdings" w:hint="default"/>
+      </w:rPr>
+    </w:lvl>
+    <w:lvl w:ilvl="1" w:tplc="04090003">
+      <w:start w:val="1"/>
+      <w:numFmt w:val="bullet"/>
+      <w:lvlText w:val="o"/>
+      <w:lvlJc w:val="left"/>
+      <w:pPr>
+        <w:ind w:left="1440" w:hanging="360"/>
+      </w:pPr>
+      <w:rPr>
+        <w:rFonts w:ascii="Courier New" w:hAnsi="Courier New" w:cs="Courier New" w:hint="default"/>
+      </w:rPr>
+    </w:lvl>
+    <w:lvl w:ilvl="2" w:tplc="04090005" w:tentative="1">
+      <w:start w:val="1"/>
+      <w:numFmt w:val="bullet"/>
+      <w:lvlText w:val=""/>
+      <w:lvlJc w:val="left"/>
+      <w:pPr>
+        <w:ind w:left="2160" w:hanging="360"/>
+      </w:pPr>
+      <w:rPr>
+        <w:rFonts w:ascii="Wingdings" w:hAnsi="Wingdings" w:hint="default"/>
+      </w:rPr>
+    </w:lvl>
+    <w:lvl w:ilvl="3" w:tplc="04090001" w:tentative="1">
+      <w:start w:val="1"/>
+      <w:numFmt w:val="bullet"/>
+      <w:lvlText w:val=""/>
+      <w:lvlJc w:val="left"/>
+      <w:pPr>
+        <w:ind w:left="2880" w:hanging="360"/>
+      </w:pPr>
+      <w:rPr>
+        <w:rFonts w:ascii="Symbol" w:hAnsi="Symbol" w:hint="default"/>
+      </w:rPr>
+    </w:lvl>
+    <w:lvl w:ilvl="4" w:tplc="04090003" w:tentative="1">
+      <w:start w:val="1"/>
+      <w:numFmt w:val="bullet"/>
+      <w:lvlText w:val="o"/>
+      <w:lvlJc w:val="left"/>
+      <w:pPr>
+        <w:ind w:left="3600" w:hanging="360"/>
+      </w:pPr>
+      <w:rPr>
+        <w:rFonts w:ascii="Courier New" w:hAnsi="Courier New" w:cs="Courier New" w:hint="default"/>
+      </w:rPr>
+    </w:lvl>
+    <w:lvl w:ilvl="5" w:tplc="04090005" w:tentative="1">
+      <w:start w:val="1"/>
+      <w:numFmt w:val="bullet"/>
+      <w:lvlText w:val=""/>
+      <w:lvlJc w:val="left"/>
+      <w:pPr>
+        <w:ind w:left="4320" w:hanging="360"/>
+      </w:pPr>
+      <w:rPr>
+        <w:rFonts w:ascii="Wingdings" w:hAnsi="Wingdings" w:hint="default"/>
+      </w:rPr>
+    </w:lvl>
+    <w:lvl w:ilvl="6" w:tplc="04090001" w:tentative="1">
+      <w:start w:val="1"/>
+      <w:numFmt w:val="bullet"/>
+      <w:lvlText w:val=""/>
+      <w:lvlJc w:val="left"/>
+      <w:pPr>
+        <w:ind w:left="5040" w:hanging="360"/>
+      </w:pPr>
+      <w:rPr>
+        <w:rFonts w:ascii="Symbol" w:hAnsi="Symbol" w:hint="default"/>
+      </w:rPr>
+    </w:lvl>
+    <w:lvl w:ilvl="7" w:tplc="04090003" w:tentative="1">
+      <w:start w:val="1"/>
+      <w:numFmt w:val="bullet"/>
+      <w:lvlText w:val="o"/>
+      <w:lvlJc w:val="left"/>
+      <w:pPr>
+        <w:ind w:left="5760" w:hanging="360"/>
+      </w:pPr>
+      <w:rPr>
+        <w:rFonts w:ascii="Courier New" w:hAnsi="Courier New" w:cs="Courier New" w:hint="default"/>
+      </w:rPr>
+    </w:lvl>
+    <w:lvl w:ilvl="8" w:tplc="04090005" w:tentative="1">
+      <w:start w:val="1"/>
+      <w:numFmt w:val="bullet"/>
+      <w:lvlText w:val=""/>
+      <w:lvlJc w:val="left"/>
+      <w:pPr>
+        <w:ind w:left="6480" w:hanging="360"/>
+      </w:pPr>
+      <w:rPr>
+        <w:rFonts w:ascii="Wingdings" w:hAnsi="Wingdings" w:hint="default"/>
+      </w:rPr>
+    </w:lvl>
+  </w:abstractNum>
+  <w:abstractNum w:abstractNumId="20" w15:restartNumberingAfterBreak="0">
+    <w:nsid w:val="7E085089"/>
+    <w:multiLevelType w:val="hybridMultilevel"/>
+    <w:tmpl w:val="C25266AE"/>
+    <w:lvl w:ilvl="0" w:tplc="04090001">
+      <w:start w:val="1"/>
+      <w:numFmt w:val="bullet"/>
+      <w:lvlText w:val=""/>
+      <w:lvlJc w:val="left"/>
+      <w:pPr>
+        <w:ind w:left="780" w:hanging="360"/>
+      </w:pPr>
+      <w:rPr>
+        <w:rFonts w:ascii="Symbol" w:hAnsi="Symbol" w:hint="default"/>
+      </w:rPr>
+    </w:lvl>
+    <w:lvl w:ilvl="1" w:tplc="04090003" w:tentative="1">
+      <w:start w:val="1"/>
+      <w:numFmt w:val="bullet"/>
+      <w:lvlText w:val="o"/>
+      <w:lvlJc w:val="left"/>
+      <w:pPr>
+        <w:ind w:left="1500" w:hanging="360"/>
+      </w:pPr>
+      <w:rPr>
+        <w:rFonts w:ascii="Courier New" w:hAnsi="Courier New" w:cs="Courier New" w:hint="default"/>
+      </w:rPr>
+    </w:lvl>
+    <w:lvl w:ilvl="2" w:tplc="04090005" w:tentative="1">
+      <w:start w:val="1"/>
+      <w:numFmt w:val="bullet"/>
+      <w:lvlText w:val=""/>
+      <w:lvlJc w:val="left"/>
+      <w:pPr>
+        <w:ind w:left="2220" w:hanging="360"/>
+      </w:pPr>
+      <w:rPr>
+        <w:rFonts w:ascii="Wingdings" w:hAnsi="Wingdings" w:hint="default"/>
+      </w:rPr>
+    </w:lvl>
+    <w:lvl w:ilvl="3" w:tplc="04090001" w:tentative="1">
+      <w:start w:val="1"/>
+      <w:numFmt w:val="bullet"/>
+      <w:lvlText w:val=""/>
+      <w:lvlJc w:val="left"/>
+      <w:pPr>
+        <w:ind w:left="2940" w:hanging="360"/>
+      </w:pPr>
+      <w:rPr>
+        <w:rFonts w:ascii="Symbol" w:hAnsi="Symbol" w:hint="default"/>
+      </w:rPr>
+    </w:lvl>
+    <w:lvl w:ilvl="4" w:tplc="04090003" w:tentative="1">
+      <w:start w:val="1"/>
+      <w:numFmt w:val="bullet"/>
+      <w:lvlText w:val="o"/>
+      <w:lvlJc w:val="left"/>
+      <w:pPr>
+        <w:ind w:left="3660" w:hanging="360"/>
+      </w:pPr>
+      <w:rPr>
+        <w:rFonts w:ascii="Courier New" w:hAnsi="Courier New" w:cs="Courier New" w:hint="default"/>
+      </w:rPr>
+    </w:lvl>
+    <w:lvl w:ilvl="5" w:tplc="04090005" w:tentative="1">
+      <w:start w:val="1"/>
+      <w:numFmt w:val="bullet"/>
+      <w:lvlText w:val=""/>
+      <w:lvlJc w:val="left"/>
+      <w:pPr>
+        <w:ind w:left="4380" w:hanging="360"/>
+      </w:pPr>
+      <w:rPr>
+        <w:rFonts w:ascii="Wingdings" w:hAnsi="Wingdings" w:hint="default"/>
+      </w:rPr>
+    </w:lvl>
+    <w:lvl w:ilvl="6" w:tplc="04090001" w:tentative="1">
+      <w:start w:val="1"/>
+      <w:numFmt w:val="bullet"/>
+      <w:lvlText w:val=""/>
+      <w:lvlJc w:val="left"/>
+      <w:pPr>
+        <w:ind w:left="5100" w:hanging="360"/>
+      </w:pPr>
+      <w:rPr>
+        <w:rFonts w:ascii="Symbol" w:hAnsi="Symbol" w:hint="default"/>
+      </w:rPr>
+    </w:lvl>
+    <w:lvl w:ilvl="7" w:tplc="04090003" w:tentative="1">
+      <w:start w:val="1"/>
+      <w:numFmt w:val="bullet"/>
+      <w:lvlText w:val="o"/>
+      <w:lvlJc w:val="left"/>
+      <w:pPr>
+        <w:ind w:left="5820" w:hanging="360"/>
+      </w:pPr>
+      <w:rPr>
+        <w:rFonts w:ascii="Courier New" w:hAnsi="Courier New" w:cs="Courier New" w:hint="default"/>
+      </w:rPr>
+    </w:lvl>
+    <w:lvl w:ilvl="8" w:tplc="04090005" w:tentative="1">
+      <w:start w:val="1"/>
+      <w:numFmt w:val="bullet"/>
+      <w:lvlText w:val=""/>
+      <w:lvlJc w:val="left"/>
+      <w:pPr>
+        <w:ind w:left="6540" w:hanging="360"/>
+      </w:pPr>
+      <w:rPr>
+        <w:rFonts w:ascii="Wingdings" w:hAnsi="Wingdings" w:hint="default"/>
+      </w:rPr>
+    </w:lvl>
+  </w:abstractNum>
   <w:num w:numId="1">
-    <w:abstractNumId w:val="12"/>
+    <w:abstractNumId w:val="18"/>
   </w:num>
   <w:num w:numId="2">
-    <w:abstractNumId w:val="4"/>
+    <w:abstractNumId w:val="5"/>
   </w:num>
   <w:num w:numId="3">
     <w:abstractNumId w:val="2"/>
   </w:num>
   <w:num w:numId="4">
-    <w:abstractNumId w:val="5"/>
+    <w:abstractNumId w:val="6"/>
   </w:num>
   <w:num w:numId="5">
-    <w:abstractNumId w:val="3"/>
+    <w:abstractNumId w:val="4"/>
   </w:num>
   <w:num w:numId="6">
     <w:abstractNumId w:val="1"/>
   </w:num>
   <w:num w:numId="7">
-    <w:abstractNumId w:val="8"/>
+    <w:abstractNumId w:val="13"/>
   </w:num>
   <w:num w:numId="8">
-    <w:abstractNumId w:val="11"/>
+    <w:abstractNumId w:val="16"/>
   </w:num>
   <w:num w:numId="9">
     <w:abstractNumId w:val="0"/>
   </w:num>
   <w:num w:numId="10">
+    <w:abstractNumId w:val="14"/>
+  </w:num>
+  <w:num w:numId="11">
+    <w:abstractNumId w:val="10"/>
+  </w:num>
+  <w:num w:numId="12">
+    <w:abstractNumId w:val="7"/>
+  </w:num>
+  <w:num w:numId="13">
+    <w:abstractNumId w:val="15"/>
+  </w:num>
+  <w:num w:numId="14">
+    <w:abstractNumId w:val="12"/>
+  </w:num>
+  <w:num w:numId="15">
+    <w:abstractNumId w:val="8"/>
+  </w:num>
+  <w:num w:numId="16">
+    <w:abstractNumId w:val="11"/>
+  </w:num>
+  <w:num w:numId="17">
+    <w:abstractNumId w:val="3"/>
+  </w:num>
+  <w:num w:numId="18">
     <w:abstractNumId w:val="9"/>
   </w:num>
-  <w:num w:numId="11">
-    <w:abstractNumId w:val="7"/>
+  <w:num w:numId="19">
+    <w:abstractNumId w:val="20"/>
   </w:num>
-  <w:num w:numId="12">
-    <w:abstractNumId w:val="6"/>
+  <w:num w:numId="20">
+    <w:abstractNumId w:val="19"/>
   </w:num>
-  <w:num w:numId="13">
-    <w:abstractNumId w:val="10"/>
+  <w:num w:numId="21">
+    <w:abstractNumId w:val="17"/>
   </w:num>
 </w:numbering>
 </file>
@@ -2452,6 +4453,27 @@
     <w:name w:val="Normal"/>
     <w:qFormat/>
   </w:style>
+  <w:style w:type="paragraph" w:styleId="Heading1">
+    <w:name w:val="heading 1"/>
+    <w:basedOn w:val="Normal"/>
+    <w:next w:val="Normal"/>
+    <w:link w:val="Heading1Char"/>
+    <w:uiPriority w:val="9"/>
+    <w:qFormat/>
+    <w:rsid w:val="00B25B40"/>
+    <w:pPr>
+      <w:keepNext/>
+      <w:keepLines/>
+      <w:spacing w:before="240" w:after="0"/>
+      <w:outlineLvl w:val="0"/>
+    </w:pPr>
+    <w:rPr>
+      <w:rFonts w:asciiTheme="majorHAnsi" w:eastAsiaTheme="majorEastAsia" w:hAnsiTheme="majorHAnsi" w:cstheme="majorBidi"/>
+      <w:color w:val="2E74B5" w:themeColor="accent1" w:themeShade="BF"/>
+      <w:sz w:val="32"/>
+      <w:szCs w:val="32"/>
+    </w:rPr>
+  </w:style>
   <w:style w:type="paragraph" w:styleId="Heading2">
     <w:name w:val="heading 2"/>
     <w:basedOn w:val="Normal"/>
@@ -2593,17 +4615,16 @@
     <w:link w:val="b1Char"/>
     <w:autoRedefine/>
     <w:qFormat/>
-    <w:rsid w:val="00B23C97"/>
+    <w:rsid w:val="00B25B40"/>
     <w:pPr>
-      <w:numPr>
-        <w:numId w:val="10"/>
-      </w:numPr>
       <w:spacing w:line="312" w:lineRule="auto"/>
+      <w:ind w:left="450" w:hanging="360"/>
       <w:jc w:val="thaiDistribute"/>
       <w:outlineLvl w:val="0"/>
     </w:pPr>
     <w:rPr>
       <w:b/>
+      <w:lang w:val="vi-VN"/>
     </w:rPr>
   </w:style>
   <w:style w:type="character" w:customStyle="1" w:styleId="Style1Char">
@@ -2622,13 +4643,46 @@
     <w:name w:val="b1 Char"/>
     <w:basedOn w:val="Style1Char"/>
     <w:link w:val="b1"/>
-    <w:rsid w:val="00B23C97"/>
+    <w:rsid w:val="00B25B40"/>
     <w:rPr>
       <w:rFonts w:asciiTheme="majorHAnsi" w:eastAsiaTheme="majorEastAsia" w:hAnsiTheme="majorHAnsi" w:cstheme="majorBidi"/>
       <w:b/>
       <w:color w:val="000000" w:themeColor="text1"/>
       <w:sz w:val="26"/>
       <w:szCs w:val="26"/>
+      <w:lang w:val="vi-VN"/>
+    </w:rPr>
+  </w:style>
+  <w:style w:type="paragraph" w:styleId="Caption">
+    <w:name w:val="caption"/>
+    <w:basedOn w:val="Normal"/>
+    <w:next w:val="Normal"/>
+    <w:uiPriority w:val="35"/>
+    <w:unhideWhenUsed/>
+    <w:qFormat/>
+    <w:rsid w:val="0001793E"/>
+    <w:pPr>
+      <w:spacing w:after="200" w:line="240" w:lineRule="auto"/>
+    </w:pPr>
+    <w:rPr>
+      <w:i/>
+      <w:iCs/>
+      <w:color w:val="44546A" w:themeColor="text2"/>
+      <w:sz w:val="18"/>
+      <w:szCs w:val="18"/>
+    </w:rPr>
+  </w:style>
+  <w:style w:type="character" w:customStyle="1" w:styleId="Heading1Char">
+    <w:name w:val="Heading 1 Char"/>
+    <w:basedOn w:val="DefaultParagraphFont"/>
+    <w:link w:val="Heading1"/>
+    <w:uiPriority w:val="9"/>
+    <w:rsid w:val="00B25B40"/>
+    <w:rPr>
+      <w:rFonts w:asciiTheme="majorHAnsi" w:eastAsiaTheme="majorEastAsia" w:hAnsiTheme="majorHAnsi" w:cstheme="majorBidi"/>
+      <w:color w:val="2E74B5" w:themeColor="accent1" w:themeShade="BF"/>
+      <w:sz w:val="32"/>
+      <w:szCs w:val="32"/>
     </w:rPr>
   </w:style>
 </w:styles>
@@ -2900,7 +4954,7 @@
 </file>
 
 <file path=customXml/itemProps1.xml><?xml version="1.0" encoding="utf-8"?>
-<ds:datastoreItem xmlns:ds="http://schemas.openxmlformats.org/officeDocument/2006/customXml" ds:itemID="{8FDA6EA8-D173-452B-AD5E-581ECDC8E6EB}">
+<ds:datastoreItem xmlns:ds="http://schemas.openxmlformats.org/officeDocument/2006/customXml" ds:itemID="{2E9685FE-2EBE-47CC-80F1-89DDAA298950}">
   <ds:schemaRefs>
     <ds:schemaRef ds:uri="http://schemas.openxmlformats.org/officeDocument/2006/bibliography"/>
   </ds:schemaRefs>

</xml_diff>

<commit_message>
Bài báo cáo lập trình nhúng
</commit_message>
<xml_diff>
--- a/Bài báo cáo lập trình nhúng.docx
+++ b/Bài báo cáo lập trình nhúng.docx
@@ -5,7 +5,7 @@
     <w:p/>
     <w:p>
       <w:pPr>
-        <w:pStyle w:val="b1"/>
+        <w:pStyle w:val="Heading2"/>
         <w:sectPr>
           <w:pgSz w:w="12240" w:h="15840"/>
           <w:pgMar w:top="1440" w:right="1440" w:bottom="1440" w:left="1440" w:header="720" w:footer="720" w:gutter="0"/>
@@ -110,11 +110,11 @@
     <w:p>
       <w:pPr>
         <w:pStyle w:val="b1"/>
-      </w:pPr>
-    </w:p>
-    <w:p>
-      <w:pPr>
-        <w:pStyle w:val="b1"/>
+        <w:numPr>
+          <w:ilvl w:val="0"/>
+          <w:numId w:val="0"/>
+        </w:numPr>
+        <w:ind w:firstLine="360"/>
       </w:pPr>
     </w:p>
     <w:p>
@@ -172,17 +172,17 @@
     </w:p>
     <w:p>
       <w:pPr>
-        <w:pStyle w:val="b1"/>
+        <w:pStyle w:val="Heading2"/>
       </w:pPr>
     </w:p>
     <w:p>
       <w:pPr>
-        <w:pStyle w:val="b1"/>
+        <w:pStyle w:val="Heading2"/>
       </w:pPr>
     </w:p>
     <w:p>
       <w:pPr>
-        <w:pStyle w:val="b1"/>
+        <w:pStyle w:val="Heading2"/>
       </w:pPr>
     </w:p>
     <w:p>
@@ -213,32 +213,32 @@
     </w:p>
     <w:p>
       <w:pPr>
-        <w:pStyle w:val="b1"/>
+        <w:pStyle w:val="Heading2"/>
       </w:pPr>
     </w:p>
     <w:p>
       <w:pPr>
-        <w:pStyle w:val="b1"/>
+        <w:pStyle w:val="Heading2"/>
       </w:pPr>
     </w:p>
     <w:p>
       <w:pPr>
-        <w:pStyle w:val="b1"/>
+        <w:pStyle w:val="Heading2"/>
       </w:pPr>
     </w:p>
     <w:p>
       <w:pPr>
-        <w:pStyle w:val="b1"/>
+        <w:pStyle w:val="Heading2"/>
       </w:pPr>
     </w:p>
     <w:p>
       <w:pPr>
-        <w:pStyle w:val="b1"/>
+        <w:pStyle w:val="Heading2"/>
       </w:pPr>
     </w:p>
     <w:p>
       <w:pPr>
-        <w:pStyle w:val="b1"/>
+        <w:pStyle w:val="Heading2"/>
       </w:pPr>
     </w:p>
     <w:p>
@@ -272,8 +272,6 @@
         </w:rPr>
         <w:t>Mai Cường Thọ</w:t>
       </w:r>
-      <w:bookmarkStart w:id="0" w:name="_GoBack"/>
-      <w:bookmarkEnd w:id="0"/>
     </w:p>
     <w:p>
       <w:pPr>
@@ -4902,31 +4900,127 @@
     </w:p>
     <w:p>
       <w:pPr>
-        <w:pStyle w:val="b1"/>
-      </w:pPr>
-      <w:bookmarkStart w:id="1" w:name="_Toc88166305"/>
+        <w:pStyle w:val="Heading1"/>
+        <w:numPr>
+          <w:ilvl w:val="0"/>
+          <w:numId w:val="0"/>
+        </w:numPr>
+        <w:rPr>
+          <w:rFonts w:ascii="Times New Roman" w:hAnsi="Times New Roman" w:cs="Times New Roman"/>
+          <w:b/>
+          <w:bCs/>
+          <w:color w:val="auto"/>
+        </w:rPr>
+      </w:pPr>
+      <w:bookmarkStart w:id="0" w:name="_Toc88166305"/>
       <w:r>
+        <w:rPr>
+          <w:rFonts w:ascii="Times New Roman" w:hAnsi="Times New Roman" w:cs="Times New Roman"/>
+          <w:b/>
+          <w:bCs/>
+          <w:color w:val="auto"/>
+        </w:rPr>
         <w:lastRenderedPageBreak/>
         <w:t>Bài 1. Led nhấp nháy</w:t>
       </w:r>
-      <w:bookmarkEnd w:id="1"/>
+      <w:bookmarkEnd w:id="0"/>
     </w:p>
     <w:p>
       <w:pPr>
-        <w:pStyle w:val="b1"/>
-        <w:numPr>
-          <w:ilvl w:val="0"/>
-          <w:numId w:val="13"/>
-        </w:numPr>
-      </w:pPr>
-      <w:bookmarkStart w:id="2" w:name="_Toc88166306"/>
+        <w:pStyle w:val="Heading2"/>
+        <w:rPr>
+          <w:rFonts w:ascii="Times New Roman" w:hAnsi="Times New Roman" w:cs="Times New Roman"/>
+          <w:color w:val="auto"/>
+        </w:rPr>
+      </w:pPr>
+      <w:bookmarkStart w:id="1" w:name="_Toc88166306"/>
       <w:r>
+        <w:rPr>
+          <w:rFonts w:ascii="Times New Roman" w:hAnsi="Times New Roman" w:cs="Times New Roman"/>
+          <w:color w:val="auto"/>
+        </w:rPr>
         <w:t>Mô tả</w:t>
       </w:r>
-      <w:bookmarkEnd w:id="2"/>
+      <w:bookmarkEnd w:id="1"/>
       <w:r>
+        <w:rPr>
+          <w:rFonts w:ascii="Times New Roman" w:hAnsi="Times New Roman" w:cs="Times New Roman"/>
+          <w:color w:val="auto"/>
+        </w:rPr>
         <w:t xml:space="preserve"> </w:t>
       </w:r>
+    </w:p>
+    <w:p>
+      <w:pPr>
+        <w:pStyle w:val="BodyText1"/>
+        <w:rPr>
+          <w:lang w:val="vi-VN"/>
+        </w:rPr>
+      </w:pPr>
+      <w:bookmarkStart w:id="2" w:name="_Toc88166307"/>
+      <w:r>
+        <w:rPr>
+          <w:lang w:val="vi-VN"/>
+        </w:rPr>
+        <w:t>Để hoàn thánh việc tạo Led nhấp nháy ta cần sử dụng phần mềm Protues để mô phòng</w:t>
+      </w:r>
+      <w:bookmarkEnd w:id="2"/>
+    </w:p>
+    <w:p>
+      <w:pPr>
+        <w:pStyle w:val="BodyText1"/>
+        <w:rPr>
+          <w:lang w:val="vi-VN"/>
+        </w:rPr>
+      </w:pPr>
+      <w:bookmarkStart w:id="3" w:name="_Toc88166308"/>
+      <w:r>
+        <w:rPr>
+          <w:lang w:val="vi-VN"/>
+        </w:rPr>
+        <w:t>Thiết bị và Arduino IDE để lập trình code.Đèn Led sẽ đấu vào chân số 13 của Arduino</w:t>
+      </w:r>
+      <w:bookmarkEnd w:id="3"/>
+      <w:r>
+        <w:rPr>
+          <w:lang w:val="vi-VN"/>
+        </w:rPr>
+        <w:t xml:space="preserve"> </w:t>
+      </w:r>
+    </w:p>
+    <w:p>
+      <w:pPr>
+        <w:pStyle w:val="BodyText1"/>
+        <w:rPr>
+          <w:lang w:val="vi-VN"/>
+        </w:rPr>
+      </w:pPr>
+      <w:bookmarkStart w:id="4" w:name="_Toc88166309"/>
+      <w:r>
+        <w:rPr>
+          <w:lang w:val="vi-VN"/>
+        </w:rPr>
+        <w:t>Thông qua điện trở và đầu còn lại đấu với đất.</w:t>
+      </w:r>
+      <w:bookmarkEnd w:id="4"/>
+    </w:p>
+    <w:p>
+      <w:pPr>
+        <w:pStyle w:val="Heading2"/>
+        <w:rPr>
+          <w:rFonts w:ascii="Times New Roman" w:hAnsi="Times New Roman" w:cs="Times New Roman"/>
+          <w:color w:val="auto"/>
+        </w:rPr>
+      </w:pPr>
+      <w:bookmarkStart w:id="5" w:name="_Toc88166310"/>
+      <w:r>
+        <w:rPr>
+          <w:rFonts w:ascii="Times New Roman" w:hAnsi="Times New Roman" w:cs="Times New Roman"/>
+          <w:color w:val="auto"/>
+        </w:rPr>
+        <w:t>Sơ đò mạch</w:t>
+      </w:r>
+      <w:bookmarkEnd w:id="5"/>
     </w:p>
     <w:p>
       <w:pPr>
@@ -4937,107 +5031,11 @@
         </w:numPr>
         <w:ind w:left="720"/>
         <w:rPr>
-          <w:rFonts w:ascii="Times New Roman" w:hAnsi="Times New Roman" w:cs="Times New Roman"/>
           <w:color w:val="000000" w:themeColor="text1"/>
-          <w:lang w:val="vi-VN"/>
-        </w:rPr>
-      </w:pPr>
-      <w:bookmarkStart w:id="3" w:name="_Toc88166307"/>
-      <w:r>
-        <w:rPr>
-          <w:rFonts w:ascii="Times New Roman" w:hAnsi="Times New Roman" w:cs="Times New Roman"/>
-          <w:color w:val="000000" w:themeColor="text1"/>
-          <w:lang w:val="vi-VN"/>
-        </w:rPr>
-        <w:t>Để hoàn thánh việc tạo Led nhấp nháy ta cần sử dụng phần mềm Protues để mô phòng</w:t>
-      </w:r>
-      <w:bookmarkEnd w:id="3"/>
-    </w:p>
-    <w:p>
-      <w:pPr>
-        <w:pStyle w:val="Heading2"/>
-        <w:numPr>
-          <w:ilvl w:val="0"/>
-          <w:numId w:val="0"/>
-        </w:numPr>
-        <w:ind w:left="720"/>
-        <w:rPr>
-          <w:rFonts w:ascii="Times New Roman" w:hAnsi="Times New Roman" w:cs="Times New Roman"/>
-          <w:color w:val="000000" w:themeColor="text1"/>
-          <w:lang w:val="vi-VN"/>
-        </w:rPr>
-      </w:pPr>
-      <w:bookmarkStart w:id="4" w:name="_Toc88166308"/>
-      <w:r>
-        <w:rPr>
-          <w:rFonts w:ascii="Times New Roman" w:hAnsi="Times New Roman" w:cs="Times New Roman"/>
-          <w:color w:val="000000" w:themeColor="text1"/>
-          <w:lang w:val="vi-VN"/>
-        </w:rPr>
-        <w:t>Thiết bị và Arduino IDE để lập trình code.Đèn Led sẽ đấu vào chân số 13 của Arduino</w:t>
-      </w:r>
-      <w:bookmarkEnd w:id="4"/>
-      <w:r>
-        <w:rPr>
-          <w:rFonts w:ascii="Times New Roman" w:hAnsi="Times New Roman" w:cs="Times New Roman"/>
-          <w:color w:val="000000" w:themeColor="text1"/>
-          <w:lang w:val="vi-VN"/>
-        </w:rPr>
-        <w:t xml:space="preserve"> </w:t>
-      </w:r>
-    </w:p>
-    <w:p>
-      <w:pPr>
-        <w:pStyle w:val="Heading2"/>
-        <w:numPr>
-          <w:ilvl w:val="0"/>
-          <w:numId w:val="0"/>
-        </w:numPr>
-        <w:ind w:left="720"/>
-        <w:rPr>
-          <w:rFonts w:ascii="Times New Roman" w:hAnsi="Times New Roman" w:cs="Times New Roman"/>
-          <w:color w:val="000000" w:themeColor="text1"/>
-          <w:lang w:val="vi-VN"/>
-        </w:rPr>
-      </w:pPr>
-      <w:bookmarkStart w:id="5" w:name="_Toc88166309"/>
-      <w:r>
-        <w:rPr>
-          <w:rFonts w:ascii="Times New Roman" w:hAnsi="Times New Roman" w:cs="Times New Roman"/>
-          <w:color w:val="000000" w:themeColor="text1"/>
-          <w:lang w:val="vi-VN"/>
-        </w:rPr>
-        <w:t>Thông qua điện trở và đầu còn lại đấu với đất.</w:t>
-      </w:r>
-      <w:bookmarkEnd w:id="5"/>
-    </w:p>
-    <w:p>
-      <w:pPr>
-        <w:pStyle w:val="b1"/>
-        <w:numPr>
-          <w:ilvl w:val="0"/>
-          <w:numId w:val="11"/>
-        </w:numPr>
-      </w:pPr>
-      <w:bookmarkStart w:id="6" w:name="_Toc88166310"/>
-      <w:r>
-        <w:t>Sơ đò mạch</w:t>
-      </w:r>
-      <w:bookmarkEnd w:id="6"/>
-    </w:p>
-    <w:p>
-      <w:pPr>
-        <w:pStyle w:val="Heading2"/>
-        <w:numPr>
-          <w:ilvl w:val="0"/>
-          <w:numId w:val="0"/>
-        </w:numPr>
-        <w:ind w:left="720"/>
-        <w:rPr>
-          <w:color w:val="000000" w:themeColor="text1"/>
-        </w:rPr>
-      </w:pPr>
-      <w:bookmarkStart w:id="7" w:name="_Toc88166311"/>
+        </w:rPr>
+      </w:pPr>
+      <w:bookmarkStart w:id="6" w:name="_Toc88166311"/>
+      <w:bookmarkStart w:id="7" w:name="_GoBack"/>
       <w:r>
         <w:rPr>
           <w:noProof/>
@@ -5046,8 +5044,8 @@
         </w:rPr>
         <w:drawing>
           <wp:inline distT="0" distB="0" distL="0" distR="0">
-            <wp:extent cx="1828800" cy="1877627"/>
-            <wp:effectExtent l="0" t="0" r="0" b="8890"/>
+            <wp:extent cx="5472430" cy="2445057"/>
+            <wp:effectExtent l="0" t="0" r="0" b="0"/>
             <wp:docPr id="1" name="Picture 1"/>
             <wp:cNvGraphicFramePr>
               <a:graphicFrameLocks xmlns:a="http://schemas.openxmlformats.org/drawingml/2006/main" noChangeAspect="1"/>
@@ -5074,7 +5072,7 @@
                   <pic:spPr>
                     <a:xfrm>
                       <a:off x="0" y="0"/>
-                      <a:ext cx="1860730" cy="1910410"/>
+                      <a:ext cx="5666268" cy="2531663"/>
                     </a:xfrm>
                     <a:prstGeom prst="rect">
                       <a:avLst/>
@@ -5086,153 +5084,66 @@
           </wp:inline>
         </w:drawing>
       </w:r>
+      <w:bookmarkEnd w:id="6"/>
       <w:bookmarkEnd w:id="7"/>
     </w:p>
     <w:p>
       <w:pPr>
         <w:pStyle w:val="Heading2"/>
-        <w:numPr>
-          <w:ilvl w:val="0"/>
-          <w:numId w:val="0"/>
-        </w:numPr>
-        <w:ind w:left="720"/>
-        <w:rPr>
-          <w:color w:val="000000" w:themeColor="text1"/>
-        </w:rPr>
-      </w:pPr>
-    </w:p>
-    <w:p>
-      <w:pPr>
-        <w:pStyle w:val="Heading2"/>
-        <w:numPr>
-          <w:ilvl w:val="0"/>
-          <w:numId w:val="0"/>
-        </w:numPr>
-        <w:ind w:left="720"/>
-        <w:rPr>
-          <w:color w:val="000000" w:themeColor="text1"/>
-        </w:rPr>
-      </w:pPr>
-    </w:p>
-    <w:p>
-      <w:pPr>
-        <w:pStyle w:val="Heading2"/>
-        <w:numPr>
-          <w:ilvl w:val="0"/>
-          <w:numId w:val="0"/>
-        </w:numPr>
-        <w:ind w:left="720"/>
-        <w:rPr>
-          <w:color w:val="000000" w:themeColor="text1"/>
-        </w:rPr>
-      </w:pPr>
-    </w:p>
-    <w:p>
-      <w:pPr>
-        <w:pStyle w:val="b1"/>
-        <w:numPr>
-          <w:ilvl w:val="0"/>
-          <w:numId w:val="9"/>
-        </w:numPr>
+        <w:rPr>
+          <w:rFonts w:ascii="Times New Roman" w:hAnsi="Times New Roman" w:cs="Times New Roman"/>
+          <w:color w:val="auto"/>
+        </w:rPr>
       </w:pPr>
       <w:bookmarkStart w:id="8" w:name="_Toc88166312"/>
       <w:r>
+        <w:rPr>
+          <w:rFonts w:ascii="Times New Roman" w:hAnsi="Times New Roman" w:cs="Times New Roman"/>
+          <w:color w:val="auto"/>
+        </w:rPr>
         <w:t>Liện kiện</w:t>
       </w:r>
       <w:bookmarkEnd w:id="8"/>
     </w:p>
     <w:p>
       <w:pPr>
-        <w:pStyle w:val="Heading2"/>
-        <w:numPr>
-          <w:ilvl w:val="0"/>
-          <w:numId w:val="8"/>
-        </w:numPr>
+        <w:pStyle w:val="BodyText1"/>
         <w:rPr>
           <w:rStyle w:val="Strong"/>
-          <w:rFonts w:ascii="Times New Roman" w:hAnsi="Times New Roman" w:cs="Times New Roman"/>
           <w:color w:val="000000" w:themeColor="text1"/>
         </w:rPr>
       </w:pPr>
       <w:bookmarkStart w:id="9" w:name="_Toc88166313"/>
       <w:r>
-        <w:rPr>
-          <w:rFonts w:ascii="Times New Roman" w:hAnsi="Times New Roman" w:cs="Times New Roman"/>
-          <w:color w:val="000000" w:themeColor="text1"/>
-          <w:lang w:val="vi-VN"/>
-        </w:rPr>
         <w:t>1 mạch Arduino Uno</w:t>
       </w:r>
       <w:bookmarkEnd w:id="9"/>
     </w:p>
     <w:p>
       <w:pPr>
-        <w:pStyle w:val="Heading2"/>
-        <w:numPr>
-          <w:ilvl w:val="0"/>
-          <w:numId w:val="8"/>
-        </w:numPr>
-        <w:rPr>
-          <w:rFonts w:ascii="Times New Roman" w:hAnsi="Times New Roman" w:cs="Times New Roman"/>
-          <w:color w:val="000000" w:themeColor="text1"/>
-          <w:lang w:val="vi-VN"/>
-        </w:rPr>
+        <w:pStyle w:val="BodyText1"/>
       </w:pPr>
       <w:bookmarkStart w:id="10" w:name="_Toc88166314"/>
       <w:r>
-        <w:rPr>
-          <w:rFonts w:ascii="Times New Roman" w:hAnsi="Times New Roman" w:cs="Times New Roman"/>
-          <w:color w:val="000000" w:themeColor="text1"/>
-          <w:lang w:val="vi-VN"/>
-        </w:rPr>
         <w:t xml:space="preserve">1 điện </w:t>
       </w:r>
       <w:r>
-        <w:rPr>
-          <w:rFonts w:ascii="Times New Roman" w:hAnsi="Times New Roman" w:cs="Times New Roman"/>
-          <w:color w:val="000000" w:themeColor="text1"/>
-          <w:lang w:val="vi-VN"/>
-        </w:rPr>
         <w:t>trở:</w:t>
       </w:r>
       <w:r>
-        <w:rPr>
-          <w:rFonts w:ascii="Times New Roman" w:hAnsi="Times New Roman" w:cs="Times New Roman"/>
-          <w:color w:val="000000" w:themeColor="text1"/>
-          <w:lang w:val="vi-VN"/>
-        </w:rPr>
         <w:t xml:space="preserve"> 100Ω</w:t>
       </w:r>
       <w:bookmarkEnd w:id="10"/>
     </w:p>
     <w:p>
       <w:pPr>
-        <w:pStyle w:val="Heading2"/>
-        <w:numPr>
-          <w:ilvl w:val="0"/>
-          <w:numId w:val="8"/>
-        </w:numPr>
-        <w:rPr>
-          <w:rFonts w:ascii="Times New Roman" w:hAnsi="Times New Roman" w:cs="Times New Roman"/>
-          <w:color w:val="000000" w:themeColor="text1"/>
-          <w:lang w:val="vi-VN"/>
-        </w:rPr>
+        <w:pStyle w:val="BodyText1"/>
       </w:pPr>
       <w:bookmarkStart w:id="11" w:name="_Toc88166315"/>
       <w:r>
-        <w:rPr>
-          <w:rFonts w:ascii="Times New Roman" w:hAnsi="Times New Roman" w:cs="Times New Roman"/>
-          <w:color w:val="000000" w:themeColor="text1"/>
-          <w:lang w:val="vi-VN"/>
-        </w:rPr>
         <w:t xml:space="preserve">1 đèn </w:t>
       </w:r>
       <w:r>
-        <w:rPr>
-          <w:rFonts w:ascii="Times New Roman" w:hAnsi="Times New Roman" w:cs="Times New Roman"/>
-          <w:color w:val="000000" w:themeColor="text1"/>
-          <w:lang w:val="vi-VN"/>
-        </w:rPr>
         <w:t>led</w:t>
       </w:r>
       <w:bookmarkEnd w:id="11"/>
@@ -5240,27 +5151,22 @@
     <w:p>
       <w:pPr>
         <w:pStyle w:val="Heading2"/>
-        <w:numPr>
-          <w:ilvl w:val="0"/>
-          <w:numId w:val="0"/>
-        </w:numPr>
-        <w:ind w:left="360"/>
-        <w:rPr>
-          <w:color w:val="000000" w:themeColor="text1"/>
-          <w:lang w:val="vi-VN"/>
-        </w:rPr>
-      </w:pPr>
-    </w:p>
-    <w:p>
-      <w:pPr>
-        <w:pStyle w:val="b1"/>
+        <w:rPr>
+          <w:rFonts w:ascii="Times New Roman" w:hAnsi="Times New Roman" w:cs="Times New Roman"/>
+          <w:color w:val="auto"/>
+        </w:rPr>
       </w:pPr>
       <w:bookmarkStart w:id="12" w:name="_Toc88166316"/>
       <w:r>
+        <w:rPr>
+          <w:rFonts w:ascii="Times New Roman" w:hAnsi="Times New Roman" w:cs="Times New Roman"/>
+          <w:color w:val="auto"/>
+        </w:rPr>
         <w:t>Code: Chương trình</w:t>
       </w:r>
       <w:bookmarkEnd w:id="12"/>
     </w:p>
+    <w:p/>
     <w:tbl>
       <w:tblPr>
         <w:tblStyle w:val="TableGrid"/>
@@ -5282,8 +5188,12 @@
           <w:p>
             <w:pPr>
               <w:pStyle w:val="Heading2"/>
+              <w:numPr>
+                <w:ilvl w:val="0"/>
+                <w:numId w:val="0"/>
+              </w:numPr>
               <w:spacing w:line="276" w:lineRule="auto"/>
-              <w:ind w:left="427" w:hanging="427"/>
+              <w:ind w:firstLine="1417"/>
               <w:outlineLvl w:val="1"/>
               <w:rPr>
                 <w:color w:val="000000" w:themeColor="text1"/>
@@ -5302,6 +5212,11 @@
           <w:p>
             <w:pPr>
               <w:pStyle w:val="Heading2"/>
+              <w:numPr>
+                <w:ilvl w:val="0"/>
+                <w:numId w:val="0"/>
+              </w:numPr>
+              <w:ind w:firstLine="1417"/>
               <w:outlineLvl w:val="1"/>
               <w:rPr>
                 <w:color w:val="auto"/>
@@ -5325,7 +5240,12 @@
           <w:p>
             <w:pPr>
               <w:pStyle w:val="Heading2"/>
+              <w:numPr>
+                <w:ilvl w:val="0"/>
+                <w:numId w:val="0"/>
+              </w:numPr>
               <w:spacing w:line="276" w:lineRule="auto"/>
+              <w:ind w:firstLine="1417"/>
               <w:outlineLvl w:val="1"/>
               <w:rPr>
                 <w:color w:val="000000" w:themeColor="text1"/>
@@ -5349,7 +5269,12 @@
           <w:p>
             <w:pPr>
               <w:pStyle w:val="Heading2"/>
+              <w:numPr>
+                <w:ilvl w:val="0"/>
+                <w:numId w:val="0"/>
+              </w:numPr>
               <w:spacing w:line="276" w:lineRule="auto"/>
+              <w:ind w:firstLine="1417"/>
               <w:outlineLvl w:val="1"/>
               <w:rPr>
                 <w:color w:val="000000" w:themeColor="text1"/>
@@ -5359,7 +5284,12 @@
           <w:p>
             <w:pPr>
               <w:pStyle w:val="Heading2"/>
+              <w:numPr>
+                <w:ilvl w:val="0"/>
+                <w:numId w:val="0"/>
+              </w:numPr>
               <w:spacing w:line="276" w:lineRule="auto"/>
+              <w:ind w:firstLine="1417"/>
               <w:outlineLvl w:val="1"/>
               <w:rPr>
                 <w:color w:val="000000" w:themeColor="text1"/>
@@ -5377,7 +5307,12 @@
           <w:p>
             <w:pPr>
               <w:pStyle w:val="Heading2"/>
+              <w:numPr>
+                <w:ilvl w:val="0"/>
+                <w:numId w:val="0"/>
+              </w:numPr>
               <w:spacing w:line="276" w:lineRule="auto"/>
+              <w:ind w:firstLine="1417"/>
               <w:outlineLvl w:val="1"/>
               <w:rPr>
                 <w:color w:val="000000" w:themeColor="text1"/>
@@ -5401,7 +5336,12 @@
           <w:p>
             <w:pPr>
               <w:pStyle w:val="Heading2"/>
+              <w:numPr>
+                <w:ilvl w:val="0"/>
+                <w:numId w:val="0"/>
+              </w:numPr>
               <w:spacing w:line="276" w:lineRule="auto"/>
+              <w:ind w:firstLine="1417"/>
               <w:outlineLvl w:val="1"/>
               <w:rPr>
                 <w:color w:val="000000" w:themeColor="text1"/>
@@ -5425,7 +5365,12 @@
           <w:p>
             <w:pPr>
               <w:pStyle w:val="Heading2"/>
+              <w:numPr>
+                <w:ilvl w:val="0"/>
+                <w:numId w:val="0"/>
+              </w:numPr>
               <w:spacing w:line="276" w:lineRule="auto"/>
+              <w:ind w:firstLine="1417"/>
               <w:outlineLvl w:val="1"/>
               <w:rPr>
                 <w:color w:val="000000" w:themeColor="text1"/>
@@ -5449,7 +5394,12 @@
           <w:p>
             <w:pPr>
               <w:pStyle w:val="Heading2"/>
+              <w:numPr>
+                <w:ilvl w:val="0"/>
+                <w:numId w:val="0"/>
+              </w:numPr>
               <w:spacing w:line="276" w:lineRule="auto"/>
+              <w:ind w:firstLine="1417"/>
               <w:outlineLvl w:val="1"/>
               <w:rPr>
                 <w:color w:val="000000" w:themeColor="text1"/>
@@ -5473,7 +5423,12 @@
           <w:p>
             <w:pPr>
               <w:pStyle w:val="Heading2"/>
+              <w:numPr>
+                <w:ilvl w:val="0"/>
+                <w:numId w:val="0"/>
+              </w:numPr>
               <w:spacing w:line="276" w:lineRule="auto"/>
+              <w:ind w:firstLine="1417"/>
               <w:outlineLvl w:val="1"/>
               <w:rPr>
                 <w:color w:val="000000" w:themeColor="text1"/>
@@ -5483,7 +5438,12 @@
           <w:p>
             <w:pPr>
               <w:pStyle w:val="Heading2"/>
+              <w:numPr>
+                <w:ilvl w:val="0"/>
+                <w:numId w:val="0"/>
+              </w:numPr>
               <w:spacing w:line="276" w:lineRule="auto"/>
+              <w:ind w:firstLine="1417"/>
               <w:outlineLvl w:val="1"/>
               <w:rPr>
                 <w:color w:val="000000" w:themeColor="text1"/>
@@ -5500,7 +5460,11 @@
           </w:p>
           <w:p>
             <w:pPr>
-              <w:pStyle w:val="b1"/>
+              <w:pStyle w:val="Heading2"/>
+              <w:numPr>
+                <w:ilvl w:val="0"/>
+                <w:numId w:val="0"/>
+              </w:numPr>
             </w:pPr>
           </w:p>
         </w:tc>
@@ -5509,16 +5473,25 @@
     <w:p>
       <w:pPr>
         <w:pStyle w:val="b1"/>
+        <w:numPr>
+          <w:ilvl w:val="0"/>
+          <w:numId w:val="0"/>
+        </w:numPr>
+        <w:ind w:firstLine="360"/>
+        <w:rPr>
+          <w:lang w:val="en-US"/>
+        </w:rPr>
       </w:pPr>
     </w:p>
     <w:p>
       <w:pPr>
-        <w:pStyle w:val="Heading2"/>
-        <w:spacing w:line="276" w:lineRule="auto"/>
-        <w:rPr>
-          <w:rFonts w:ascii="Times New Roman" w:hAnsi="Times New Roman" w:cs="Times New Roman"/>
-          <w:b/>
-          <w:bCs/>
+        <w:pStyle w:val="Heading1"/>
+        <w:numPr>
+          <w:ilvl w:val="0"/>
+          <w:numId w:val="0"/>
+        </w:numPr>
+        <w:rPr>
+          <w:rFonts w:ascii="Times New Roman" w:hAnsi="Times New Roman" w:cs="Times New Roman"/>
           <w:color w:val="auto"/>
         </w:rPr>
       </w:pPr>
@@ -5526,11 +5499,23 @@
       <w:r>
         <w:rPr>
           <w:rFonts w:ascii="Times New Roman" w:hAnsi="Times New Roman" w:cs="Times New Roman"/>
-          <w:b/>
-          <w:bCs/>
           <w:color w:val="auto"/>
         </w:rPr>
-        <w:t>Bài2. Nhúy Led có nút bấm</w:t>
+        <w:t>Bài</w:t>
+      </w:r>
+      <w:r>
+        <w:rPr>
+          <w:rFonts w:ascii="Times New Roman" w:hAnsi="Times New Roman" w:cs="Times New Roman"/>
+          <w:color w:val="auto"/>
+        </w:rPr>
+        <w:t xml:space="preserve"> </w:t>
+      </w:r>
+      <w:r>
+        <w:rPr>
+          <w:rFonts w:ascii="Times New Roman" w:hAnsi="Times New Roman" w:cs="Times New Roman"/>
+          <w:color w:val="auto"/>
+        </w:rPr>
+        <w:t>2. Nhúy Led có nút bấm</w:t>
       </w:r>
       <w:bookmarkEnd w:id="22"/>
     </w:p>
@@ -5668,8 +5653,8 @@
         </w:rPr>
         <w:drawing>
           <wp:inline distT="0" distB="0" distL="0" distR="0" wp14:anchorId="01AD9418" wp14:editId="7B170EC4">
-            <wp:extent cx="2286000" cy="1752600"/>
-            <wp:effectExtent l="0" t="0" r="0" b="0"/>
+            <wp:extent cx="3754582" cy="1751965"/>
+            <wp:effectExtent l="0" t="0" r="0" b="635"/>
             <wp:docPr id="2" name="Picture 2"/>
             <wp:cNvGraphicFramePr>
               <a:graphicFrameLocks xmlns:a="http://schemas.openxmlformats.org/drawingml/2006/main" noChangeAspect="1"/>
@@ -5696,7 +5681,7 @@
                   <pic:spPr>
                     <a:xfrm>
                       <a:off x="0" y="0"/>
-                      <a:ext cx="2340098" cy="1794075"/>
+                      <a:ext cx="3900924" cy="1820251"/>
                     </a:xfrm>
                     <a:prstGeom prst="rect">
                       <a:avLst/>
@@ -5733,12 +5718,9 @@
     </w:p>
     <w:p>
       <w:pPr>
-        <w:pStyle w:val="Heading1"/>
-        <w:numPr>
-          <w:ilvl w:val="0"/>
-          <w:numId w:val="15"/>
-        </w:numPr>
-        <w:rPr>
+        <w:pStyle w:val="Heading2"/>
+        <w:rPr>
+          <w:rFonts w:ascii="Times New Roman" w:hAnsi="Times New Roman" w:cs="Times New Roman"/>
           <w:color w:val="auto"/>
           <w:lang w:val="vi-VN"/>
         </w:rPr>
@@ -5750,14 +5732,7 @@
           <w:color w:val="auto"/>
           <w:lang w:val="vi-VN"/>
         </w:rPr>
-        <w:t>Linh kiện</w:t>
-      </w:r>
-      <w:r>
-        <w:rPr>
-          <w:color w:val="auto"/>
-          <w:lang w:val="vi-VN"/>
-        </w:rPr>
-        <w:t>:</w:t>
+        <w:t>Linh kiện:</w:t>
       </w:r>
       <w:bookmarkEnd w:id="23"/>
     </w:p>
@@ -5823,19 +5798,12 @@
     </w:p>
     <w:p>
       <w:pPr>
-        <w:pStyle w:val="Heading1"/>
-        <w:numPr>
-          <w:ilvl w:val="0"/>
-          <w:numId w:val="16"/>
-        </w:numPr>
-        <w:jc w:val="both"/>
+        <w:pStyle w:val="Heading2"/>
         <w:rPr>
           <w:rFonts w:ascii="Times New Roman" w:hAnsi="Times New Roman" w:cs="Times New Roman"/>
           <w:b/>
           <w:bCs/>
           <w:color w:val="auto"/>
-          <w:sz w:val="26"/>
-          <w:szCs w:val="26"/>
         </w:rPr>
       </w:pPr>
       <w:bookmarkStart w:id="24" w:name="_Toc88166328"/>
@@ -5845,8 +5813,6 @@
           <w:b/>
           <w:bCs/>
           <w:color w:val="auto"/>
-          <w:sz w:val="26"/>
-          <w:szCs w:val="26"/>
         </w:rPr>
         <w:lastRenderedPageBreak/>
         <w:t>Code: Chương trình</w:t>
@@ -5856,9 +5822,11 @@
     <w:p/>
     <w:p>
       <w:pPr>
-        <w:pStyle w:val="Heading2"/>
-        <w:spacing w:line="480" w:lineRule="auto"/>
-        <w:jc w:val="thaiDistribute"/>
+        <w:pStyle w:val="Heading1"/>
+        <w:numPr>
+          <w:ilvl w:val="0"/>
+          <w:numId w:val="0"/>
+        </w:numPr>
         <w:rPr>
           <w:rFonts w:ascii="Times New Roman" w:hAnsi="Times New Roman" w:cs="Times New Roman"/>
           <w:b/>
@@ -5917,30 +5885,17 @@
     </w:p>
     <w:p>
       <w:pPr>
-        <w:pStyle w:val="Heading2"/>
-        <w:spacing w:line="276" w:lineRule="auto"/>
-        <w:ind w:left="720"/>
-        <w:jc w:val="thaiDistribute"/>
-        <w:rPr>
-          <w:rFonts w:ascii="Times New Roman" w:hAnsi="Times New Roman" w:cs="Times New Roman"/>
+        <w:pStyle w:val="BodyText1"/>
+        <w:rPr>
           <w:lang w:val="vi-VN"/>
         </w:rPr>
       </w:pPr>
       <w:bookmarkStart w:id="27" w:name="_Toc88166331"/>
       <w:r>
         <w:rPr>
-          <w:rFonts w:ascii="Times New Roman" w:hAnsi="Times New Roman" w:cs="Times New Roman"/>
-          <w:color w:val="000000" w:themeColor="text1"/>
           <w:lang w:val="vi-VN"/>
         </w:rPr>
-        <w:t>Bài thực hiên việc lập trình điều khiến Led sáng tắt với cảm biến nhiệt đô.Đèn Led sẽ nối với công số 11 của boarch mạch 1 cảm biến nhiệt độ được nối với cổng A0 của boarch mạch</w:t>
-      </w:r>
-      <w:r>
-        <w:rPr>
-          <w:rFonts w:ascii="Times New Roman" w:hAnsi="Times New Roman" w:cs="Times New Roman"/>
-          <w:lang w:val="vi-VN"/>
-        </w:rPr>
-        <w:t>.</w:t>
+        <w:t>Bài thực hiên việc lập trình điều khiến Led sáng tắt với cảm biến nhiệt đô.Đèn Led sẽ nối với công số 11 của boarch mạch 1 cảm biến nhiệt độ được nối với cổng A0 của boarch mạch.</w:t>
       </w:r>
       <w:bookmarkEnd w:id="27"/>
     </w:p>
@@ -5974,24 +5929,14 @@
     </w:p>
     <w:p>
       <w:pPr>
-        <w:pStyle w:val="Heading2"/>
-        <w:numPr>
-          <w:ilvl w:val="1"/>
-          <w:numId w:val="17"/>
-        </w:numPr>
-        <w:spacing w:line="360" w:lineRule="auto"/>
-        <w:jc w:val="both"/>
-        <w:rPr>
-          <w:rFonts w:ascii="Times New Roman" w:hAnsi="Times New Roman" w:cs="Times New Roman"/>
-          <w:color w:val="000000" w:themeColor="text1"/>
+        <w:pStyle w:val="BodyText1"/>
+        <w:rPr>
           <w:lang w:val="vi-VN"/>
         </w:rPr>
       </w:pPr>
       <w:bookmarkStart w:id="29" w:name="_Toc88166333"/>
       <w:r>
         <w:rPr>
-          <w:rFonts w:ascii="Times New Roman" w:hAnsi="Times New Roman" w:cs="Times New Roman"/>
-          <w:color w:val="000000" w:themeColor="text1"/>
           <w:lang w:val="vi-VN"/>
         </w:rPr>
         <w:t>1 mạch Arduino Uno</w:t>
@@ -6000,24 +5945,14 @@
     </w:p>
     <w:p>
       <w:pPr>
-        <w:pStyle w:val="Heading2"/>
-        <w:numPr>
-          <w:ilvl w:val="1"/>
-          <w:numId w:val="17"/>
-        </w:numPr>
-        <w:spacing w:line="360" w:lineRule="auto"/>
-        <w:jc w:val="both"/>
-        <w:rPr>
-          <w:rFonts w:ascii="Times New Roman" w:hAnsi="Times New Roman" w:cs="Times New Roman"/>
-          <w:color w:val="000000" w:themeColor="text1"/>
+        <w:pStyle w:val="BodyText1"/>
+        <w:rPr>
           <w:lang w:val="vi-VN"/>
         </w:rPr>
       </w:pPr>
       <w:bookmarkStart w:id="30" w:name="_Toc88166334"/>
       <w:r>
         <w:rPr>
-          <w:rFonts w:ascii="Times New Roman" w:hAnsi="Times New Roman" w:cs="Times New Roman"/>
-          <w:color w:val="000000" w:themeColor="text1"/>
           <w:lang w:val="vi-VN"/>
         </w:rPr>
         <w:t>1 đèn Led</w:t>
@@ -6026,24 +5961,14 @@
     </w:p>
     <w:p>
       <w:pPr>
-        <w:pStyle w:val="Heading2"/>
-        <w:numPr>
-          <w:ilvl w:val="1"/>
-          <w:numId w:val="17"/>
-        </w:numPr>
-        <w:spacing w:line="360" w:lineRule="auto"/>
-        <w:jc w:val="both"/>
-        <w:rPr>
-          <w:rFonts w:ascii="Times New Roman" w:hAnsi="Times New Roman" w:cs="Times New Roman"/>
-          <w:color w:val="000000" w:themeColor="text1"/>
+        <w:pStyle w:val="BodyText1"/>
+        <w:rPr>
           <w:lang w:val="vi-VN"/>
         </w:rPr>
       </w:pPr>
       <w:bookmarkStart w:id="31" w:name="_Toc88166335"/>
       <w:r>
         <w:rPr>
-          <w:rFonts w:ascii="Times New Roman" w:hAnsi="Times New Roman" w:cs="Times New Roman"/>
-          <w:color w:val="000000" w:themeColor="text1"/>
           <w:lang w:val="vi-VN"/>
         </w:rPr>
         <w:t>1 điện trở 100kΩ</w:t>
@@ -6052,24 +5977,14 @@
     </w:p>
     <w:p>
       <w:pPr>
-        <w:pStyle w:val="Heading2"/>
-        <w:numPr>
-          <w:ilvl w:val="1"/>
-          <w:numId w:val="17"/>
-        </w:numPr>
-        <w:spacing w:line="360" w:lineRule="auto"/>
-        <w:jc w:val="both"/>
-        <w:rPr>
-          <w:rFonts w:ascii="Times New Roman" w:hAnsi="Times New Roman" w:cs="Times New Roman"/>
-          <w:color w:val="000000" w:themeColor="text1"/>
+        <w:pStyle w:val="BodyText1"/>
+        <w:rPr>
           <w:lang w:val="vi-VN"/>
         </w:rPr>
       </w:pPr>
       <w:bookmarkStart w:id="32" w:name="_Toc88166336"/>
       <w:r>
         <w:rPr>
-          <w:rFonts w:ascii="Times New Roman" w:hAnsi="Times New Roman" w:cs="Times New Roman"/>
-          <w:color w:val="000000" w:themeColor="text1"/>
           <w:lang w:val="vi-VN"/>
         </w:rPr>
         <w:t>1 cảm biến nhiệt độ</w:t>
@@ -6117,8 +6032,8 @@
         </w:rPr>
         <w:drawing>
           <wp:inline distT="0" distB="0" distL="0" distR="0" wp14:anchorId="3E9E824C" wp14:editId="61F96936">
-            <wp:extent cx="3680460" cy="2796540"/>
-            <wp:effectExtent l="0" t="0" r="0" b="3810"/>
+            <wp:extent cx="5929630" cy="2498613"/>
+            <wp:effectExtent l="0" t="0" r="0" b="0"/>
             <wp:docPr id="3" name="Picture 3"/>
             <wp:cNvGraphicFramePr>
               <a:graphicFrameLocks xmlns:a="http://schemas.openxmlformats.org/drawingml/2006/main" noChangeAspect="1"/>
@@ -6145,7 +6060,7 @@
                   <pic:spPr>
                     <a:xfrm>
                       <a:off x="0" y="0"/>
-                      <a:ext cx="3680794" cy="2796794"/>
+                      <a:ext cx="5967732" cy="2514668"/>
                     </a:xfrm>
                     <a:prstGeom prst="rect">
                       <a:avLst/>
@@ -6232,7 +6147,6 @@
           <w:iCs/>
           <w:lang w:val="vi-VN"/>
         </w:rPr>
-        <w:lastRenderedPageBreak/>
         <w:t xml:space="preserve">                        </w:t>
       </w:r>
     </w:p>
@@ -6272,6 +6186,7 @@
                 <w:iCs/>
                 <w:lang w:val="vi-VN"/>
               </w:rPr>
+              <w:lastRenderedPageBreak/>
               <w:t>Void setup ()</w:t>
             </w:r>
           </w:p>
@@ -6675,7 +6590,6 @@
           <w:sz w:val="26"/>
           <w:szCs w:val="26"/>
         </w:rPr>
-        <w:lastRenderedPageBreak/>
         <w:t>Bài</w:t>
       </w:r>
       <w:r>
@@ -6737,6 +6651,7 @@
           <w:color w:val="auto"/>
           <w:lang w:val="vi-VN"/>
         </w:rPr>
+        <w:lastRenderedPageBreak/>
         <w:t>Mô tả:</w:t>
       </w:r>
       <w:bookmarkEnd w:id="34"/>
@@ -7057,7 +6972,6 @@
           <w:sz w:val="26"/>
           <w:szCs w:val="26"/>
         </w:rPr>
-        <w:lastRenderedPageBreak/>
         <w:t>Code: Chương trình</w:t>
       </w:r>
     </w:p>
@@ -7546,8 +7460,18 @@
           <w:sz w:val="26"/>
           <w:szCs w:val="26"/>
         </w:rPr>
-        <w:lastRenderedPageBreak/>
-        <w:t>Bài 5: Điều khiển độ sáng của Led qua chiết áp</w:t>
+        <w:t>Bài 5.</w:t>
+      </w:r>
+      <w:r>
+        <w:rPr>
+          <w:rFonts w:ascii="Times New Roman" w:hAnsi="Times New Roman" w:cs="Times New Roman"/>
+          <w:b/>
+          <w:bCs/>
+          <w:color w:val="auto"/>
+          <w:sz w:val="26"/>
+          <w:szCs w:val="26"/>
+        </w:rPr>
+        <w:t xml:space="preserve"> Điều khiển độ sáng của Led qua chiết áp</w:t>
       </w:r>
       <w:bookmarkEnd w:id="36"/>
       <w:bookmarkEnd w:id="37"/>
@@ -7653,6 +7577,7 @@
           <w:sz w:val="26"/>
           <w:szCs w:val="26"/>
         </w:rPr>
+        <w:lastRenderedPageBreak/>
         <w:t>1 Điện trở R1: 100 (Ohm)</w:t>
       </w:r>
     </w:p>
@@ -7747,8 +7672,8 @@
         </w:rPr>
         <w:drawing>
           <wp:inline distT="0" distB="0" distL="0" distR="0" wp14:anchorId="655C2326" wp14:editId="1ABD6351">
-            <wp:extent cx="2861243" cy="2301240"/>
-            <wp:effectExtent l="0" t="0" r="0" b="3810"/>
+            <wp:extent cx="5901579" cy="2217478"/>
+            <wp:effectExtent l="0" t="0" r="4445" b="0"/>
             <wp:docPr id="7" name="Picture 7" descr="A picture containing chart&#10;&#10;Description automatically generated"/>
             <wp:cNvGraphicFramePr>
               <a:graphicFrameLocks xmlns:a="http://schemas.openxmlformats.org/drawingml/2006/main" noChangeAspect="1"/>
@@ -7768,7 +7693,7 @@
                   <pic:spPr bwMode="auto">
                     <a:xfrm>
                       <a:off x="0" y="0"/>
-                      <a:ext cx="2894657" cy="2328114"/>
+                      <a:ext cx="6092149" cy="2289083"/>
                     </a:xfrm>
                     <a:prstGeom prst="rect">
                       <a:avLst/>
@@ -8046,7 +7971,6 @@
                 <w:i/>
                 <w:iCs/>
               </w:rPr>
-              <w:lastRenderedPageBreak/>
               <w:t>{</w:t>
             </w:r>
           </w:p>
@@ -8170,7 +8094,19 @@
           <w:sz w:val="26"/>
           <w:szCs w:val="26"/>
         </w:rPr>
-        <w:t>Bài 6: Led RGB</w:t>
+        <w:lastRenderedPageBreak/>
+        <w:t>Bài 6.</w:t>
+      </w:r>
+      <w:r>
+        <w:rPr>
+          <w:rFonts w:ascii="Times New Roman" w:hAnsi="Times New Roman" w:cs="Times New Roman"/>
+          <w:b/>
+          <w:bCs/>
+          <w:color w:val="auto"/>
+          <w:sz w:val="26"/>
+          <w:szCs w:val="26"/>
+        </w:rPr>
+        <w:t xml:space="preserve"> Led RGB</w:t>
       </w:r>
       <w:bookmarkEnd w:id="41"/>
       <w:bookmarkEnd w:id="42"/>
@@ -8341,8 +8277,8 @@
         </w:rPr>
         <w:drawing>
           <wp:inline distT="0" distB="0" distL="0" distR="0" wp14:anchorId="0F21C167" wp14:editId="1D054FC8">
-            <wp:extent cx="3131820" cy="2216785"/>
-            <wp:effectExtent l="0" t="0" r="0" b="0"/>
+            <wp:extent cx="5908675" cy="2209749"/>
+            <wp:effectExtent l="0" t="0" r="0" b="635"/>
             <wp:docPr id="9" name="Picture 9" descr="Chart, schematic&#10;&#10;Description automatically generated with medium confidence"/>
             <wp:cNvGraphicFramePr>
               <a:graphicFrameLocks xmlns:a="http://schemas.openxmlformats.org/drawingml/2006/main" noChangeAspect="1"/>
@@ -8363,7 +8299,7 @@
                   <pic:spPr>
                     <a:xfrm>
                       <a:off x="0" y="0"/>
-                      <a:ext cx="3173004" cy="2245936"/>
+                      <a:ext cx="6039755" cy="2258771"/>
                     </a:xfrm>
                     <a:prstGeom prst="rect">
                       <a:avLst/>
@@ -8512,6 +8448,156 @@
                 <w:i/>
                 <w:iCs/>
               </w:rPr>
+              <w:t xml:space="preserve">void </w:t>
+            </w:r>
+            <w:r>
+              <w:rPr>
+                <w:rFonts w:ascii="Calibri Light" w:hAnsi="Calibri Light" w:cs="Calibri Light"/>
+                <w:b/>
+                <w:bCs/>
+                <w:i/>
+                <w:iCs/>
+              </w:rPr>
+              <w:t>setup</w:t>
+            </w:r>
+            <w:r>
+              <w:rPr>
+                <w:rFonts w:ascii="Calibri Light" w:hAnsi="Calibri Light" w:cs="Calibri Light"/>
+                <w:i/>
+                <w:iCs/>
+              </w:rPr>
+              <w:t>()</w:t>
+            </w:r>
+          </w:p>
+          <w:p>
+            <w:pPr>
+              <w:pStyle w:val="code"/>
+              <w:spacing w:line="360" w:lineRule="auto"/>
+              <w:ind w:left="720" w:firstLine="1957"/>
+              <w:rPr>
+                <w:rFonts w:ascii="Calibri Light" w:hAnsi="Calibri Light" w:cs="Calibri Light"/>
+                <w:i/>
+                <w:iCs/>
+              </w:rPr>
+            </w:pPr>
+            <w:r>
+              <w:rPr>
+                <w:rFonts w:ascii="Calibri Light" w:hAnsi="Calibri Light" w:cs="Calibri Light"/>
+                <w:i/>
+                <w:iCs/>
+              </w:rPr>
+              <w:t>{</w:t>
+            </w:r>
+          </w:p>
+          <w:p>
+            <w:pPr>
+              <w:pStyle w:val="code"/>
+              <w:spacing w:line="360" w:lineRule="auto"/>
+              <w:ind w:left="720" w:firstLine="1957"/>
+              <w:rPr>
+                <w:rFonts w:ascii="Calibri Light" w:hAnsi="Calibri Light" w:cs="Calibri Light"/>
+                <w:i/>
+                <w:iCs/>
+              </w:rPr>
+            </w:pPr>
+            <w:r>
+              <w:rPr>
+                <w:rFonts w:ascii="Calibri Light" w:hAnsi="Calibri Light" w:cs="Calibri Light"/>
+                <w:i/>
+                <w:iCs/>
+              </w:rPr>
+              <w:t>pinMode(LEDblue, OUTPUT);</w:t>
+            </w:r>
+          </w:p>
+          <w:p>
+            <w:pPr>
+              <w:pStyle w:val="code"/>
+              <w:spacing w:line="360" w:lineRule="auto"/>
+              <w:ind w:left="720" w:firstLine="1957"/>
+              <w:rPr>
+                <w:rFonts w:ascii="Calibri Light" w:hAnsi="Calibri Light" w:cs="Calibri Light"/>
+                <w:i/>
+                <w:iCs/>
+              </w:rPr>
+            </w:pPr>
+            <w:r>
+              <w:rPr>
+                <w:rFonts w:ascii="Calibri Light" w:hAnsi="Calibri Light" w:cs="Calibri Light"/>
+                <w:i/>
+                <w:iCs/>
+              </w:rPr>
+              <w:t>pinMode(LEDgreen, OUTPUT);</w:t>
+            </w:r>
+          </w:p>
+          <w:p>
+            <w:pPr>
+              <w:pStyle w:val="code"/>
+              <w:spacing w:line="360" w:lineRule="auto"/>
+              <w:ind w:left="720" w:firstLine="1957"/>
+              <w:rPr>
+                <w:rFonts w:ascii="Calibri Light" w:hAnsi="Calibri Light" w:cs="Calibri Light"/>
+                <w:i/>
+                <w:iCs/>
+              </w:rPr>
+            </w:pPr>
+            <w:r>
+              <w:rPr>
+                <w:rFonts w:ascii="Calibri Light" w:hAnsi="Calibri Light" w:cs="Calibri Light"/>
+                <w:i/>
+                <w:iCs/>
+              </w:rPr>
+              <w:t>pinMode(LEDred, OUTPUT);</w:t>
+            </w:r>
+          </w:p>
+          <w:p>
+            <w:pPr>
+              <w:pStyle w:val="code"/>
+              <w:spacing w:line="360" w:lineRule="auto"/>
+              <w:ind w:left="720" w:firstLine="1957"/>
+              <w:rPr>
+                <w:rFonts w:ascii="Calibri Light" w:hAnsi="Calibri Light" w:cs="Calibri Light"/>
+                <w:i/>
+                <w:iCs/>
+              </w:rPr>
+            </w:pPr>
+            <w:r>
+              <w:rPr>
+                <w:rFonts w:ascii="Calibri Light" w:hAnsi="Calibri Light" w:cs="Calibri Light"/>
+                <w:i/>
+                <w:iCs/>
+              </w:rPr>
+              <w:t>}</w:t>
+            </w:r>
+          </w:p>
+          <w:p>
+            <w:pPr>
+              <w:pStyle w:val="code"/>
+              <w:spacing w:line="360" w:lineRule="auto"/>
+              <w:ind w:left="360" w:firstLine="1957"/>
+              <w:rPr>
+                <w:rFonts w:ascii="Calibri Light" w:hAnsi="Calibri Light" w:cs="Calibri Light"/>
+                <w:i/>
+                <w:iCs/>
+              </w:rPr>
+            </w:pPr>
+          </w:p>
+          <w:p>
+            <w:pPr>
+              <w:pStyle w:val="code"/>
+              <w:spacing w:line="360" w:lineRule="auto"/>
+              <w:ind w:left="720" w:firstLine="1957"/>
+              <w:rPr>
+                <w:rFonts w:ascii="Calibri Light" w:hAnsi="Calibri Light" w:cs="Calibri Light"/>
+                <w:i/>
+                <w:iCs/>
+              </w:rPr>
+            </w:pPr>
+            <w:r>
+              <w:rPr>
+                <w:rFonts w:ascii="Calibri Light" w:hAnsi="Calibri Light" w:cs="Calibri Light"/>
+                <w:i/>
+                <w:iCs/>
+              </w:rPr>
               <w:lastRenderedPageBreak/>
               <w:t xml:space="preserve">void </w:t>
             </w:r>
@@ -8523,7 +8609,7 @@
                 <w:i/>
                 <w:iCs/>
               </w:rPr>
-              <w:t>setup</w:t>
+              <w:t>loop</w:t>
             </w:r>
             <w:r>
               <w:rPr>
@@ -8571,7 +8657,7 @@
                 <w:i/>
                 <w:iCs/>
               </w:rPr>
-              <w:t>pinMode(LEDblue, OUTPUT);</w:t>
+              <w:t xml:space="preserve">  digitalWrite(LEDred,HIGH);</w:t>
             </w:r>
           </w:p>
           <w:p>
@@ -8591,7 +8677,7 @@
                 <w:i/>
                 <w:iCs/>
               </w:rPr>
-              <w:t>pinMode(LEDgreen, OUTPUT);</w:t>
+              <w:t xml:space="preserve"> digitalWrite(LEDgreen,LOW);</w:t>
             </w:r>
           </w:p>
           <w:p>
@@ -8611,7 +8697,7 @@
                 <w:i/>
                 <w:iCs/>
               </w:rPr>
-              <w:t>pinMode(LEDred, OUTPUT);</w:t>
+              <w:t>digitalWrite(LEDblue,LOW);</w:t>
             </w:r>
           </w:p>
           <w:p>
@@ -8631,20 +8717,8 @@
                 <w:i/>
                 <w:iCs/>
               </w:rPr>
-              <w:t>}</w:t>
-            </w:r>
-          </w:p>
-          <w:p>
-            <w:pPr>
-              <w:pStyle w:val="code"/>
-              <w:spacing w:line="360" w:lineRule="auto"/>
-              <w:ind w:left="360" w:firstLine="1957"/>
-              <w:rPr>
-                <w:rFonts w:ascii="Calibri Light" w:hAnsi="Calibri Light" w:cs="Calibri Light"/>
-                <w:i/>
-                <w:iCs/>
-              </w:rPr>
-            </w:pPr>
+              <w:t xml:space="preserve">  delay(1000); </w:t>
+            </w:r>
           </w:p>
           <w:p>
             <w:pPr>
@@ -8663,25 +8737,7 @@
                 <w:i/>
                 <w:iCs/>
               </w:rPr>
-              <w:t xml:space="preserve">void </w:t>
-            </w:r>
-            <w:r>
-              <w:rPr>
-                <w:rFonts w:ascii="Calibri Light" w:hAnsi="Calibri Light" w:cs="Calibri Light"/>
-                <w:b/>
-                <w:bCs/>
-                <w:i/>
-                <w:iCs/>
-              </w:rPr>
-              <w:t>loop</w:t>
-            </w:r>
-            <w:r>
-              <w:rPr>
-                <w:rFonts w:ascii="Calibri Light" w:hAnsi="Calibri Light" w:cs="Calibri Light"/>
-                <w:i/>
-                <w:iCs/>
-              </w:rPr>
-              <w:t>()</w:t>
+              <w:t xml:space="preserve">  </w:t>
             </w:r>
           </w:p>
           <w:p>
@@ -8701,7 +8757,7 @@
                 <w:i/>
                 <w:iCs/>
               </w:rPr>
-              <w:t>{</w:t>
+              <w:t xml:space="preserve"> digitalWrite(LEDred,LOW);</w:t>
             </w:r>
           </w:p>
           <w:p>
@@ -8721,6 +8777,186 @@
                 <w:i/>
                 <w:iCs/>
               </w:rPr>
+              <w:t xml:space="preserve">  digitalWrite(LEDgreen,HIGH);</w:t>
+            </w:r>
+          </w:p>
+          <w:p>
+            <w:pPr>
+              <w:pStyle w:val="code"/>
+              <w:spacing w:line="360" w:lineRule="auto"/>
+              <w:ind w:left="720" w:firstLine="1957"/>
+              <w:rPr>
+                <w:rFonts w:ascii="Calibri Light" w:hAnsi="Calibri Light" w:cs="Calibri Light"/>
+                <w:i/>
+                <w:iCs/>
+              </w:rPr>
+            </w:pPr>
+            <w:r>
+              <w:rPr>
+                <w:rFonts w:ascii="Calibri Light" w:hAnsi="Calibri Light" w:cs="Calibri Light"/>
+                <w:i/>
+                <w:iCs/>
+              </w:rPr>
+              <w:t xml:space="preserve">  digitalWrite(LEDblue,LOW);</w:t>
+            </w:r>
+          </w:p>
+          <w:p>
+            <w:pPr>
+              <w:pStyle w:val="code"/>
+              <w:spacing w:line="360" w:lineRule="auto"/>
+              <w:ind w:left="720" w:firstLine="1957"/>
+              <w:rPr>
+                <w:rFonts w:ascii="Calibri Light" w:hAnsi="Calibri Light" w:cs="Calibri Light"/>
+                <w:i/>
+                <w:iCs/>
+              </w:rPr>
+            </w:pPr>
+            <w:r>
+              <w:rPr>
+                <w:rFonts w:ascii="Calibri Light" w:hAnsi="Calibri Light" w:cs="Calibri Light"/>
+                <w:i/>
+                <w:iCs/>
+              </w:rPr>
+              <w:t xml:space="preserve"> delay(1000);</w:t>
+            </w:r>
+          </w:p>
+          <w:p>
+            <w:pPr>
+              <w:pStyle w:val="code"/>
+              <w:spacing w:line="360" w:lineRule="auto"/>
+              <w:ind w:left="720" w:firstLine="1957"/>
+              <w:rPr>
+                <w:rFonts w:ascii="Calibri Light" w:hAnsi="Calibri Light" w:cs="Calibri Light"/>
+                <w:i/>
+                <w:iCs/>
+              </w:rPr>
+            </w:pPr>
+            <w:r>
+              <w:rPr>
+                <w:rFonts w:ascii="Calibri Light" w:hAnsi="Calibri Light" w:cs="Calibri Light"/>
+                <w:i/>
+                <w:iCs/>
+              </w:rPr>
+              <w:t xml:space="preserve">  </w:t>
+            </w:r>
+          </w:p>
+          <w:p>
+            <w:pPr>
+              <w:pStyle w:val="code"/>
+              <w:spacing w:line="360" w:lineRule="auto"/>
+              <w:ind w:left="720" w:firstLine="1957"/>
+              <w:rPr>
+                <w:rFonts w:ascii="Calibri Light" w:hAnsi="Calibri Light" w:cs="Calibri Light"/>
+                <w:i/>
+                <w:iCs/>
+              </w:rPr>
+            </w:pPr>
+            <w:r>
+              <w:rPr>
+                <w:rFonts w:ascii="Calibri Light" w:hAnsi="Calibri Light" w:cs="Calibri Light"/>
+                <w:i/>
+                <w:iCs/>
+              </w:rPr>
+              <w:t xml:space="preserve">  digitalWrite(LEDred,LOW);</w:t>
+            </w:r>
+          </w:p>
+          <w:p>
+            <w:pPr>
+              <w:pStyle w:val="code"/>
+              <w:spacing w:line="360" w:lineRule="auto"/>
+              <w:ind w:left="720" w:firstLine="1957"/>
+              <w:rPr>
+                <w:rFonts w:ascii="Calibri Light" w:hAnsi="Calibri Light" w:cs="Calibri Light"/>
+                <w:i/>
+                <w:iCs/>
+              </w:rPr>
+            </w:pPr>
+            <w:r>
+              <w:rPr>
+                <w:rFonts w:ascii="Calibri Light" w:hAnsi="Calibri Light" w:cs="Calibri Light"/>
+                <w:i/>
+                <w:iCs/>
+              </w:rPr>
+              <w:t xml:space="preserve">  digitalWrite(LEDgreen,LOW);</w:t>
+            </w:r>
+          </w:p>
+          <w:p>
+            <w:pPr>
+              <w:pStyle w:val="code"/>
+              <w:spacing w:line="360" w:lineRule="auto"/>
+              <w:ind w:left="720" w:firstLine="1957"/>
+              <w:rPr>
+                <w:rFonts w:ascii="Calibri Light" w:hAnsi="Calibri Light" w:cs="Calibri Light"/>
+                <w:i/>
+                <w:iCs/>
+              </w:rPr>
+            </w:pPr>
+            <w:r>
+              <w:rPr>
+                <w:rFonts w:ascii="Calibri Light" w:hAnsi="Calibri Light" w:cs="Calibri Light"/>
+                <w:i/>
+                <w:iCs/>
+              </w:rPr>
+              <w:t xml:space="preserve">  digitalWrite(LEDblue,HIGH);</w:t>
+            </w:r>
+          </w:p>
+          <w:p>
+            <w:pPr>
+              <w:pStyle w:val="code"/>
+              <w:spacing w:line="360" w:lineRule="auto"/>
+              <w:ind w:left="720" w:firstLine="1957"/>
+              <w:rPr>
+                <w:rFonts w:ascii="Calibri Light" w:hAnsi="Calibri Light" w:cs="Calibri Light"/>
+                <w:i/>
+                <w:iCs/>
+              </w:rPr>
+            </w:pPr>
+            <w:r>
+              <w:rPr>
+                <w:rFonts w:ascii="Calibri Light" w:hAnsi="Calibri Light" w:cs="Calibri Light"/>
+                <w:i/>
+                <w:iCs/>
+              </w:rPr>
+              <w:t xml:space="preserve">  delay(1000);</w:t>
+            </w:r>
+          </w:p>
+          <w:p>
+            <w:pPr>
+              <w:pStyle w:val="code"/>
+              <w:spacing w:line="360" w:lineRule="auto"/>
+              <w:ind w:left="720" w:firstLine="1957"/>
+              <w:rPr>
+                <w:rFonts w:ascii="Calibri Light" w:hAnsi="Calibri Light" w:cs="Calibri Light"/>
+                <w:i/>
+                <w:iCs/>
+              </w:rPr>
+            </w:pPr>
+            <w:r>
+              <w:rPr>
+                <w:rFonts w:ascii="Calibri Light" w:hAnsi="Calibri Light" w:cs="Calibri Light"/>
+                <w:i/>
+                <w:iCs/>
+              </w:rPr>
+              <w:t xml:space="preserve">  </w:t>
+            </w:r>
+          </w:p>
+          <w:p>
+            <w:pPr>
+              <w:pStyle w:val="code"/>
+              <w:spacing w:line="360" w:lineRule="auto"/>
+              <w:ind w:left="720" w:firstLine="1957"/>
+              <w:rPr>
+                <w:rFonts w:ascii="Calibri Light" w:hAnsi="Calibri Light" w:cs="Calibri Light"/>
+                <w:i/>
+                <w:iCs/>
+              </w:rPr>
+            </w:pPr>
+            <w:r>
+              <w:rPr>
+                <w:rFonts w:ascii="Calibri Light" w:hAnsi="Calibri Light" w:cs="Calibri Light"/>
+                <w:i/>
+                <w:iCs/>
+              </w:rPr>
               <w:t xml:space="preserve">  digitalWrite(LEDred,HIGH);</w:t>
             </w:r>
           </w:p>
@@ -8741,7 +8977,7 @@
                 <w:i/>
                 <w:iCs/>
               </w:rPr>
-              <w:t xml:space="preserve"> digitalWrite(LEDgreen,LOW);</w:t>
+              <w:t xml:space="preserve">  digitalWrite(LEDgreen,HIGH);</w:t>
             </w:r>
           </w:p>
           <w:p>
@@ -8761,7 +8997,7 @@
                 <w:i/>
                 <w:iCs/>
               </w:rPr>
-              <w:t>digitalWrite(LEDblue,LOW);</w:t>
+              <w:t xml:space="preserve">  digitalWrite(LEDblue,LOW);</w:t>
             </w:r>
           </w:p>
           <w:p>
@@ -8781,7 +9017,7 @@
                 <w:i/>
                 <w:iCs/>
               </w:rPr>
-              <w:t xml:space="preserve">  delay(1000); </w:t>
+              <w:t xml:space="preserve">  delay(1000);</w:t>
             </w:r>
           </w:p>
           <w:p>
@@ -8821,7 +9057,7 @@
                 <w:i/>
                 <w:iCs/>
               </w:rPr>
-              <w:t xml:space="preserve"> digitalWrite(LEDred,LOW);</w:t>
+              <w:t xml:space="preserve">  digitalWrite(LEDred,HIGH);</w:t>
             </w:r>
           </w:p>
           <w:p>
@@ -8841,7 +9077,7 @@
                 <w:i/>
                 <w:iCs/>
               </w:rPr>
-              <w:t xml:space="preserve">  digitalWrite(LEDgreen,HIGH);</w:t>
+              <w:t xml:space="preserve">  digitalWrite(LEDgreen,LOW);</w:t>
             </w:r>
           </w:p>
           <w:p>
@@ -8861,7 +9097,7 @@
                 <w:i/>
                 <w:iCs/>
               </w:rPr>
-              <w:t xml:space="preserve">  digitalWrite(LEDblue,LOW);</w:t>
+              <w:t xml:space="preserve">  digitalWrite(LEDblue,HIGH);</w:t>
             </w:r>
           </w:p>
           <w:p>
@@ -8881,307 +9117,6 @@
                 <w:i/>
                 <w:iCs/>
               </w:rPr>
-              <w:t xml:space="preserve"> delay(1000);</w:t>
-            </w:r>
-          </w:p>
-          <w:p>
-            <w:pPr>
-              <w:pStyle w:val="code"/>
-              <w:spacing w:line="360" w:lineRule="auto"/>
-              <w:ind w:left="720" w:firstLine="1957"/>
-              <w:rPr>
-                <w:rFonts w:ascii="Calibri Light" w:hAnsi="Calibri Light" w:cs="Calibri Light"/>
-                <w:i/>
-                <w:iCs/>
-              </w:rPr>
-            </w:pPr>
-            <w:r>
-              <w:rPr>
-                <w:rFonts w:ascii="Calibri Light" w:hAnsi="Calibri Light" w:cs="Calibri Light"/>
-                <w:i/>
-                <w:iCs/>
-              </w:rPr>
-              <w:t xml:space="preserve">  </w:t>
-            </w:r>
-          </w:p>
-          <w:p>
-            <w:pPr>
-              <w:pStyle w:val="code"/>
-              <w:spacing w:line="360" w:lineRule="auto"/>
-              <w:ind w:left="720" w:firstLine="1957"/>
-              <w:rPr>
-                <w:rFonts w:ascii="Calibri Light" w:hAnsi="Calibri Light" w:cs="Calibri Light"/>
-                <w:i/>
-                <w:iCs/>
-              </w:rPr>
-            </w:pPr>
-            <w:r>
-              <w:rPr>
-                <w:rFonts w:ascii="Calibri Light" w:hAnsi="Calibri Light" w:cs="Calibri Light"/>
-                <w:i/>
-                <w:iCs/>
-              </w:rPr>
-              <w:t xml:space="preserve">  digitalWrite(LEDred,LOW);</w:t>
-            </w:r>
-          </w:p>
-          <w:p>
-            <w:pPr>
-              <w:pStyle w:val="code"/>
-              <w:spacing w:line="360" w:lineRule="auto"/>
-              <w:ind w:left="720" w:firstLine="1957"/>
-              <w:rPr>
-                <w:rFonts w:ascii="Calibri Light" w:hAnsi="Calibri Light" w:cs="Calibri Light"/>
-                <w:i/>
-                <w:iCs/>
-              </w:rPr>
-            </w:pPr>
-            <w:r>
-              <w:rPr>
-                <w:rFonts w:ascii="Calibri Light" w:hAnsi="Calibri Light" w:cs="Calibri Light"/>
-                <w:i/>
-                <w:iCs/>
-              </w:rPr>
-              <w:t xml:space="preserve">  digitalWrite(LEDgreen,LOW);</w:t>
-            </w:r>
-          </w:p>
-          <w:p>
-            <w:pPr>
-              <w:pStyle w:val="code"/>
-              <w:spacing w:line="360" w:lineRule="auto"/>
-              <w:ind w:left="720" w:firstLine="1957"/>
-              <w:rPr>
-                <w:rFonts w:ascii="Calibri Light" w:hAnsi="Calibri Light" w:cs="Calibri Light"/>
-                <w:i/>
-                <w:iCs/>
-              </w:rPr>
-            </w:pPr>
-            <w:r>
-              <w:rPr>
-                <w:rFonts w:ascii="Calibri Light" w:hAnsi="Calibri Light" w:cs="Calibri Light"/>
-                <w:i/>
-                <w:iCs/>
-              </w:rPr>
-              <w:t xml:space="preserve">  digitalWrite(LEDblue,HIGH);</w:t>
-            </w:r>
-          </w:p>
-          <w:p>
-            <w:pPr>
-              <w:pStyle w:val="code"/>
-              <w:spacing w:line="360" w:lineRule="auto"/>
-              <w:ind w:left="720" w:firstLine="1957"/>
-              <w:rPr>
-                <w:rFonts w:ascii="Calibri Light" w:hAnsi="Calibri Light" w:cs="Calibri Light"/>
-                <w:i/>
-                <w:iCs/>
-              </w:rPr>
-            </w:pPr>
-            <w:r>
-              <w:rPr>
-                <w:rFonts w:ascii="Calibri Light" w:hAnsi="Calibri Light" w:cs="Calibri Light"/>
-                <w:i/>
-                <w:iCs/>
-              </w:rPr>
-              <w:t xml:space="preserve">  delay(1000);</w:t>
-            </w:r>
-          </w:p>
-          <w:p>
-            <w:pPr>
-              <w:pStyle w:val="code"/>
-              <w:spacing w:line="360" w:lineRule="auto"/>
-              <w:ind w:left="720" w:firstLine="1957"/>
-              <w:rPr>
-                <w:rFonts w:ascii="Calibri Light" w:hAnsi="Calibri Light" w:cs="Calibri Light"/>
-                <w:i/>
-                <w:iCs/>
-              </w:rPr>
-            </w:pPr>
-            <w:r>
-              <w:rPr>
-                <w:rFonts w:ascii="Calibri Light" w:hAnsi="Calibri Light" w:cs="Calibri Light"/>
-                <w:i/>
-                <w:iCs/>
-              </w:rPr>
-              <w:t xml:space="preserve">  </w:t>
-            </w:r>
-          </w:p>
-          <w:p>
-            <w:pPr>
-              <w:pStyle w:val="code"/>
-              <w:spacing w:line="360" w:lineRule="auto"/>
-              <w:ind w:left="720" w:firstLine="1957"/>
-              <w:rPr>
-                <w:rFonts w:ascii="Calibri Light" w:hAnsi="Calibri Light" w:cs="Calibri Light"/>
-                <w:i/>
-                <w:iCs/>
-              </w:rPr>
-            </w:pPr>
-            <w:r>
-              <w:rPr>
-                <w:rFonts w:ascii="Calibri Light" w:hAnsi="Calibri Light" w:cs="Calibri Light"/>
-                <w:i/>
-                <w:iCs/>
-              </w:rPr>
-              <w:t xml:space="preserve">  digitalWrite(LEDred,HIGH);</w:t>
-            </w:r>
-          </w:p>
-          <w:p>
-            <w:pPr>
-              <w:pStyle w:val="code"/>
-              <w:spacing w:line="360" w:lineRule="auto"/>
-              <w:ind w:left="720" w:firstLine="1957"/>
-              <w:rPr>
-                <w:rFonts w:ascii="Calibri Light" w:hAnsi="Calibri Light" w:cs="Calibri Light"/>
-                <w:i/>
-                <w:iCs/>
-              </w:rPr>
-            </w:pPr>
-            <w:r>
-              <w:rPr>
-                <w:rFonts w:ascii="Calibri Light" w:hAnsi="Calibri Light" w:cs="Calibri Light"/>
-                <w:i/>
-                <w:iCs/>
-              </w:rPr>
-              <w:t xml:space="preserve">  digitalWrite(LEDgreen,HIGH);</w:t>
-            </w:r>
-          </w:p>
-          <w:p>
-            <w:pPr>
-              <w:pStyle w:val="code"/>
-              <w:spacing w:line="360" w:lineRule="auto"/>
-              <w:ind w:left="720" w:firstLine="1957"/>
-              <w:rPr>
-                <w:rFonts w:ascii="Calibri Light" w:hAnsi="Calibri Light" w:cs="Calibri Light"/>
-                <w:i/>
-                <w:iCs/>
-              </w:rPr>
-            </w:pPr>
-            <w:r>
-              <w:rPr>
-                <w:rFonts w:ascii="Calibri Light" w:hAnsi="Calibri Light" w:cs="Calibri Light"/>
-                <w:i/>
-                <w:iCs/>
-              </w:rPr>
-              <w:t xml:space="preserve">  digitalWrite(LEDblue,LOW);</w:t>
-            </w:r>
-          </w:p>
-          <w:p>
-            <w:pPr>
-              <w:pStyle w:val="code"/>
-              <w:spacing w:line="360" w:lineRule="auto"/>
-              <w:ind w:left="720" w:firstLine="1957"/>
-              <w:rPr>
-                <w:rFonts w:ascii="Calibri Light" w:hAnsi="Calibri Light" w:cs="Calibri Light"/>
-                <w:i/>
-                <w:iCs/>
-              </w:rPr>
-            </w:pPr>
-            <w:r>
-              <w:rPr>
-                <w:rFonts w:ascii="Calibri Light" w:hAnsi="Calibri Light" w:cs="Calibri Light"/>
-                <w:i/>
-                <w:iCs/>
-              </w:rPr>
-              <w:t xml:space="preserve">  delay(1000);</w:t>
-            </w:r>
-          </w:p>
-          <w:p>
-            <w:pPr>
-              <w:pStyle w:val="code"/>
-              <w:spacing w:line="360" w:lineRule="auto"/>
-              <w:ind w:left="720" w:firstLine="1957"/>
-              <w:rPr>
-                <w:rFonts w:ascii="Calibri Light" w:hAnsi="Calibri Light" w:cs="Calibri Light"/>
-                <w:i/>
-                <w:iCs/>
-              </w:rPr>
-            </w:pPr>
-            <w:r>
-              <w:rPr>
-                <w:rFonts w:ascii="Calibri Light" w:hAnsi="Calibri Light" w:cs="Calibri Light"/>
-                <w:i/>
-                <w:iCs/>
-              </w:rPr>
-              <w:t xml:space="preserve">  </w:t>
-            </w:r>
-          </w:p>
-          <w:p>
-            <w:pPr>
-              <w:pStyle w:val="code"/>
-              <w:spacing w:line="360" w:lineRule="auto"/>
-              <w:ind w:left="720" w:firstLine="1957"/>
-              <w:rPr>
-                <w:rFonts w:ascii="Calibri Light" w:hAnsi="Calibri Light" w:cs="Calibri Light"/>
-                <w:i/>
-                <w:iCs/>
-              </w:rPr>
-            </w:pPr>
-            <w:r>
-              <w:rPr>
-                <w:rFonts w:ascii="Calibri Light" w:hAnsi="Calibri Light" w:cs="Calibri Light"/>
-                <w:i/>
-                <w:iCs/>
-              </w:rPr>
-              <w:t xml:space="preserve">  digitalWrite(LEDred,HIGH);</w:t>
-            </w:r>
-          </w:p>
-          <w:p>
-            <w:pPr>
-              <w:pStyle w:val="code"/>
-              <w:spacing w:line="360" w:lineRule="auto"/>
-              <w:ind w:left="720" w:firstLine="1957"/>
-              <w:rPr>
-                <w:rFonts w:ascii="Calibri Light" w:hAnsi="Calibri Light" w:cs="Calibri Light"/>
-                <w:i/>
-                <w:iCs/>
-              </w:rPr>
-            </w:pPr>
-            <w:r>
-              <w:rPr>
-                <w:rFonts w:ascii="Calibri Light" w:hAnsi="Calibri Light" w:cs="Calibri Light"/>
-                <w:i/>
-                <w:iCs/>
-              </w:rPr>
-              <w:t xml:space="preserve">  digitalWrite(LEDgreen,LOW);</w:t>
-            </w:r>
-          </w:p>
-          <w:p>
-            <w:pPr>
-              <w:pStyle w:val="code"/>
-              <w:spacing w:line="360" w:lineRule="auto"/>
-              <w:ind w:left="720" w:firstLine="1957"/>
-              <w:rPr>
-                <w:rFonts w:ascii="Calibri Light" w:hAnsi="Calibri Light" w:cs="Calibri Light"/>
-                <w:i/>
-                <w:iCs/>
-              </w:rPr>
-            </w:pPr>
-            <w:r>
-              <w:rPr>
-                <w:rFonts w:ascii="Calibri Light" w:hAnsi="Calibri Light" w:cs="Calibri Light"/>
-                <w:i/>
-                <w:iCs/>
-              </w:rPr>
-              <w:t xml:space="preserve">  digitalWrite(LEDblue,HIGH);</w:t>
-            </w:r>
-          </w:p>
-          <w:p>
-            <w:pPr>
-              <w:pStyle w:val="code"/>
-              <w:spacing w:line="360" w:lineRule="auto"/>
-              <w:ind w:left="720" w:firstLine="1957"/>
-              <w:rPr>
-                <w:rFonts w:ascii="Calibri Light" w:hAnsi="Calibri Light" w:cs="Calibri Light"/>
-                <w:i/>
-                <w:iCs/>
-              </w:rPr>
-            </w:pPr>
-            <w:r>
-              <w:rPr>
-                <w:rFonts w:ascii="Calibri Light" w:hAnsi="Calibri Light" w:cs="Calibri Light"/>
-                <w:i/>
-                <w:iCs/>
-              </w:rPr>
-              <w:lastRenderedPageBreak/>
               <w:t xml:space="preserve">  delay(1000);</w:t>
             </w:r>
           </w:p>
@@ -9241,7 +9176,18 @@
           <w:sz w:val="26"/>
           <w:szCs w:val="26"/>
         </w:rPr>
-        <w:t>Bài 7: Led ma trận 8x8</w:t>
+        <w:t>Bài 7.</w:t>
+      </w:r>
+      <w:r>
+        <w:rPr>
+          <w:rFonts w:ascii="Times New Roman" w:hAnsi="Times New Roman" w:cs="Times New Roman"/>
+          <w:b/>
+          <w:bCs/>
+          <w:color w:val="auto"/>
+          <w:sz w:val="26"/>
+          <w:szCs w:val="26"/>
+        </w:rPr>
+        <w:t xml:space="preserve"> Led ma trận 8x8</w:t>
       </w:r>
       <w:bookmarkEnd w:id="46"/>
       <w:bookmarkEnd w:id="47"/>
@@ -9295,6 +9241,7 @@
           <w:bCs/>
           <w:color w:val="auto"/>
         </w:rPr>
+        <w:lastRenderedPageBreak/>
         <w:t>Link kiện:</w:t>
       </w:r>
       <w:bookmarkEnd w:id="49"/>
@@ -9411,8 +9358,8 @@
         </w:rPr>
         <w:drawing>
           <wp:inline distT="0" distB="0" distL="0" distR="0" wp14:anchorId="3D05F62B" wp14:editId="28C193A8">
-            <wp:extent cx="4000500" cy="2225040"/>
-            <wp:effectExtent l="0" t="0" r="0" b="3810"/>
+            <wp:extent cx="5936615" cy="2072619"/>
+            <wp:effectExtent l="0" t="0" r="6985" b="4445"/>
             <wp:docPr id="6" name="Picture 6" descr="Diagram, schematic&#10;&#10;Description automatically generated"/>
             <wp:cNvGraphicFramePr>
               <a:graphicFrameLocks xmlns:a="http://schemas.openxmlformats.org/drawingml/2006/main" noChangeAspect="1"/>
@@ -9432,7 +9379,7 @@
                   <pic:spPr bwMode="auto">
                     <a:xfrm>
                       <a:off x="0" y="0"/>
-                      <a:ext cx="4000500" cy="2225040"/>
+                      <a:ext cx="5967089" cy="2083258"/>
                     </a:xfrm>
                     <a:prstGeom prst="rect">
                       <a:avLst/>
@@ -9680,7 +9627,6 @@
                 <w:sz w:val="26"/>
                 <w:szCs w:val="26"/>
               </w:rPr>
-              <w:lastRenderedPageBreak/>
               <w:t xml:space="preserve">                                      0,0,0,1,1,0,0,0,</w:t>
             </w:r>
           </w:p>
@@ -9825,6 +9771,7 @@
                 <w:sz w:val="26"/>
                 <w:szCs w:val="26"/>
               </w:rPr>
+              <w:lastRenderedPageBreak/>
               <w:t xml:space="preserve">void </w:t>
             </w:r>
             <w:r>
@@ -10351,7 +10298,6 @@
                 <w:sz w:val="26"/>
                 <w:szCs w:val="26"/>
               </w:rPr>
-              <w:lastRenderedPageBreak/>
               <w:t>{</w:t>
             </w:r>
           </w:p>
@@ -10496,6 +10442,7 @@
                 <w:sz w:val="26"/>
                 <w:szCs w:val="26"/>
               </w:rPr>
+              <w:lastRenderedPageBreak/>
               <w:t xml:space="preserve">void </w:t>
             </w:r>
             <w:r>
@@ -10790,7 +10737,18 @@
           <w:sz w:val="26"/>
           <w:szCs w:val="26"/>
         </w:rPr>
-        <w:t>Bài 8: Sáng 8 Led theo một trình tự</w:t>
+        <w:t>Bài 8.</w:t>
+      </w:r>
+      <w:r>
+        <w:rPr>
+          <w:rFonts w:ascii="Times New Roman" w:hAnsi="Times New Roman" w:cs="Times New Roman"/>
+          <w:b/>
+          <w:bCs/>
+          <w:color w:val="auto"/>
+          <w:sz w:val="26"/>
+          <w:szCs w:val="26"/>
+        </w:rPr>
+        <w:t xml:space="preserve"> Sáng 8 Led theo một trình tự</w:t>
       </w:r>
       <w:bookmarkEnd w:id="51"/>
       <w:bookmarkEnd w:id="52"/>
@@ -10959,6 +10917,7 @@
           <w:bCs/>
           <w:color w:val="auto"/>
         </w:rPr>
+        <w:lastRenderedPageBreak/>
         <w:t>Sơ đồ thiết kế:</w:t>
       </w:r>
       <w:bookmarkEnd w:id="55"/>
@@ -10971,8 +10930,8 @@
         </w:rPr>
         <w:drawing>
           <wp:inline distT="0" distB="0" distL="0" distR="0" wp14:anchorId="5ECD7C54" wp14:editId="0C2781E7">
-            <wp:extent cx="4229100" cy="3032760"/>
-            <wp:effectExtent l="0" t="0" r="0" b="0"/>
+            <wp:extent cx="5915891" cy="2381250"/>
+            <wp:effectExtent l="0" t="0" r="8890" b="0"/>
             <wp:docPr id="11" name="Picture 11" descr="Diagram, schematic&#10;&#10;Description automatically generated"/>
             <wp:cNvGraphicFramePr>
               <a:graphicFrameLocks xmlns:a="http://schemas.openxmlformats.org/drawingml/2006/main" noChangeAspect="1"/>
@@ -10993,7 +10952,7 @@
                   <pic:spPr>
                     <a:xfrm>
                       <a:off x="0" y="0"/>
-                      <a:ext cx="4229100" cy="3032760"/>
+                      <a:ext cx="5966101" cy="2401460"/>
                     </a:xfrm>
                     <a:prstGeom prst="rect">
                       <a:avLst/>
@@ -11336,7 +11295,6 @@
                 <w:i/>
                 <w:iCs/>
               </w:rPr>
-              <w:lastRenderedPageBreak/>
               <w:t xml:space="preserve">  digitalWrite(_latch, LOW);</w:t>
             </w:r>
           </w:p>
@@ -11450,6 +11408,7 @@
                 <w:sz w:val="24"/>
                 <w:szCs w:val="24"/>
               </w:rPr>
+              <w:lastRenderedPageBreak/>
               <w:t xml:space="preserve">  digitalWrite(_latch, HIGH);z}</w:t>
             </w:r>
           </w:p>
@@ -11498,7 +11457,18 @@
           <w:sz w:val="26"/>
           <w:szCs w:val="26"/>
         </w:rPr>
-        <w:t>Bài 9: Điều khiển động cơ</w:t>
+        <w:t>Bài 9.</w:t>
+      </w:r>
+      <w:r>
+        <w:rPr>
+          <w:rFonts w:ascii="Times New Roman" w:hAnsi="Times New Roman" w:cs="Times New Roman"/>
+          <w:b/>
+          <w:bCs/>
+          <w:color w:val="auto"/>
+          <w:sz w:val="26"/>
+          <w:szCs w:val="26"/>
+        </w:rPr>
+        <w:t xml:space="preserve"> Điều khiển động cơ</w:t>
       </w:r>
       <w:bookmarkEnd w:id="56"/>
       <w:bookmarkEnd w:id="57"/>
@@ -11667,8 +11637,8 @@
         </w:rPr>
         <w:drawing>
           <wp:inline distT="0" distB="0" distL="0" distR="0" wp14:anchorId="74B53DEB" wp14:editId="68155375">
-            <wp:extent cx="3566160" cy="1866157"/>
-            <wp:effectExtent l="0" t="0" r="0" b="1270"/>
+            <wp:extent cx="5887720" cy="1733866"/>
+            <wp:effectExtent l="0" t="0" r="0" b="0"/>
             <wp:docPr id="13" name="Picture 13" descr="Diagram, schematic&#10;&#10;Description automatically generated"/>
             <wp:cNvGraphicFramePr>
               <a:graphicFrameLocks xmlns:a="http://schemas.openxmlformats.org/drawingml/2006/main" noChangeAspect="1"/>
@@ -11689,7 +11659,7 @@
                   <pic:spPr>
                     <a:xfrm>
                       <a:off x="0" y="0"/>
-                      <a:ext cx="3645996" cy="1907935"/>
+                      <a:ext cx="6064292" cy="1785864"/>
                     </a:xfrm>
                     <a:prstGeom prst="rect">
                       <a:avLst/>
@@ -12517,8 +12487,128 @@
                 <w:sz w:val="24"/>
                 <w:szCs w:val="24"/>
               </w:rPr>
+              <w:t>void directionControl()</w:t>
+            </w:r>
+          </w:p>
+          <w:p>
+            <w:pPr>
+              <w:pStyle w:val="code"/>
+              <w:spacing w:line="360" w:lineRule="auto"/>
+              <w:ind w:left="720" w:firstLine="2137"/>
+              <w:rPr>
+                <w:rFonts w:ascii="Calibri Light" w:hAnsi="Calibri Light" w:cs="Calibri Light"/>
+                <w:i/>
+                <w:iCs/>
+                <w:sz w:val="24"/>
+                <w:szCs w:val="24"/>
+              </w:rPr>
+            </w:pPr>
+            <w:r>
+              <w:rPr>
+                <w:rFonts w:ascii="Calibri Light" w:hAnsi="Calibri Light" w:cs="Calibri Light"/>
+                <w:i/>
+                <w:iCs/>
+                <w:sz w:val="24"/>
+                <w:szCs w:val="24"/>
+              </w:rPr>
+              <w:t>{</w:t>
+            </w:r>
+          </w:p>
+          <w:p>
+            <w:pPr>
+              <w:pStyle w:val="code"/>
+              <w:spacing w:line="360" w:lineRule="auto"/>
+              <w:ind w:left="720" w:firstLine="2137"/>
+              <w:rPr>
+                <w:rFonts w:ascii="Calibri Light" w:hAnsi="Calibri Light" w:cs="Calibri Light"/>
+                <w:i/>
+                <w:iCs/>
+                <w:sz w:val="24"/>
+                <w:szCs w:val="24"/>
+              </w:rPr>
+            </w:pPr>
+            <w:r>
+              <w:rPr>
+                <w:rFonts w:ascii="Calibri Light" w:hAnsi="Calibri Light" w:cs="Calibri Light"/>
+                <w:i/>
+                <w:iCs/>
+                <w:sz w:val="24"/>
+                <w:szCs w:val="24"/>
+              </w:rPr>
+              <w:t xml:space="preserve">  analogWrite(enA,255);</w:t>
+            </w:r>
+          </w:p>
+          <w:p>
+            <w:pPr>
+              <w:pStyle w:val="code"/>
+              <w:spacing w:line="360" w:lineRule="auto"/>
+              <w:ind w:left="720" w:firstLine="2137"/>
+              <w:rPr>
+                <w:rFonts w:ascii="Calibri Light" w:hAnsi="Calibri Light" w:cs="Calibri Light"/>
+                <w:i/>
+                <w:iCs/>
+                <w:sz w:val="24"/>
+                <w:szCs w:val="24"/>
+              </w:rPr>
+            </w:pPr>
+            <w:r>
+              <w:rPr>
+                <w:rFonts w:ascii="Calibri Light" w:hAnsi="Calibri Light" w:cs="Calibri Light"/>
+                <w:i/>
+                <w:iCs/>
+                <w:sz w:val="24"/>
+                <w:szCs w:val="24"/>
+              </w:rPr>
+              <w:t xml:space="preserve">  analogWrite(enB,255);</w:t>
+            </w:r>
+          </w:p>
+          <w:p>
+            <w:pPr>
+              <w:pStyle w:val="code"/>
+              <w:spacing w:line="360" w:lineRule="auto"/>
+              <w:ind w:left="720" w:firstLine="2137"/>
+              <w:rPr>
+                <w:rFonts w:ascii="Calibri Light" w:hAnsi="Calibri Light" w:cs="Calibri Light"/>
+                <w:i/>
+                <w:iCs/>
+                <w:sz w:val="24"/>
+                <w:szCs w:val="24"/>
+              </w:rPr>
+            </w:pPr>
+            <w:r>
+              <w:rPr>
+                <w:rFonts w:ascii="Calibri Light" w:hAnsi="Calibri Light" w:cs="Calibri Light"/>
+                <w:i/>
+                <w:iCs/>
+                <w:sz w:val="24"/>
+                <w:szCs w:val="24"/>
+              </w:rPr>
+              <w:t xml:space="preserve">  </w:t>
+            </w:r>
+          </w:p>
+          <w:p>
+            <w:pPr>
+              <w:pStyle w:val="code"/>
+              <w:spacing w:line="360" w:lineRule="auto"/>
+              <w:ind w:left="720" w:firstLine="2137"/>
+              <w:rPr>
+                <w:rFonts w:ascii="Calibri Light" w:hAnsi="Calibri Light" w:cs="Calibri Light"/>
+                <w:i/>
+                <w:iCs/>
+                <w:sz w:val="24"/>
+                <w:szCs w:val="24"/>
+              </w:rPr>
+            </w:pPr>
+            <w:r>
+              <w:rPr>
+                <w:rFonts w:ascii="Calibri Light" w:hAnsi="Calibri Light" w:cs="Calibri Light"/>
+                <w:i/>
+                <w:iCs/>
+                <w:sz w:val="24"/>
+                <w:szCs w:val="24"/>
+              </w:rPr>
               <w:lastRenderedPageBreak/>
-              <w:t>void directionControl()</w:t>
+              <w:t xml:space="preserve">  digitalWrite(in1,HIGH);</w:t>
             </w:r>
           </w:p>
           <w:p>
@@ -12542,6 +12632,428 @@
                 <w:sz w:val="24"/>
                 <w:szCs w:val="24"/>
               </w:rPr>
+              <w:t xml:space="preserve">  digitalWrite(in2,LOW);</w:t>
+            </w:r>
+          </w:p>
+          <w:p>
+            <w:pPr>
+              <w:pStyle w:val="code"/>
+              <w:spacing w:line="360" w:lineRule="auto"/>
+              <w:ind w:left="720" w:firstLine="2137"/>
+              <w:rPr>
+                <w:rFonts w:ascii="Calibri Light" w:hAnsi="Calibri Light" w:cs="Calibri Light"/>
+                <w:i/>
+                <w:iCs/>
+                <w:sz w:val="24"/>
+                <w:szCs w:val="24"/>
+              </w:rPr>
+            </w:pPr>
+            <w:r>
+              <w:rPr>
+                <w:rFonts w:ascii="Calibri Light" w:hAnsi="Calibri Light" w:cs="Calibri Light"/>
+                <w:i/>
+                <w:iCs/>
+                <w:sz w:val="24"/>
+                <w:szCs w:val="24"/>
+              </w:rPr>
+              <w:t xml:space="preserve">  digitalWrite(in3,HIGH);</w:t>
+            </w:r>
+          </w:p>
+          <w:p>
+            <w:pPr>
+              <w:pStyle w:val="code"/>
+              <w:spacing w:line="360" w:lineRule="auto"/>
+              <w:ind w:left="720" w:firstLine="2137"/>
+              <w:rPr>
+                <w:rFonts w:ascii="Calibri Light" w:hAnsi="Calibri Light" w:cs="Calibri Light"/>
+                <w:i/>
+                <w:iCs/>
+                <w:sz w:val="24"/>
+                <w:szCs w:val="24"/>
+              </w:rPr>
+            </w:pPr>
+            <w:r>
+              <w:rPr>
+                <w:rFonts w:ascii="Calibri Light" w:hAnsi="Calibri Light" w:cs="Calibri Light"/>
+                <w:i/>
+                <w:iCs/>
+                <w:sz w:val="24"/>
+                <w:szCs w:val="24"/>
+              </w:rPr>
+              <w:t xml:space="preserve">  digitalWrite(in4,LOW);</w:t>
+            </w:r>
+          </w:p>
+          <w:p>
+            <w:pPr>
+              <w:pStyle w:val="code"/>
+              <w:spacing w:line="360" w:lineRule="auto"/>
+              <w:ind w:left="720" w:firstLine="2137"/>
+              <w:rPr>
+                <w:rFonts w:ascii="Calibri Light" w:hAnsi="Calibri Light" w:cs="Calibri Light"/>
+                <w:i/>
+                <w:iCs/>
+                <w:sz w:val="24"/>
+                <w:szCs w:val="24"/>
+              </w:rPr>
+            </w:pPr>
+            <w:r>
+              <w:rPr>
+                <w:rFonts w:ascii="Calibri Light" w:hAnsi="Calibri Light" w:cs="Calibri Light"/>
+                <w:i/>
+                <w:iCs/>
+                <w:sz w:val="24"/>
+                <w:szCs w:val="24"/>
+              </w:rPr>
+              <w:t xml:space="preserve">  delay(2000);</w:t>
+            </w:r>
+          </w:p>
+          <w:p>
+            <w:pPr>
+              <w:pStyle w:val="code"/>
+              <w:spacing w:line="360" w:lineRule="auto"/>
+              <w:ind w:left="720" w:firstLine="2137"/>
+              <w:rPr>
+                <w:rFonts w:ascii="Calibri Light" w:hAnsi="Calibri Light" w:cs="Calibri Light"/>
+                <w:i/>
+                <w:iCs/>
+                <w:sz w:val="24"/>
+                <w:szCs w:val="24"/>
+              </w:rPr>
+            </w:pPr>
+            <w:r>
+              <w:rPr>
+                <w:rFonts w:ascii="Calibri Light" w:hAnsi="Calibri Light" w:cs="Calibri Light"/>
+                <w:i/>
+                <w:iCs/>
+                <w:sz w:val="24"/>
+                <w:szCs w:val="24"/>
+              </w:rPr>
+              <w:t xml:space="preserve">  </w:t>
+            </w:r>
+          </w:p>
+          <w:p>
+            <w:pPr>
+              <w:pStyle w:val="code"/>
+              <w:spacing w:line="360" w:lineRule="auto"/>
+              <w:ind w:left="720" w:firstLine="2137"/>
+              <w:rPr>
+                <w:rFonts w:ascii="Calibri Light" w:hAnsi="Calibri Light" w:cs="Calibri Light"/>
+                <w:i/>
+                <w:iCs/>
+                <w:sz w:val="24"/>
+                <w:szCs w:val="24"/>
+              </w:rPr>
+            </w:pPr>
+            <w:r>
+              <w:rPr>
+                <w:rFonts w:ascii="Calibri Light" w:hAnsi="Calibri Light" w:cs="Calibri Light"/>
+                <w:i/>
+                <w:iCs/>
+                <w:sz w:val="24"/>
+                <w:szCs w:val="24"/>
+              </w:rPr>
+              <w:t xml:space="preserve">  digitalWrite(in1,LOW);</w:t>
+            </w:r>
+          </w:p>
+          <w:p>
+            <w:pPr>
+              <w:pStyle w:val="code"/>
+              <w:spacing w:line="360" w:lineRule="auto"/>
+              <w:ind w:left="720" w:firstLine="2137"/>
+              <w:rPr>
+                <w:rFonts w:ascii="Calibri Light" w:hAnsi="Calibri Light" w:cs="Calibri Light"/>
+                <w:i/>
+                <w:iCs/>
+                <w:sz w:val="24"/>
+                <w:szCs w:val="24"/>
+              </w:rPr>
+            </w:pPr>
+            <w:r>
+              <w:rPr>
+                <w:rFonts w:ascii="Calibri Light" w:hAnsi="Calibri Light" w:cs="Calibri Light"/>
+                <w:i/>
+                <w:iCs/>
+                <w:sz w:val="24"/>
+                <w:szCs w:val="24"/>
+              </w:rPr>
+              <w:t xml:space="preserve">  digitalWrite(in2,HIGH);</w:t>
+            </w:r>
+          </w:p>
+          <w:p>
+            <w:pPr>
+              <w:pStyle w:val="code"/>
+              <w:spacing w:line="360" w:lineRule="auto"/>
+              <w:ind w:left="720" w:firstLine="2137"/>
+              <w:rPr>
+                <w:rFonts w:ascii="Calibri Light" w:hAnsi="Calibri Light" w:cs="Calibri Light"/>
+                <w:i/>
+                <w:iCs/>
+                <w:sz w:val="24"/>
+                <w:szCs w:val="24"/>
+              </w:rPr>
+            </w:pPr>
+            <w:r>
+              <w:rPr>
+                <w:rFonts w:ascii="Calibri Light" w:hAnsi="Calibri Light" w:cs="Calibri Light"/>
+                <w:i/>
+                <w:iCs/>
+                <w:sz w:val="24"/>
+                <w:szCs w:val="24"/>
+              </w:rPr>
+              <w:t xml:space="preserve">  digitalWrite(in3, LOW);</w:t>
+            </w:r>
+          </w:p>
+          <w:p>
+            <w:pPr>
+              <w:pStyle w:val="code"/>
+              <w:spacing w:line="360" w:lineRule="auto"/>
+              <w:ind w:left="720" w:firstLine="2137"/>
+              <w:rPr>
+                <w:rFonts w:ascii="Calibri Light" w:hAnsi="Calibri Light" w:cs="Calibri Light"/>
+                <w:i/>
+                <w:iCs/>
+                <w:sz w:val="24"/>
+                <w:szCs w:val="24"/>
+              </w:rPr>
+            </w:pPr>
+            <w:r>
+              <w:rPr>
+                <w:rFonts w:ascii="Calibri Light" w:hAnsi="Calibri Light" w:cs="Calibri Light"/>
+                <w:i/>
+                <w:iCs/>
+                <w:sz w:val="24"/>
+                <w:szCs w:val="24"/>
+              </w:rPr>
+              <w:t xml:space="preserve">  digitalWrite(in4,HIGH);</w:t>
+            </w:r>
+          </w:p>
+          <w:p>
+            <w:pPr>
+              <w:pStyle w:val="code"/>
+              <w:spacing w:line="360" w:lineRule="auto"/>
+              <w:ind w:left="720" w:firstLine="2137"/>
+              <w:rPr>
+                <w:rFonts w:ascii="Calibri Light" w:hAnsi="Calibri Light" w:cs="Calibri Light"/>
+                <w:i/>
+                <w:iCs/>
+                <w:sz w:val="24"/>
+                <w:szCs w:val="24"/>
+              </w:rPr>
+            </w:pPr>
+            <w:r>
+              <w:rPr>
+                <w:rFonts w:ascii="Calibri Light" w:hAnsi="Calibri Light" w:cs="Calibri Light"/>
+                <w:i/>
+                <w:iCs/>
+                <w:sz w:val="24"/>
+                <w:szCs w:val="24"/>
+              </w:rPr>
+              <w:t xml:space="preserve">  delay(2000);</w:t>
+            </w:r>
+          </w:p>
+          <w:p>
+            <w:pPr>
+              <w:pStyle w:val="code"/>
+              <w:spacing w:line="360" w:lineRule="auto"/>
+              <w:ind w:left="720" w:firstLine="2137"/>
+              <w:rPr>
+                <w:rFonts w:ascii="Calibri Light" w:hAnsi="Calibri Light" w:cs="Calibri Light"/>
+                <w:i/>
+                <w:iCs/>
+                <w:sz w:val="24"/>
+                <w:szCs w:val="24"/>
+              </w:rPr>
+            </w:pPr>
+            <w:r>
+              <w:rPr>
+                <w:rFonts w:ascii="Calibri Light" w:hAnsi="Calibri Light" w:cs="Calibri Light"/>
+                <w:i/>
+                <w:iCs/>
+                <w:sz w:val="24"/>
+                <w:szCs w:val="24"/>
+              </w:rPr>
+              <w:t xml:space="preserve">  </w:t>
+            </w:r>
+          </w:p>
+          <w:p>
+            <w:pPr>
+              <w:pStyle w:val="code"/>
+              <w:spacing w:line="360" w:lineRule="auto"/>
+              <w:ind w:left="720" w:firstLine="2137"/>
+              <w:rPr>
+                <w:rFonts w:ascii="Calibri Light" w:hAnsi="Calibri Light" w:cs="Calibri Light"/>
+                <w:i/>
+                <w:iCs/>
+                <w:sz w:val="24"/>
+                <w:szCs w:val="24"/>
+              </w:rPr>
+            </w:pPr>
+            <w:r>
+              <w:rPr>
+                <w:rFonts w:ascii="Calibri Light" w:hAnsi="Calibri Light" w:cs="Calibri Light"/>
+                <w:i/>
+                <w:iCs/>
+                <w:sz w:val="24"/>
+                <w:szCs w:val="24"/>
+              </w:rPr>
+              <w:t xml:space="preserve">  digitalWrite(in1,LOW);</w:t>
+            </w:r>
+          </w:p>
+          <w:p>
+            <w:pPr>
+              <w:pStyle w:val="code"/>
+              <w:spacing w:line="360" w:lineRule="auto"/>
+              <w:ind w:left="720" w:firstLine="2137"/>
+              <w:rPr>
+                <w:rFonts w:ascii="Calibri Light" w:hAnsi="Calibri Light" w:cs="Calibri Light"/>
+                <w:i/>
+                <w:iCs/>
+                <w:sz w:val="24"/>
+                <w:szCs w:val="24"/>
+              </w:rPr>
+            </w:pPr>
+            <w:r>
+              <w:rPr>
+                <w:rFonts w:ascii="Calibri Light" w:hAnsi="Calibri Light" w:cs="Calibri Light"/>
+                <w:i/>
+                <w:iCs/>
+                <w:sz w:val="24"/>
+                <w:szCs w:val="24"/>
+              </w:rPr>
+              <w:t xml:space="preserve">  digitalWrite(in2,LOW);</w:t>
+            </w:r>
+          </w:p>
+          <w:p>
+            <w:pPr>
+              <w:pStyle w:val="code"/>
+              <w:spacing w:line="360" w:lineRule="auto"/>
+              <w:ind w:left="720" w:firstLine="2137"/>
+              <w:rPr>
+                <w:rFonts w:ascii="Calibri Light" w:hAnsi="Calibri Light" w:cs="Calibri Light"/>
+                <w:i/>
+                <w:iCs/>
+                <w:sz w:val="24"/>
+                <w:szCs w:val="24"/>
+              </w:rPr>
+            </w:pPr>
+            <w:r>
+              <w:rPr>
+                <w:rFonts w:ascii="Calibri Light" w:hAnsi="Calibri Light" w:cs="Calibri Light"/>
+                <w:i/>
+                <w:iCs/>
+                <w:sz w:val="24"/>
+                <w:szCs w:val="24"/>
+              </w:rPr>
+              <w:t xml:space="preserve">  digitalWrite(in3,LOW);</w:t>
+            </w:r>
+          </w:p>
+          <w:p>
+            <w:pPr>
+              <w:pStyle w:val="code"/>
+              <w:spacing w:line="360" w:lineRule="auto"/>
+              <w:ind w:left="720" w:firstLine="2137"/>
+              <w:rPr>
+                <w:rFonts w:ascii="Calibri Light" w:hAnsi="Calibri Light" w:cs="Calibri Light"/>
+                <w:i/>
+                <w:iCs/>
+                <w:sz w:val="24"/>
+                <w:szCs w:val="24"/>
+              </w:rPr>
+            </w:pPr>
+            <w:r>
+              <w:rPr>
+                <w:rFonts w:ascii="Calibri Light" w:hAnsi="Calibri Light" w:cs="Calibri Light"/>
+                <w:i/>
+                <w:iCs/>
+                <w:sz w:val="24"/>
+                <w:szCs w:val="24"/>
+              </w:rPr>
+              <w:t xml:space="preserve">  digitalWrite(in4,LOW);</w:t>
+            </w:r>
+          </w:p>
+          <w:p>
+            <w:pPr>
+              <w:pStyle w:val="code"/>
+              <w:spacing w:line="360" w:lineRule="auto"/>
+              <w:ind w:left="720" w:firstLine="2137"/>
+              <w:rPr>
+                <w:rFonts w:ascii="Calibri Light" w:hAnsi="Calibri Light" w:cs="Calibri Light"/>
+                <w:i/>
+                <w:iCs/>
+                <w:sz w:val="24"/>
+                <w:szCs w:val="24"/>
+              </w:rPr>
+            </w:pPr>
+            <w:r>
+              <w:rPr>
+                <w:rFonts w:ascii="Calibri Light" w:hAnsi="Calibri Light" w:cs="Calibri Light"/>
+                <w:i/>
+                <w:iCs/>
+                <w:sz w:val="24"/>
+                <w:szCs w:val="24"/>
+              </w:rPr>
+              <w:t>}</w:t>
+            </w:r>
+          </w:p>
+          <w:p>
+            <w:pPr>
+              <w:pStyle w:val="code"/>
+              <w:spacing w:line="360" w:lineRule="auto"/>
+              <w:ind w:left="720" w:firstLine="2137"/>
+              <w:rPr>
+                <w:rFonts w:ascii="Calibri Light" w:hAnsi="Calibri Light" w:cs="Calibri Light"/>
+                <w:i/>
+                <w:iCs/>
+                <w:sz w:val="24"/>
+                <w:szCs w:val="24"/>
+              </w:rPr>
+            </w:pPr>
+          </w:p>
+          <w:p>
+            <w:pPr>
+              <w:pStyle w:val="code"/>
+              <w:spacing w:line="360" w:lineRule="auto"/>
+              <w:ind w:left="720" w:firstLine="2137"/>
+              <w:rPr>
+                <w:rFonts w:ascii="Calibri Light" w:hAnsi="Calibri Light" w:cs="Calibri Light"/>
+                <w:i/>
+                <w:iCs/>
+                <w:sz w:val="24"/>
+                <w:szCs w:val="24"/>
+              </w:rPr>
+            </w:pPr>
+            <w:r>
+              <w:rPr>
+                <w:rFonts w:ascii="Calibri Light" w:hAnsi="Calibri Light" w:cs="Calibri Light"/>
+                <w:i/>
+                <w:iCs/>
+                <w:sz w:val="24"/>
+                <w:szCs w:val="24"/>
+              </w:rPr>
+              <w:t>void speedControl()</w:t>
+            </w:r>
+          </w:p>
+          <w:p>
+            <w:pPr>
+              <w:pStyle w:val="code"/>
+              <w:spacing w:line="360" w:lineRule="auto"/>
+              <w:ind w:left="720" w:firstLine="2137"/>
+              <w:rPr>
+                <w:rFonts w:ascii="Calibri Light" w:hAnsi="Calibri Light" w:cs="Calibri Light"/>
+                <w:i/>
+                <w:iCs/>
+                <w:sz w:val="24"/>
+                <w:szCs w:val="24"/>
+              </w:rPr>
+            </w:pPr>
+            <w:r>
+              <w:rPr>
+                <w:rFonts w:ascii="Calibri Light" w:hAnsi="Calibri Light" w:cs="Calibri Light"/>
+                <w:i/>
+                <w:iCs/>
+                <w:sz w:val="24"/>
+                <w:szCs w:val="24"/>
+              </w:rPr>
               <w:t>{</w:t>
             </w:r>
           </w:p>
@@ -12566,7 +13078,7 @@
                 <w:sz w:val="24"/>
                 <w:szCs w:val="24"/>
               </w:rPr>
-              <w:t xml:space="preserve">  analogWrite(enA,255);</w:t>
+              <w:t xml:space="preserve"> digitalWrite(in1,LOW);</w:t>
             </w:r>
           </w:p>
           <w:p>
@@ -12590,7 +13102,7 @@
                 <w:sz w:val="24"/>
                 <w:szCs w:val="24"/>
               </w:rPr>
-              <w:t xml:space="preserve">  analogWrite(enB,255);</w:t>
+              <w:t xml:space="preserve">  digitalWrite(in2,HIGH);</w:t>
             </w:r>
           </w:p>
           <w:p>
@@ -12614,6 +13126,54 @@
                 <w:sz w:val="24"/>
                 <w:szCs w:val="24"/>
               </w:rPr>
+              <w:t xml:space="preserve">  digitalWrite(in3, LOW);</w:t>
+            </w:r>
+          </w:p>
+          <w:p>
+            <w:pPr>
+              <w:pStyle w:val="code"/>
+              <w:spacing w:line="360" w:lineRule="auto"/>
+              <w:ind w:left="720" w:firstLine="2137"/>
+              <w:rPr>
+                <w:rFonts w:ascii="Calibri Light" w:hAnsi="Calibri Light" w:cs="Calibri Light"/>
+                <w:i/>
+                <w:iCs/>
+                <w:sz w:val="24"/>
+                <w:szCs w:val="24"/>
+              </w:rPr>
+            </w:pPr>
+            <w:r>
+              <w:rPr>
+                <w:rFonts w:ascii="Calibri Light" w:hAnsi="Calibri Light" w:cs="Calibri Light"/>
+                <w:i/>
+                <w:iCs/>
+                <w:sz w:val="24"/>
+                <w:szCs w:val="24"/>
+              </w:rPr>
+              <w:t xml:space="preserve">  digitalWrite(in4,HIGH);</w:t>
+            </w:r>
+          </w:p>
+          <w:p>
+            <w:pPr>
+              <w:pStyle w:val="code"/>
+              <w:spacing w:line="360" w:lineRule="auto"/>
+              <w:ind w:left="720" w:firstLine="2137"/>
+              <w:rPr>
+                <w:rFonts w:ascii="Calibri Light" w:hAnsi="Calibri Light" w:cs="Calibri Light"/>
+                <w:i/>
+                <w:iCs/>
+                <w:sz w:val="24"/>
+                <w:szCs w:val="24"/>
+              </w:rPr>
+            </w:pPr>
+            <w:r>
+              <w:rPr>
+                <w:rFonts w:ascii="Calibri Light" w:hAnsi="Calibri Light" w:cs="Calibri Light"/>
+                <w:i/>
+                <w:iCs/>
+                <w:sz w:val="24"/>
+                <w:szCs w:val="24"/>
+              </w:rPr>
               <w:t xml:space="preserve">  </w:t>
             </w:r>
           </w:p>
@@ -12638,7 +13198,7 @@
                 <w:sz w:val="24"/>
                 <w:szCs w:val="24"/>
               </w:rPr>
-              <w:t xml:space="preserve">  digitalWrite(in1,HIGH);</w:t>
+              <w:t xml:space="preserve">  for(int i=0;i&lt;256;i++)</w:t>
             </w:r>
           </w:p>
           <w:p>
@@ -12662,7 +13222,7 @@
                 <w:sz w:val="24"/>
                 <w:szCs w:val="24"/>
               </w:rPr>
-              <w:t xml:space="preserve">  digitalWrite(in2,LOW);</w:t>
+              <w:t xml:space="preserve">  {</w:t>
             </w:r>
           </w:p>
           <w:p>
@@ -12686,7 +13246,7 @@
                 <w:sz w:val="24"/>
                 <w:szCs w:val="24"/>
               </w:rPr>
-              <w:t xml:space="preserve">  digitalWrite(in3,HIGH);</w:t>
+              <w:t xml:space="preserve">    analogWrite(enA,i);</w:t>
             </w:r>
           </w:p>
           <w:p>
@@ -12710,7 +13270,7 @@
                 <w:sz w:val="24"/>
                 <w:szCs w:val="24"/>
               </w:rPr>
-              <w:t xml:space="preserve">  digitalWrite(in4,LOW);</w:t>
+              <w:t xml:space="preserve">    analogWrite(enB,i);</w:t>
             </w:r>
           </w:p>
           <w:p>
@@ -12734,597 +13294,7 @@
                 <w:sz w:val="24"/>
                 <w:szCs w:val="24"/>
               </w:rPr>
-              <w:t xml:space="preserve">  delay(2000);</w:t>
-            </w:r>
-          </w:p>
-          <w:p>
-            <w:pPr>
-              <w:pStyle w:val="code"/>
-              <w:spacing w:line="360" w:lineRule="auto"/>
-              <w:ind w:left="720" w:firstLine="2137"/>
-              <w:rPr>
-                <w:rFonts w:ascii="Calibri Light" w:hAnsi="Calibri Light" w:cs="Calibri Light"/>
-                <w:i/>
-                <w:iCs/>
-                <w:sz w:val="24"/>
-                <w:szCs w:val="24"/>
-              </w:rPr>
-            </w:pPr>
-            <w:r>
-              <w:rPr>
-                <w:rFonts w:ascii="Calibri Light" w:hAnsi="Calibri Light" w:cs="Calibri Light"/>
-                <w:i/>
-                <w:iCs/>
-                <w:sz w:val="24"/>
-                <w:szCs w:val="24"/>
-              </w:rPr>
-              <w:t xml:space="preserve">  </w:t>
-            </w:r>
-          </w:p>
-          <w:p>
-            <w:pPr>
-              <w:pStyle w:val="code"/>
-              <w:spacing w:line="360" w:lineRule="auto"/>
-              <w:ind w:left="720" w:firstLine="2137"/>
-              <w:rPr>
-                <w:rFonts w:ascii="Calibri Light" w:hAnsi="Calibri Light" w:cs="Calibri Light"/>
-                <w:i/>
-                <w:iCs/>
-                <w:sz w:val="24"/>
-                <w:szCs w:val="24"/>
-              </w:rPr>
-            </w:pPr>
-            <w:r>
-              <w:rPr>
-                <w:rFonts w:ascii="Calibri Light" w:hAnsi="Calibri Light" w:cs="Calibri Light"/>
-                <w:i/>
-                <w:iCs/>
-                <w:sz w:val="24"/>
-                <w:szCs w:val="24"/>
-              </w:rPr>
-              <w:t xml:space="preserve">  digitalWrite(in1,LOW);</w:t>
-            </w:r>
-          </w:p>
-          <w:p>
-            <w:pPr>
-              <w:pStyle w:val="code"/>
-              <w:spacing w:line="360" w:lineRule="auto"/>
-              <w:ind w:left="720" w:firstLine="2137"/>
-              <w:rPr>
-                <w:rFonts w:ascii="Calibri Light" w:hAnsi="Calibri Light" w:cs="Calibri Light"/>
-                <w:i/>
-                <w:iCs/>
-                <w:sz w:val="24"/>
-                <w:szCs w:val="24"/>
-              </w:rPr>
-            </w:pPr>
-            <w:r>
-              <w:rPr>
-                <w:rFonts w:ascii="Calibri Light" w:hAnsi="Calibri Light" w:cs="Calibri Light"/>
-                <w:i/>
-                <w:iCs/>
-                <w:sz w:val="24"/>
-                <w:szCs w:val="24"/>
-              </w:rPr>
-              <w:t xml:space="preserve">  digitalWrite(in2,HIGH);</w:t>
-            </w:r>
-          </w:p>
-          <w:p>
-            <w:pPr>
-              <w:pStyle w:val="code"/>
-              <w:spacing w:line="360" w:lineRule="auto"/>
-              <w:ind w:left="720" w:firstLine="2137"/>
-              <w:rPr>
-                <w:rFonts w:ascii="Calibri Light" w:hAnsi="Calibri Light" w:cs="Calibri Light"/>
-                <w:i/>
-                <w:iCs/>
-                <w:sz w:val="24"/>
-                <w:szCs w:val="24"/>
-              </w:rPr>
-            </w:pPr>
-            <w:r>
-              <w:rPr>
-                <w:rFonts w:ascii="Calibri Light" w:hAnsi="Calibri Light" w:cs="Calibri Light"/>
-                <w:i/>
-                <w:iCs/>
-                <w:sz w:val="24"/>
-                <w:szCs w:val="24"/>
-              </w:rPr>
-              <w:t xml:space="preserve">  digitalWrite(in3, LOW);</w:t>
-            </w:r>
-          </w:p>
-          <w:p>
-            <w:pPr>
-              <w:pStyle w:val="code"/>
-              <w:spacing w:line="360" w:lineRule="auto"/>
-              <w:ind w:left="720" w:firstLine="2137"/>
-              <w:rPr>
-                <w:rFonts w:ascii="Calibri Light" w:hAnsi="Calibri Light" w:cs="Calibri Light"/>
-                <w:i/>
-                <w:iCs/>
-                <w:sz w:val="24"/>
-                <w:szCs w:val="24"/>
-              </w:rPr>
-            </w:pPr>
-            <w:r>
-              <w:rPr>
-                <w:rFonts w:ascii="Calibri Light" w:hAnsi="Calibri Light" w:cs="Calibri Light"/>
-                <w:i/>
-                <w:iCs/>
-                <w:sz w:val="24"/>
-                <w:szCs w:val="24"/>
-              </w:rPr>
-              <w:t xml:space="preserve">  digitalWrite(in4,HIGH);</w:t>
-            </w:r>
-          </w:p>
-          <w:p>
-            <w:pPr>
-              <w:pStyle w:val="code"/>
-              <w:spacing w:line="360" w:lineRule="auto"/>
-              <w:ind w:left="720" w:firstLine="2137"/>
-              <w:rPr>
-                <w:rFonts w:ascii="Calibri Light" w:hAnsi="Calibri Light" w:cs="Calibri Light"/>
-                <w:i/>
-                <w:iCs/>
-                <w:sz w:val="24"/>
-                <w:szCs w:val="24"/>
-              </w:rPr>
-            </w:pPr>
-            <w:r>
-              <w:rPr>
-                <w:rFonts w:ascii="Calibri Light" w:hAnsi="Calibri Light" w:cs="Calibri Light"/>
-                <w:i/>
-                <w:iCs/>
-                <w:sz w:val="24"/>
-                <w:szCs w:val="24"/>
-              </w:rPr>
-              <w:t xml:space="preserve">  delay(2000);</w:t>
-            </w:r>
-          </w:p>
-          <w:p>
-            <w:pPr>
-              <w:pStyle w:val="code"/>
-              <w:spacing w:line="360" w:lineRule="auto"/>
-              <w:ind w:left="720" w:firstLine="2137"/>
-              <w:rPr>
-                <w:rFonts w:ascii="Calibri Light" w:hAnsi="Calibri Light" w:cs="Calibri Light"/>
-                <w:i/>
-                <w:iCs/>
-                <w:sz w:val="24"/>
-                <w:szCs w:val="24"/>
-              </w:rPr>
-            </w:pPr>
-            <w:r>
-              <w:rPr>
-                <w:rFonts w:ascii="Calibri Light" w:hAnsi="Calibri Light" w:cs="Calibri Light"/>
-                <w:i/>
-                <w:iCs/>
-                <w:sz w:val="24"/>
-                <w:szCs w:val="24"/>
-              </w:rPr>
-              <w:t xml:space="preserve">  </w:t>
-            </w:r>
-          </w:p>
-          <w:p>
-            <w:pPr>
-              <w:pStyle w:val="code"/>
-              <w:spacing w:line="360" w:lineRule="auto"/>
-              <w:ind w:left="720" w:firstLine="2137"/>
-              <w:rPr>
-                <w:rFonts w:ascii="Calibri Light" w:hAnsi="Calibri Light" w:cs="Calibri Light"/>
-                <w:i/>
-                <w:iCs/>
-                <w:sz w:val="24"/>
-                <w:szCs w:val="24"/>
-              </w:rPr>
-            </w:pPr>
-            <w:r>
-              <w:rPr>
-                <w:rFonts w:ascii="Calibri Light" w:hAnsi="Calibri Light" w:cs="Calibri Light"/>
-                <w:i/>
-                <w:iCs/>
-                <w:sz w:val="24"/>
-                <w:szCs w:val="24"/>
-              </w:rPr>
-              <w:t xml:space="preserve">  digitalWrite(in1,LOW);</w:t>
-            </w:r>
-          </w:p>
-          <w:p>
-            <w:pPr>
-              <w:pStyle w:val="code"/>
-              <w:spacing w:line="360" w:lineRule="auto"/>
-              <w:ind w:left="720" w:firstLine="2137"/>
-              <w:rPr>
-                <w:rFonts w:ascii="Calibri Light" w:hAnsi="Calibri Light" w:cs="Calibri Light"/>
-                <w:i/>
-                <w:iCs/>
-                <w:sz w:val="24"/>
-                <w:szCs w:val="24"/>
-              </w:rPr>
-            </w:pPr>
-            <w:r>
-              <w:rPr>
-                <w:rFonts w:ascii="Calibri Light" w:hAnsi="Calibri Light" w:cs="Calibri Light"/>
-                <w:i/>
-                <w:iCs/>
-                <w:sz w:val="24"/>
-                <w:szCs w:val="24"/>
-              </w:rPr>
-              <w:t xml:space="preserve">  digitalWrite(in2,LOW);</w:t>
-            </w:r>
-          </w:p>
-          <w:p>
-            <w:pPr>
-              <w:pStyle w:val="code"/>
-              <w:spacing w:line="360" w:lineRule="auto"/>
-              <w:ind w:left="720" w:firstLine="2137"/>
-              <w:rPr>
-                <w:rFonts w:ascii="Calibri Light" w:hAnsi="Calibri Light" w:cs="Calibri Light"/>
-                <w:i/>
-                <w:iCs/>
-                <w:sz w:val="24"/>
-                <w:szCs w:val="24"/>
-              </w:rPr>
-            </w:pPr>
-            <w:r>
-              <w:rPr>
-                <w:rFonts w:ascii="Calibri Light" w:hAnsi="Calibri Light" w:cs="Calibri Light"/>
-                <w:i/>
-                <w:iCs/>
-                <w:sz w:val="24"/>
-                <w:szCs w:val="24"/>
-              </w:rPr>
-              <w:t xml:space="preserve">  digitalWrite(in3,LOW);</w:t>
-            </w:r>
-          </w:p>
-          <w:p>
-            <w:pPr>
-              <w:pStyle w:val="code"/>
-              <w:spacing w:line="360" w:lineRule="auto"/>
-              <w:ind w:left="720" w:firstLine="2137"/>
-              <w:rPr>
-                <w:rFonts w:ascii="Calibri Light" w:hAnsi="Calibri Light" w:cs="Calibri Light"/>
-                <w:i/>
-                <w:iCs/>
-                <w:sz w:val="24"/>
-                <w:szCs w:val="24"/>
-              </w:rPr>
-            </w:pPr>
-            <w:r>
-              <w:rPr>
-                <w:rFonts w:ascii="Calibri Light" w:hAnsi="Calibri Light" w:cs="Calibri Light"/>
-                <w:i/>
-                <w:iCs/>
-                <w:sz w:val="24"/>
-                <w:szCs w:val="24"/>
-              </w:rPr>
-              <w:t xml:space="preserve">  digitalWrite(in4,LOW);</w:t>
-            </w:r>
-          </w:p>
-          <w:p>
-            <w:pPr>
-              <w:pStyle w:val="code"/>
-              <w:spacing w:line="360" w:lineRule="auto"/>
-              <w:ind w:left="720" w:firstLine="2137"/>
-              <w:rPr>
-                <w:rFonts w:ascii="Calibri Light" w:hAnsi="Calibri Light" w:cs="Calibri Light"/>
-                <w:i/>
-                <w:iCs/>
-                <w:sz w:val="24"/>
-                <w:szCs w:val="24"/>
-              </w:rPr>
-            </w:pPr>
-            <w:r>
-              <w:rPr>
-                <w:rFonts w:ascii="Calibri Light" w:hAnsi="Calibri Light" w:cs="Calibri Light"/>
-                <w:i/>
-                <w:iCs/>
-                <w:sz w:val="24"/>
-                <w:szCs w:val="24"/>
-              </w:rPr>
-              <w:t>}</w:t>
-            </w:r>
-          </w:p>
-          <w:p>
-            <w:pPr>
-              <w:pStyle w:val="code"/>
-              <w:spacing w:line="360" w:lineRule="auto"/>
-              <w:ind w:left="720" w:firstLine="2137"/>
-              <w:rPr>
-                <w:rFonts w:ascii="Calibri Light" w:hAnsi="Calibri Light" w:cs="Calibri Light"/>
-                <w:i/>
-                <w:iCs/>
-                <w:sz w:val="24"/>
-                <w:szCs w:val="24"/>
-              </w:rPr>
-            </w:pPr>
-          </w:p>
-          <w:p>
-            <w:pPr>
-              <w:pStyle w:val="code"/>
-              <w:spacing w:line="360" w:lineRule="auto"/>
-              <w:ind w:left="720" w:firstLine="2137"/>
-              <w:rPr>
-                <w:rFonts w:ascii="Calibri Light" w:hAnsi="Calibri Light" w:cs="Calibri Light"/>
-                <w:i/>
-                <w:iCs/>
-                <w:sz w:val="24"/>
-                <w:szCs w:val="24"/>
-              </w:rPr>
-            </w:pPr>
-            <w:r>
-              <w:rPr>
-                <w:rFonts w:ascii="Calibri Light" w:hAnsi="Calibri Light" w:cs="Calibri Light"/>
-                <w:i/>
-                <w:iCs/>
-                <w:sz w:val="24"/>
-                <w:szCs w:val="24"/>
-              </w:rPr>
-              <w:t>void speedControl()</w:t>
-            </w:r>
-          </w:p>
-          <w:p>
-            <w:pPr>
-              <w:pStyle w:val="code"/>
-              <w:spacing w:line="360" w:lineRule="auto"/>
-              <w:ind w:left="720" w:firstLine="2137"/>
-              <w:rPr>
-                <w:rFonts w:ascii="Calibri Light" w:hAnsi="Calibri Light" w:cs="Calibri Light"/>
-                <w:i/>
-                <w:iCs/>
-                <w:sz w:val="24"/>
-                <w:szCs w:val="24"/>
-              </w:rPr>
-            </w:pPr>
-            <w:r>
-              <w:rPr>
-                <w:rFonts w:ascii="Calibri Light" w:hAnsi="Calibri Light" w:cs="Calibri Light"/>
-                <w:i/>
-                <w:iCs/>
-                <w:sz w:val="24"/>
-                <w:szCs w:val="24"/>
-              </w:rPr>
-              <w:t>{</w:t>
-            </w:r>
-          </w:p>
-          <w:p>
-            <w:pPr>
-              <w:pStyle w:val="code"/>
-              <w:spacing w:line="360" w:lineRule="auto"/>
-              <w:ind w:left="720" w:firstLine="2137"/>
-              <w:rPr>
-                <w:rFonts w:ascii="Calibri Light" w:hAnsi="Calibri Light" w:cs="Calibri Light"/>
-                <w:i/>
-                <w:iCs/>
-                <w:sz w:val="24"/>
-                <w:szCs w:val="24"/>
-              </w:rPr>
-            </w:pPr>
-            <w:r>
-              <w:rPr>
-                <w:rFonts w:ascii="Calibri Light" w:hAnsi="Calibri Light" w:cs="Calibri Light"/>
-                <w:i/>
-                <w:iCs/>
-                <w:sz w:val="24"/>
-                <w:szCs w:val="24"/>
-              </w:rPr>
-              <w:t xml:space="preserve"> digitalWrite(in1,LOW);</w:t>
-            </w:r>
-          </w:p>
-          <w:p>
-            <w:pPr>
-              <w:pStyle w:val="code"/>
-              <w:spacing w:line="360" w:lineRule="auto"/>
-              <w:ind w:left="720" w:firstLine="2137"/>
-              <w:rPr>
-                <w:rFonts w:ascii="Calibri Light" w:hAnsi="Calibri Light" w:cs="Calibri Light"/>
-                <w:i/>
-                <w:iCs/>
-                <w:sz w:val="24"/>
-                <w:szCs w:val="24"/>
-              </w:rPr>
-            </w:pPr>
-            <w:r>
-              <w:rPr>
-                <w:rFonts w:ascii="Calibri Light" w:hAnsi="Calibri Light" w:cs="Calibri Light"/>
-                <w:i/>
-                <w:iCs/>
-                <w:sz w:val="24"/>
-                <w:szCs w:val="24"/>
-              </w:rPr>
-              <w:t xml:space="preserve">  digitalWrite(in2,HIGH);</w:t>
-            </w:r>
-          </w:p>
-          <w:p>
-            <w:pPr>
-              <w:pStyle w:val="code"/>
-              <w:spacing w:line="360" w:lineRule="auto"/>
-              <w:ind w:left="720" w:firstLine="2137"/>
-              <w:rPr>
-                <w:rFonts w:ascii="Calibri Light" w:hAnsi="Calibri Light" w:cs="Calibri Light"/>
-                <w:i/>
-                <w:iCs/>
-                <w:sz w:val="24"/>
-                <w:szCs w:val="24"/>
-              </w:rPr>
-            </w:pPr>
-            <w:r>
-              <w:rPr>
-                <w:rFonts w:ascii="Calibri Light" w:hAnsi="Calibri Light" w:cs="Calibri Light"/>
-                <w:i/>
-                <w:iCs/>
-                <w:sz w:val="24"/>
-                <w:szCs w:val="24"/>
-              </w:rPr>
-              <w:t xml:space="preserve">  digitalWrite(in3, LOW);</w:t>
-            </w:r>
-          </w:p>
-          <w:p>
-            <w:pPr>
-              <w:pStyle w:val="code"/>
-              <w:spacing w:line="360" w:lineRule="auto"/>
-              <w:ind w:left="720" w:firstLine="2137"/>
-              <w:rPr>
-                <w:rFonts w:ascii="Calibri Light" w:hAnsi="Calibri Light" w:cs="Calibri Light"/>
-                <w:i/>
-                <w:iCs/>
-                <w:sz w:val="24"/>
-                <w:szCs w:val="24"/>
-              </w:rPr>
-            </w:pPr>
-            <w:r>
-              <w:rPr>
-                <w:rFonts w:ascii="Calibri Light" w:hAnsi="Calibri Light" w:cs="Calibri Light"/>
-                <w:i/>
-                <w:iCs/>
-                <w:sz w:val="24"/>
-                <w:szCs w:val="24"/>
-              </w:rPr>
-              <w:t xml:space="preserve">  digitalWrite(in4,HIGH);</w:t>
-            </w:r>
-          </w:p>
-          <w:p>
-            <w:pPr>
-              <w:pStyle w:val="code"/>
-              <w:spacing w:line="360" w:lineRule="auto"/>
-              <w:ind w:left="720" w:firstLine="2137"/>
-              <w:rPr>
-                <w:rFonts w:ascii="Calibri Light" w:hAnsi="Calibri Light" w:cs="Calibri Light"/>
-                <w:i/>
-                <w:iCs/>
-                <w:sz w:val="24"/>
-                <w:szCs w:val="24"/>
-              </w:rPr>
-            </w:pPr>
-            <w:r>
-              <w:rPr>
-                <w:rFonts w:ascii="Calibri Light" w:hAnsi="Calibri Light" w:cs="Calibri Light"/>
-                <w:i/>
-                <w:iCs/>
-                <w:sz w:val="24"/>
-                <w:szCs w:val="24"/>
-              </w:rPr>
               <w:lastRenderedPageBreak/>
-              <w:t xml:space="preserve">  </w:t>
-            </w:r>
-          </w:p>
-          <w:p>
-            <w:pPr>
-              <w:pStyle w:val="code"/>
-              <w:spacing w:line="360" w:lineRule="auto"/>
-              <w:ind w:left="720" w:firstLine="2137"/>
-              <w:rPr>
-                <w:rFonts w:ascii="Calibri Light" w:hAnsi="Calibri Light" w:cs="Calibri Light"/>
-                <w:i/>
-                <w:iCs/>
-                <w:sz w:val="24"/>
-                <w:szCs w:val="24"/>
-              </w:rPr>
-            </w:pPr>
-            <w:r>
-              <w:rPr>
-                <w:rFonts w:ascii="Calibri Light" w:hAnsi="Calibri Light" w:cs="Calibri Light"/>
-                <w:i/>
-                <w:iCs/>
-                <w:sz w:val="24"/>
-                <w:szCs w:val="24"/>
-              </w:rPr>
-              <w:t xml:space="preserve">  for(int i=0;i&lt;256;i++)</w:t>
-            </w:r>
-          </w:p>
-          <w:p>
-            <w:pPr>
-              <w:pStyle w:val="code"/>
-              <w:spacing w:line="360" w:lineRule="auto"/>
-              <w:ind w:left="720" w:firstLine="2137"/>
-              <w:rPr>
-                <w:rFonts w:ascii="Calibri Light" w:hAnsi="Calibri Light" w:cs="Calibri Light"/>
-                <w:i/>
-                <w:iCs/>
-                <w:sz w:val="24"/>
-                <w:szCs w:val="24"/>
-              </w:rPr>
-            </w:pPr>
-            <w:r>
-              <w:rPr>
-                <w:rFonts w:ascii="Calibri Light" w:hAnsi="Calibri Light" w:cs="Calibri Light"/>
-                <w:i/>
-                <w:iCs/>
-                <w:sz w:val="24"/>
-                <w:szCs w:val="24"/>
-              </w:rPr>
-              <w:t xml:space="preserve">  {</w:t>
-            </w:r>
-          </w:p>
-          <w:p>
-            <w:pPr>
-              <w:pStyle w:val="code"/>
-              <w:spacing w:line="360" w:lineRule="auto"/>
-              <w:ind w:left="720" w:firstLine="2137"/>
-              <w:rPr>
-                <w:rFonts w:ascii="Calibri Light" w:hAnsi="Calibri Light" w:cs="Calibri Light"/>
-                <w:i/>
-                <w:iCs/>
-                <w:sz w:val="24"/>
-                <w:szCs w:val="24"/>
-              </w:rPr>
-            </w:pPr>
-            <w:r>
-              <w:rPr>
-                <w:rFonts w:ascii="Calibri Light" w:hAnsi="Calibri Light" w:cs="Calibri Light"/>
-                <w:i/>
-                <w:iCs/>
-                <w:sz w:val="24"/>
-                <w:szCs w:val="24"/>
-              </w:rPr>
-              <w:t xml:space="preserve">    analogWrite(enA,i);</w:t>
-            </w:r>
-          </w:p>
-          <w:p>
-            <w:pPr>
-              <w:pStyle w:val="code"/>
-              <w:spacing w:line="360" w:lineRule="auto"/>
-              <w:ind w:left="720" w:firstLine="2137"/>
-              <w:rPr>
-                <w:rFonts w:ascii="Calibri Light" w:hAnsi="Calibri Light" w:cs="Calibri Light"/>
-                <w:i/>
-                <w:iCs/>
-                <w:sz w:val="24"/>
-                <w:szCs w:val="24"/>
-              </w:rPr>
-            </w:pPr>
-            <w:r>
-              <w:rPr>
-                <w:rFonts w:ascii="Calibri Light" w:hAnsi="Calibri Light" w:cs="Calibri Light"/>
-                <w:i/>
-                <w:iCs/>
-                <w:sz w:val="24"/>
-                <w:szCs w:val="24"/>
-              </w:rPr>
-              <w:t xml:space="preserve">    analogWrite(enB,i);</w:t>
-            </w:r>
-          </w:p>
-          <w:p>
-            <w:pPr>
-              <w:pStyle w:val="code"/>
-              <w:spacing w:line="360" w:lineRule="auto"/>
-              <w:ind w:left="720" w:firstLine="2137"/>
-              <w:rPr>
-                <w:rFonts w:ascii="Calibri Light" w:hAnsi="Calibri Light" w:cs="Calibri Light"/>
-                <w:i/>
-                <w:iCs/>
-                <w:sz w:val="24"/>
-                <w:szCs w:val="24"/>
-              </w:rPr>
-            </w:pPr>
-            <w:r>
-              <w:rPr>
-                <w:rFonts w:ascii="Calibri Light" w:hAnsi="Calibri Light" w:cs="Calibri Light"/>
-                <w:i/>
-                <w:iCs/>
-                <w:sz w:val="24"/>
-                <w:szCs w:val="24"/>
-              </w:rPr>
               <w:t xml:space="preserve">    delay(20);</w:t>
             </w:r>
           </w:p>
@@ -13711,7 +13681,18 @@
           <w:sz w:val="26"/>
           <w:szCs w:val="26"/>
         </w:rPr>
-        <w:t>Bài 10: Led 7 đoạn</w:t>
+        <w:t>Bài 10.</w:t>
+      </w:r>
+      <w:r>
+        <w:rPr>
+          <w:rFonts w:ascii="Times New Roman" w:hAnsi="Times New Roman" w:cs="Times New Roman"/>
+          <w:b/>
+          <w:bCs/>
+          <w:color w:val="auto"/>
+          <w:sz w:val="26"/>
+          <w:szCs w:val="26"/>
+        </w:rPr>
+        <w:t xml:space="preserve"> Led 7 đoạn</w:t>
       </w:r>
       <w:bookmarkEnd w:id="61"/>
       <w:bookmarkEnd w:id="62"/>
@@ -13890,6 +13871,7 @@
           <w:bCs/>
           <w:color w:val="auto"/>
         </w:rPr>
+        <w:lastRenderedPageBreak/>
         <w:t>Sơ đồ thiết kế:</w:t>
       </w:r>
       <w:bookmarkEnd w:id="65"/>
@@ -13905,8 +13887,8 @@
         </w:rPr>
         <w:drawing>
           <wp:inline distT="0" distB="0" distL="0" distR="0" wp14:anchorId="6C3F5D94" wp14:editId="55F5F911">
-            <wp:extent cx="3482340" cy="1978025"/>
-            <wp:effectExtent l="0" t="0" r="3810" b="3175"/>
+            <wp:extent cx="5949950" cy="1908560"/>
+            <wp:effectExtent l="0" t="0" r="0" b="0"/>
             <wp:docPr id="15" name="Picture 15" descr="Diagram, schematic&#10;&#10;Description automatically generated"/>
             <wp:cNvGraphicFramePr>
               <a:graphicFrameLocks xmlns:a="http://schemas.openxmlformats.org/drawingml/2006/main" noChangeAspect="1"/>
@@ -13927,7 +13909,7 @@
                   <pic:spPr>
                     <a:xfrm>
                       <a:off x="0" y="0"/>
-                      <a:ext cx="3498412" cy="1987154"/>
+                      <a:ext cx="6016956" cy="1930053"/>
                     </a:xfrm>
                     <a:prstGeom prst="rect">
                       <a:avLst/>
@@ -14438,7 +14420,6 @@
                 <w:sz w:val="24"/>
                 <w:szCs w:val="24"/>
               </w:rPr>
-              <w:lastRenderedPageBreak/>
               <w:t xml:space="preserve">  digitalWrite(C,LOW);</w:t>
             </w:r>
           </w:p>
@@ -14464,6 +14445,7 @@
                 <w:sz w:val="24"/>
                 <w:szCs w:val="24"/>
               </w:rPr>
+              <w:lastRenderedPageBreak/>
               <w:t xml:space="preserve">  digitalWrite(D,HIGH);</w:t>
             </w:r>
           </w:p>
@@ -14696,7 +14678,18 @@
           <w:sz w:val="26"/>
           <w:szCs w:val="26"/>
         </w:rPr>
-        <w:t>Bài 11: STM32</w:t>
+        <w:t>Bài 11.</w:t>
+      </w:r>
+      <w:r>
+        <w:rPr>
+          <w:rFonts w:ascii="Times New Roman" w:hAnsi="Times New Roman" w:cs="Times New Roman"/>
+          <w:b/>
+          <w:bCs/>
+          <w:color w:val="auto"/>
+          <w:sz w:val="26"/>
+          <w:szCs w:val="26"/>
+        </w:rPr>
+        <w:t xml:space="preserve"> STM32</w:t>
       </w:r>
       <w:bookmarkEnd w:id="66"/>
       <w:bookmarkEnd w:id="67"/>
@@ -14851,7 +14844,6 @@
           <w:bCs/>
           <w:color w:val="auto"/>
         </w:rPr>
-        <w:lastRenderedPageBreak/>
         <w:t>Sơ đồ thiết kế:</w:t>
       </w:r>
       <w:bookmarkEnd w:id="70"/>
@@ -14864,8 +14856,8 @@
         </w:rPr>
         <w:drawing>
           <wp:inline distT="0" distB="0" distL="0" distR="0">
-            <wp:extent cx="4457700" cy="2849880"/>
-            <wp:effectExtent l="0" t="0" r="0" b="7620"/>
+            <wp:extent cx="5963920" cy="2274695"/>
+            <wp:effectExtent l="0" t="0" r="0" b="0"/>
             <wp:docPr id="8" name="Picture 8"/>
             <wp:cNvGraphicFramePr>
               <a:graphicFrameLocks xmlns:a="http://schemas.openxmlformats.org/drawingml/2006/main" noChangeAspect="1"/>
@@ -14892,7 +14884,7 @@
                   <pic:spPr>
                     <a:xfrm>
                       <a:off x="0" y="0"/>
-                      <a:ext cx="4457700" cy="2849880"/>
+                      <a:ext cx="6009920" cy="2292240"/>
                     </a:xfrm>
                     <a:prstGeom prst="rect">
                       <a:avLst/>
@@ -15244,7 +15236,6 @@
                 <w:sz w:val="24"/>
                 <w:szCs w:val="24"/>
               </w:rPr>
-              <w:lastRenderedPageBreak/>
               <w:t xml:space="preserve">                       /*HAL_GPIO_TogglePin(GPIOD,GPIO_PIN_11);</w:t>
             </w:r>
           </w:p>
@@ -15547,6 +15538,7 @@
                 <w:sz w:val="24"/>
                 <w:szCs w:val="24"/>
               </w:rPr>
+              <w:lastRenderedPageBreak/>
               <w:t xml:space="preserve">  }</w:t>
             </w:r>
           </w:p>
@@ -18764,7 +18756,7 @@
   <w:abstractNum w:abstractNumId="28" w15:restartNumberingAfterBreak="0">
     <w:nsid w:val="5DCF2391"/>
     <w:multiLevelType w:val="multilevel"/>
-    <w:tmpl w:val="04090029"/>
+    <w:tmpl w:val="E6644E3A"/>
     <w:lvl w:ilvl="0">
       <w:start w:val="1"/>
       <w:numFmt w:val="decimal"/>
@@ -18778,14 +18770,16 @@
     </w:lvl>
     <w:lvl w:ilvl="1">
       <w:start w:val="1"/>
-      <w:numFmt w:val="none"/>
+      <w:numFmt w:val="bullet"/>
       <w:pStyle w:val="Heading2"/>
-      <w:suff w:val="nothing"/>
-      <w:lvlText w:val=""/>
+      <w:lvlText w:val=""/>
       <w:lvlJc w:val="left"/>
       <w:pPr>
         <w:ind w:left="0" w:firstLine="0"/>
       </w:pPr>
+      <w:rPr>
+        <w:rFonts w:ascii="Wingdings" w:hAnsi="Wingdings" w:hint="default"/>
+      </w:rPr>
     </w:lvl>
     <w:lvl w:ilvl="2">
       <w:start w:val="1"/>
@@ -20905,7 +20899,7 @@
 </file>
 
 <file path=customXml/itemProps1.xml><?xml version="1.0" encoding="utf-8"?>
-<ds:datastoreItem xmlns:ds="http://schemas.openxmlformats.org/officeDocument/2006/customXml" ds:itemID="{52088FC7-BC28-415E-B0C0-A240577BB79F}">
+<ds:datastoreItem xmlns:ds="http://schemas.openxmlformats.org/officeDocument/2006/customXml" ds:itemID="{8089E138-4482-4D49-9626-726A8E1F489E}">
   <ds:schemaRefs>
     <ds:schemaRef ds:uri="http://schemas.openxmlformats.org/officeDocument/2006/bibliography"/>
   </ds:schemaRefs>

</xml_diff>